<commit_message>
Major updates to figures and text
</commit_message>
<xml_diff>
--- a/NeuroPsychol/Response_to_BP_Reviewers.docx
+++ b/NeuroPsychol/Response_to_BP_Reviewers.docx
@@ -24,16 +24,368 @@
       <w:r>
         <w:t>2. A possibility for Fig 5: collapse across groups for the Q-S/animacy plot, since there is no Group x Cue interaction there. That will also bring out the nature of the Cue x Task effect. Probably worth computing Q-S/mobility across groups too (I bet we have both these graphs already and I’m just forgetting it).</w:t>
       </w:r>
+    </w:p>
+    <w:p/>
+    <w:p>
+      <w:r>
+        <w:t>3. For the question about distance between channels, here is the output of the spatial_neighbors function with dist_bw_chans = 4:</w:t>
+      </w:r>
+    </w:p>
+    <w:p/>
+    <w:p>
+      <w:pPr>
+        <w:ind w:left="720"/>
+        <w:rPr>
+          <w:sz w:val="22"/>
+        </w:rPr>
+      </w:pPr>
+      <w:r>
+        <w:rPr>
+          <w:sz w:val="22"/>
+        </w:rPr>
+        <w:t>max_dist value of 4 corresponds to an approximate distance of 4.06 cm (assuming</w:t>
+      </w:r>
+    </w:p>
+    <w:p>
+      <w:pPr>
+        <w:ind w:left="720"/>
+        <w:rPr>
+          <w:sz w:val="22"/>
+        </w:rPr>
+      </w:pPr>
+      <w:r>
+        <w:rPr>
+          <w:sz w:val="22"/>
+        </w:rPr>
+        <w:t xml:space="preserve">  a 56 cm great circle circumference head and that your electrode coordinates are based on an idealized spherical head with radius of 8.774327).</w:t>
+      </w:r>
+    </w:p>
+    <w:p>
+      <w:pPr>
+        <w:ind w:left="720"/>
+        <w:rPr>
+          <w:sz w:val="22"/>
+        </w:rPr>
+      </w:pPr>
+      <w:r>
+        <w:rPr>
+          <w:sz w:val="22"/>
+        </w:rPr>
+        <w:t>Min/Max distances between all pairs of channels (in chanlocs units): 1.460951/19.205354</w:t>
+      </w:r>
+    </w:p>
+    <w:p>
+      <w:pPr>
+        <w:ind w:left="720"/>
+        <w:rPr>
+          <w:sz w:val="22"/>
+        </w:rPr>
+      </w:pPr>
+      <w:r>
+        <w:rPr>
+          <w:sz w:val="22"/>
+        </w:rPr>
+        <w:t>Median (semi-IQR) distance between all pairs of channels (in chanlocs units): 12.082978 (3.162924)</w:t>
+      </w:r>
+    </w:p>
+    <w:p>
+      <w:pPr>
+        <w:ind w:left="720"/>
+        <w:rPr>
+          <w:sz w:val="22"/>
+        </w:rPr>
+      </w:pPr>
+      <w:r>
+        <w:rPr>
+          <w:sz w:val="22"/>
+        </w:rPr>
+        <w:t>Mean (SD) # of neighbors per channel: 6.2 (1.5)</w:t>
+      </w:r>
+    </w:p>
+    <w:p>
+      <w:pPr>
+        <w:ind w:left="720"/>
+        <w:rPr>
+          <w:sz w:val="22"/>
+        </w:rPr>
+      </w:pPr>
+      <w:r>
+        <w:rPr>
+          <w:sz w:val="22"/>
+        </w:rPr>
+        <w:t>Median (semi-IQR) # of neighbors per channel: 6.0 (1.0)</w:t>
+      </w:r>
+    </w:p>
+    <w:p>
+      <w:pPr>
+        <w:ind w:left="720"/>
+        <w:rPr>
+          <w:sz w:val="22"/>
+        </w:rPr>
+      </w:pPr>
+      <w:r>
+        <w:rPr>
+          <w:sz w:val="22"/>
+        </w:rPr>
+        <w:t>Min/max # of neighbors per channel: 1 to 9</w:t>
+      </w:r>
+    </w:p>
+    <w:p>
+      <w:pPr>
+        <w:ind w:left="720"/>
+        <w:rPr>
+          <w:sz w:val="22"/>
+        </w:rPr>
+      </w:pPr>
+    </w:p>
+    <w:p>
+      <w:pPr>
+        <w:rPr>
+          <w:sz w:val="22"/>
+        </w:rPr>
+      </w:pPr>
+      <w:r>
+        <w:rPr>
+          <w:sz w:val="22"/>
+        </w:rPr>
+        <w:t xml:space="preserve">Song et al. (2015) (Don Tucker’s group), in </w:t>
+      </w:r>
+      <w:r>
+        <w:rPr>
+          <w:i/>
+          <w:sz w:val="22"/>
+        </w:rPr>
+        <w:t>J Neurosci Methods</w:t>
+      </w:r>
+      <w:r>
+        <w:rPr>
+          <w:sz w:val="22"/>
+        </w:rPr>
+        <w:t>, indicate that the mean distance b/w channels with the 128 channel EGI cap is ~2.7 cm. To test how sensitive our results are to this variable, I re-ran the MDD vs. HC Q/MI contrast with dbwc = 2 and got no significant results (sensible b/c that is lower than the mean distance and spatial_neighbors indicates a min/max # of neighbors from 0-3), and with dbwc = 3, which gave me no significant results from 400-800 but a significant cluster from 800-1400 ms. Looking at the plots, the lack of significant effects from 400-800 ms is unfortunate because there is clearly a strong finding there, and follow-up tests on the waveforms in that time-window from electrodes identified by the dbwc = 4 analysis yield highly significant findings. Thus, it seems to me that dbwc = 4 is an appropriate setting for these data, keeping in mind that a mean interelectrode distance of 2.7 cm reflects data from areas where the spacing is much tighter than over the parietal scalp, where stretching is pronounced (e.g., over the occiput there is no stretching and the mean distance is notably smaller, which brings down the mean).</w:t>
+      </w:r>
+      <w:r>
+        <w:rPr>
+          <w:sz w:val="22"/>
+        </w:rPr>
+        <w:t xml:space="preserve"> (I’ve added a line to the text on this point.)</w:t>
+      </w:r>
+    </w:p>
+    <w:p>
+      <w:pPr>
+        <w:rPr>
+          <w:sz w:val="22"/>
+        </w:rPr>
+      </w:pPr>
+    </w:p>
+    <w:p>
+      <w:pPr>
+        <w:rPr>
+          <w:i/>
+          <w:sz w:val="22"/>
+        </w:rPr>
+      </w:pPr>
+      <w:r>
+        <w:rPr>
+          <w:sz w:val="22"/>
+        </w:rPr>
+        <w:t>Visual inspection of Figure 6 should also limit concern about this, for two reasons. First, you can see that the clusters of significance closely follow the topographies where electrode-level significance is high—that is, you don’t see clusters that have a few electrodes in regions of high significance that spread to areas of low significance simply because the electrodes are proximal to each other. Second, you can see how strict the clustering assumption is by looking at the left parietal effect from 800-1400 ms and again from 1400-2000 ms; there is clearly strong activity there but it is very focal, and apparently not big enough to be considered robust. Thus, I think if one were to have a concern about this method it might be that it is overly conservative, not anti-conservative.</w:t>
+      </w:r>
+      <w:r>
+        <w:rPr>
+          <w:sz w:val="22"/>
+        </w:rPr>
+        <w:t xml:space="preserve"> But in this case we feel it’s worthwhile because the method provides the critical attribute—namely, a principled way to look across the whole head (important because we don’t know where the between-group effects may be).</w:t>
+      </w:r>
       <w:bookmarkStart w:id="0" w:name="_GoBack"/>
       <w:bookmarkEnd w:id="0"/>
     </w:p>
     <w:p>
       <w:pPr>
+        <w:rPr>
+          <w:i/>
+          <w:sz w:val="22"/>
+        </w:rPr>
+      </w:pPr>
+    </w:p>
+    <w:p>
+      <w:pPr>
+        <w:rPr>
+          <w:sz w:val="22"/>
+        </w:rPr>
+      </w:pPr>
+      <w:r>
+        <w:rPr>
+          <w:sz w:val="22"/>
+        </w:rPr>
+        <w:t>4. Starns &amp; Hicks (2005) include a “guess” response (so it’s not that unusual . . . I’m guessing I grabbed it from Simons and colleagues too so check there as well).</w:t>
+      </w:r>
+      <w:r>
+        <w:rPr>
+          <w:sz w:val="22"/>
+        </w:rPr>
+        <w:t xml:space="preserve"> “We also included a </w:t>
+      </w:r>
+      <w:r>
+        <w:rPr>
+          <w:i/>
+          <w:sz w:val="22"/>
+        </w:rPr>
+        <w:t>guess</w:t>
+      </w:r>
+      <w:r>
+        <w:rPr>
+          <w:sz w:val="22"/>
+        </w:rPr>
+        <w:t xml:space="preserve"> response because </w:t>
+      </w:r>
+      <w:r>
+        <w:rPr>
+          <w:sz w:val="22"/>
+        </w:rPr>
+        <w:lastRenderedPageBreak/>
+        <w:t>participants certainly should not have source information for items that they recognized only on the basis of guessing.”</w:t>
+      </w:r>
+    </w:p>
+    <w:p>
+      <w:pPr>
+        <w:rPr>
+          <w:sz w:val="22"/>
+        </w:rPr>
+      </w:pPr>
+    </w:p>
+    <w:p>
+      <w:pPr>
+        <w:rPr>
+          <w:sz w:val="22"/>
+        </w:rPr>
+      </w:pPr>
+      <w:r>
+        <w:rPr>
+          <w:sz w:val="22"/>
+        </w:rPr>
+        <w:t>5. I am</w:t>
+      </w:r>
+      <w:r>
+        <w:rPr>
+          <w:sz w:val="22"/>
+        </w:rPr>
+        <w:t xml:space="preserve"> looking for any other paper where a deep encoding condition is associated with worse performance in a conceptual vs. perceptual retrieval test, as is the case for us with respect to animacy words (worse for Question vs. Side). That’s an interesting an odd result, because you’d think that deep processing at encoding would support good conceptual retrieval—you had to think about the semantic properties of the object denoted by the word to answer the encoding question, but you didn’t have to think at all about Side and the Side placement is totally arbitrary, so </w:t>
+      </w:r>
+      <w:r>
+        <w:rPr>
+          <w:sz w:val="22"/>
+        </w:rPr>
+        <w:t>you’d think you’d get Question &gt; Side. Since you do not, I think this result must reflect interference at retrieval . . . you encoding the words okay in the animacy task, but when you respond to the Question condition you get mixed up vis-à-vis the mobility judgments and so that drives Question accuracy way down.</w:t>
+      </w:r>
+      <w:r>
+        <w:rPr>
+          <w:sz w:val="22"/>
+        </w:rPr>
+        <w:t xml:space="preserve"> Is there any precedent for that in the literature?</w:t>
+      </w:r>
+      <w:r>
+        <w:rPr>
+          <w:sz w:val="22"/>
+        </w:rPr>
+        <w:t xml:space="preserve"> Well, in Starns vs. Hicks (2005) Experiments 1A and 1B they did not control encoding strategy but they do show better source memory for font sizes than locations . . . but it’s not like font size is a semantic property of the words so I don’t think this really helps.</w:t>
+      </w:r>
+      <w:r>
+        <w:rPr>
+          <w:sz w:val="22"/>
+        </w:rPr>
+        <w:t xml:space="preserve"> This paper is a difficult read but its point is simple; in multi-source retrieval experiments, such as ours, people retrieve information about the two sources independently, and retrieving information about one source does not seem to cue memory for the other source. In their experiment 2, for instance, people learn two bits of source information for each word (font and location), and are either tested on both sources at one time, or at separate times (i.e., retrieve the font for every word, then go through again and retrieve the location for every word). You might have thought that you’d get some source-to-source cuing in the first condition, but you don’t—performance for either source is basically identical across these two testing formats. </w:t>
+      </w:r>
+      <w:r>
+        <w:rPr>
+          <w:sz w:val="22"/>
+        </w:rPr>
+        <w:t>The bottom line is that they find a robust correlation b/w memory for the two sources—if you remember one accurately you’ll probably remember the other accurately—but they find no evidence that remembering one source helps you remember the other. It seems more likely that the correlation just reflects good encoding of the entire episode.</w:t>
+      </w:r>
+      <w:r>
+        <w:rPr>
+          <w:sz w:val="22"/>
+        </w:rPr>
+        <w:t xml:space="preserve"> </w:t>
+      </w:r>
+      <w:r>
+        <w:rPr>
+          <w:b/>
+          <w:sz w:val="22"/>
+        </w:rPr>
+        <w:t>Actually, I think our data are consistent with this. Side information comes out just fine no matter what the encoding task, but Question information is affected . . . so they are separable bits of information about the episode.</w:t>
+      </w:r>
+      <w:r>
+        <w:rPr>
+          <w:b/>
+          <w:sz w:val="22"/>
+        </w:rPr>
+        <w:t xml:space="preserve"> </w:t>
+      </w:r>
+      <w:r>
+        <w:rPr>
+          <w:sz w:val="22"/>
+        </w:rPr>
+        <w:t>“These results demonstrate independence in memory for different source dimensions in the sense that remembering one dimension does not alter the probability that other dimensions will also be retrieved.”</w:t>
+      </w:r>
+      <w:r>
+        <w:rPr>
+          <w:sz w:val="22"/>
+        </w:rPr>
+        <w:t xml:space="preserve"> “By demonstrating that an encoding variable increases memory performance on one source dimension without affecting another, the results of Light and Berger and of Marsh et al. suggest that contextual features are encoded and retrieved independently.”</w:t>
+      </w:r>
+    </w:p>
+    <w:p>
+      <w:pPr>
+        <w:rPr>
+          <w:sz w:val="22"/>
+        </w:rPr>
+      </w:pPr>
+    </w:p>
+    <w:p>
+      <w:pPr>
+        <w:rPr>
+          <w:sz w:val="22"/>
+        </w:rPr>
+      </w:pPr>
+      <w:r>
+        <w:rPr>
+          <w:sz w:val="22"/>
+        </w:rPr>
+        <w:t>Vogt and Broder (2007) provide a nice summary of Starns &amp; Hicks (2005); when a source cue matches the encoding condition, source accuracy along that dimension improves—but critically, this benefit does not spread to the other source dimension.</w:t>
+      </w:r>
+      <w:r>
+        <w:rPr>
+          <w:sz w:val="22"/>
+        </w:rPr>
+        <w:t xml:space="preserve"> However, V&amp;B argue that these results may be partially contaminated by the use of the average conditional source identification measure (ACSIM)</w:t>
+      </w:r>
+      <w:r>
+        <w:rPr>
+          <w:sz w:val="22"/>
+        </w:rPr>
+        <w:t>. Thus, they go on to use more complex procedures to address this issue, and the bottom line is they replicate S&amp;H.</w:t>
+      </w:r>
+    </w:p>
+    <w:p>
+      <w:pPr>
         <w:jc w:val="center"/>
         <w:rPr>
           <w:b/>
         </w:rPr>
       </w:pPr>
+    </w:p>
+    <w:p>
+      <w:pPr>
+        <w:rPr>
+          <w:b/>
+        </w:rPr>
+      </w:pPr>
+      <w:r>
+        <w:rPr>
+          <w:b/>
+        </w:rPr>
+        <w:br w:type="page"/>
+      </w:r>
     </w:p>
     <w:p>
       <w:pPr>

</xml_diff>

<commit_message>
Updates to figures and text
</commit_message>
<xml_diff>
--- a/NeuroPsychol/Response_to_BP_Reviewers.docx
+++ b/NeuroPsychol/Response_to_BP_Reviewers.docx
@@ -16,195 +16,201 @@
     <w:p/>
     <w:p>
       <w:r>
-        <w:t>1. We need to emphasize two effects: Cue x Task and Group x Cue x Task. Cue x Task because it is very strong, novel, and in line with NPS focus on basic work and advances in cog neuro.</w:t>
-      </w:r>
-    </w:p>
-    <w:p/>
-    <w:p>
-      <w:r>
-        <w:t>2. A possibility for Fig 5: collapse across groups for the Q-S/animacy plot, since there is no Group x Cue interaction there. That will also bring out the nature of the Cue x Task effect. Probably worth computing Q-S/mobility across groups too (I bet we have both these graphs already and I’m just forgetting it).</w:t>
-      </w:r>
-    </w:p>
-    <w:p/>
-    <w:p>
-      <w:r>
-        <w:t>3. For the question about distance between channels, here is the output of the spatial_neighbors function with dist_bw_chans = 4:</w:t>
-      </w:r>
-    </w:p>
-    <w:p/>
-    <w:p>
-      <w:pPr>
-        <w:ind w:left="720"/>
-        <w:rPr>
-          <w:sz w:val="22"/>
-        </w:rPr>
-      </w:pPr>
-      <w:r>
-        <w:rPr>
-          <w:sz w:val="22"/>
-        </w:rPr>
-        <w:t>max_dist value of 4 corresponds to an approximate distance of 4.06 cm (assuming</w:t>
-      </w:r>
-    </w:p>
-    <w:p>
-      <w:pPr>
-        <w:ind w:left="720"/>
-        <w:rPr>
-          <w:sz w:val="22"/>
-        </w:rPr>
-      </w:pPr>
-      <w:r>
-        <w:rPr>
-          <w:sz w:val="22"/>
-        </w:rPr>
-        <w:t xml:space="preserve">  a 56 cm great circle circumference head and that your electrode coordinates are based on an idealized spherical head with radius of 8.774327).</w:t>
-      </w:r>
-    </w:p>
-    <w:p>
-      <w:pPr>
-        <w:ind w:left="720"/>
-        <w:rPr>
-          <w:sz w:val="22"/>
-        </w:rPr>
-      </w:pPr>
-      <w:r>
-        <w:rPr>
-          <w:sz w:val="22"/>
-        </w:rPr>
-        <w:t>Min/Max distances between all pairs of channels (in chanlocs units): 1.460951/19.205354</w:t>
-      </w:r>
-    </w:p>
-    <w:p>
-      <w:pPr>
-        <w:ind w:left="720"/>
-        <w:rPr>
-          <w:sz w:val="22"/>
-        </w:rPr>
-      </w:pPr>
-      <w:r>
-        <w:rPr>
-          <w:sz w:val="22"/>
-        </w:rPr>
-        <w:t>Median (semi-IQR) distance between all pairs of channels (in chanlocs units): 12.082978 (3.162924)</w:t>
-      </w:r>
-    </w:p>
-    <w:p>
-      <w:pPr>
-        <w:ind w:left="720"/>
-        <w:rPr>
-          <w:sz w:val="22"/>
-        </w:rPr>
-      </w:pPr>
-      <w:r>
-        <w:rPr>
-          <w:sz w:val="22"/>
-        </w:rPr>
-        <w:t>Mean (SD) # of neighbors per channel: 6.2 (1.5)</w:t>
-      </w:r>
-    </w:p>
-    <w:p>
-      <w:pPr>
-        <w:ind w:left="720"/>
-        <w:rPr>
-          <w:sz w:val="22"/>
-        </w:rPr>
-      </w:pPr>
-      <w:r>
-        <w:rPr>
-          <w:sz w:val="22"/>
-        </w:rPr>
-        <w:t>Median (semi-IQR) # of neighbors per channel: 6.0 (1.0)</w:t>
-      </w:r>
-    </w:p>
-    <w:p>
-      <w:pPr>
-        <w:ind w:left="720"/>
-        <w:rPr>
-          <w:sz w:val="22"/>
-        </w:rPr>
-      </w:pPr>
-      <w:r>
-        <w:rPr>
-          <w:sz w:val="22"/>
-        </w:rPr>
-        <w:t>Min/max # of neighbors per channel: 1 to 9</w:t>
-      </w:r>
-    </w:p>
-    <w:p>
-      <w:pPr>
-        <w:ind w:left="720"/>
-        <w:rPr>
-          <w:sz w:val="22"/>
-        </w:rPr>
-      </w:pPr>
-    </w:p>
-    <w:p>
-      <w:pPr>
-        <w:rPr>
-          <w:sz w:val="22"/>
-        </w:rPr>
-      </w:pPr>
-      <w:r>
-        <w:rPr>
-          <w:sz w:val="22"/>
-        </w:rPr>
-        <w:t xml:space="preserve">Song et al. (2015) (Don Tucker’s group), in </w:t>
-      </w:r>
-      <w:r>
-        <w:rPr>
-          <w:i/>
-          <w:sz w:val="22"/>
-        </w:rPr>
-        <w:t>J Neurosci Methods</w:t>
-      </w:r>
-      <w:r>
-        <w:rPr>
-          <w:sz w:val="22"/>
-        </w:rPr>
-        <w:t>, indicate that the mean distance b/w channels with the 128 channel EGI cap is ~2.7 cm. To test how sensitive our results are to this variable, I re-ran the MDD vs. HC Q/MI contrast with dbwc = 2 and got no significant results (sensible b/c that is lower than the mean distance and spatial_neighbors indicates a min/max # of neighbors from 0-3), and with dbwc = 3, which gave me no significant results from 400-800 but a significant cluster from 800-1400 ms. Looking at the plots, the lack of significant effects from 400-800 ms is unfortunate because there is clearly a strong finding there, and follow-up tests on the waveforms in that time-window from electrodes identified by the dbwc = 4 analysis yield highly significant findings. Thus, it seems to me that dbwc = 4 is an appropriate setting for these data, keeping in mind that a mean interelectrode distance of 2.7 cm reflects data from areas where the spacing is much tighter than over the parietal scalp, where stretching is pronounced (e.g., over the occiput there is no stretching and the mean distance is notably smaller, which brings down the mean).</w:t>
-      </w:r>
-      <w:r>
-        <w:rPr>
-          <w:sz w:val="22"/>
-        </w:rPr>
-        <w:t xml:space="preserve"> (I’ve added a line to the text on this point.)</w:t>
-      </w:r>
-    </w:p>
-    <w:p>
-      <w:pPr>
-        <w:rPr>
-          <w:sz w:val="22"/>
-        </w:rPr>
-      </w:pPr>
-    </w:p>
-    <w:p>
-      <w:pPr>
-        <w:rPr>
-          <w:i/>
-          <w:sz w:val="22"/>
-        </w:rPr>
-      </w:pPr>
-      <w:r>
-        <w:rPr>
-          <w:sz w:val="22"/>
-        </w:rPr>
-        <w:t>Visual inspection of Figure 6 should also limit concern about this, for two reasons. First, you can see that the clusters of significance closely follow the topographies where electrode-level significance is high—that is, you don’t see clusters that have a few electrodes in regions of high significance that spread to areas of low significance simply because the electrodes are proximal to each other. Second, you can see how strict the clustering assumption is by looking at the left parietal effect from 800-1400 ms and again from 1400-2000 ms; there is clearly strong activity there but it is very focal, and apparently not big enough to be considered robust. Thus, I think if one were to have a concern about this method it might be that it is overly conservative, not anti-conservative.</w:t>
-      </w:r>
-      <w:r>
-        <w:rPr>
-          <w:sz w:val="22"/>
-        </w:rPr>
-        <w:t xml:space="preserve"> But in this case we feel it’s worthwhile because the method provides the critical attribute—namely, a principled way to look across the whole head (important because we don’t know where the between-group effects may be).</w:t>
+        <w:t>0. Don’t respond to the reviewers in order, respond to IGD first since he asked for the most and the changes made in response to him are the most consequential.</w:t>
       </w:r>
       <w:bookmarkStart w:id="0" w:name="_GoBack"/>
       <w:bookmarkEnd w:id="0"/>
     </w:p>
-    <w:p>
-      <w:pPr>
+    <w:p/>
+    <w:p>
+      <w:r>
+        <w:t>1. We need to emphasize two effects: Cue x Task and Group x Cue x Task. Cue x Task because it is very strong, novel, and in line with NPS focus on basic work and advances in cog neuro.</w:t>
+      </w:r>
+    </w:p>
+    <w:p/>
+    <w:p>
+      <w:r>
+        <w:t>2. A possibility for Fig 5: collapse across groups for the Q-S/animacy plot, since there is no Group x Cue interaction there. That will also bring out the nature of the Cue x Task effect. Probably worth computing Q-S/mobility across groups too (I bet we have both these graphs already and I’m just forgetting it).</w:t>
+      </w:r>
+    </w:p>
+    <w:p/>
+    <w:p>
+      <w:r>
+        <w:t>3. For the question about distance between channels, here is the output of the spatial_neighbors function with dist_bw_chans = 4:</w:t>
+      </w:r>
+    </w:p>
+    <w:p/>
+    <w:p>
+      <w:pPr>
+        <w:ind w:left="720"/>
+        <w:rPr>
+          <w:sz w:val="22"/>
+        </w:rPr>
+      </w:pPr>
+      <w:r>
+        <w:rPr>
+          <w:sz w:val="22"/>
+        </w:rPr>
+        <w:t>max_dist value of 4 corresponds to an approximate distance of 4.06 cm (assuming</w:t>
+      </w:r>
+    </w:p>
+    <w:p>
+      <w:pPr>
+        <w:ind w:left="720"/>
+        <w:rPr>
+          <w:sz w:val="22"/>
+        </w:rPr>
+      </w:pPr>
+      <w:r>
+        <w:rPr>
+          <w:sz w:val="22"/>
+        </w:rPr>
+        <w:t xml:space="preserve">  a 56 cm great circle circumference head and that your electrode coordinates are based on an idealized spherical head with radius of 8.774327).</w:t>
+      </w:r>
+    </w:p>
+    <w:p>
+      <w:pPr>
+        <w:ind w:left="720"/>
+        <w:rPr>
+          <w:sz w:val="22"/>
+        </w:rPr>
+      </w:pPr>
+      <w:r>
+        <w:rPr>
+          <w:sz w:val="22"/>
+        </w:rPr>
+        <w:t>Min/Max distances between all pairs of channels (in chanlocs units): 1.460951/19.205354</w:t>
+      </w:r>
+    </w:p>
+    <w:p>
+      <w:pPr>
+        <w:ind w:left="720"/>
+        <w:rPr>
+          <w:sz w:val="22"/>
+        </w:rPr>
+      </w:pPr>
+      <w:r>
+        <w:rPr>
+          <w:sz w:val="22"/>
+        </w:rPr>
+        <w:t>Median (semi-IQR) distance between all pairs of channels (in chanlocs units): 12.082978 (3.162924)</w:t>
+      </w:r>
+    </w:p>
+    <w:p>
+      <w:pPr>
+        <w:ind w:left="720"/>
+        <w:rPr>
+          <w:sz w:val="22"/>
+        </w:rPr>
+      </w:pPr>
+      <w:r>
+        <w:rPr>
+          <w:sz w:val="22"/>
+        </w:rPr>
+        <w:t>Mean (SD) # of neighbors per channel: 6.2 (1.5)</w:t>
+      </w:r>
+    </w:p>
+    <w:p>
+      <w:pPr>
+        <w:ind w:left="720"/>
+        <w:rPr>
+          <w:sz w:val="22"/>
+        </w:rPr>
+      </w:pPr>
+      <w:r>
+        <w:rPr>
+          <w:sz w:val="22"/>
+        </w:rPr>
+        <w:t>Median (semi-IQR) # of neighbors per channel: 6.0 (1.0)</w:t>
+      </w:r>
+    </w:p>
+    <w:p>
+      <w:pPr>
+        <w:ind w:left="720"/>
+        <w:rPr>
+          <w:sz w:val="22"/>
+        </w:rPr>
+      </w:pPr>
+      <w:r>
+        <w:rPr>
+          <w:sz w:val="22"/>
+        </w:rPr>
+        <w:t>Min/max # of neighbors per channel: 1 to 9</w:t>
+      </w:r>
+    </w:p>
+    <w:p>
+      <w:pPr>
+        <w:ind w:left="720"/>
+        <w:rPr>
+          <w:sz w:val="22"/>
+        </w:rPr>
+      </w:pPr>
+    </w:p>
+    <w:p>
+      <w:pPr>
+        <w:rPr>
+          <w:sz w:val="22"/>
+        </w:rPr>
+      </w:pPr>
+      <w:r>
+        <w:rPr>
+          <w:sz w:val="22"/>
+        </w:rPr>
+        <w:t xml:space="preserve">Song et al. (2015) (Don Tucker’s group), in </w:t>
+      </w:r>
+      <w:r>
         <w:rPr>
           <w:i/>
           <w:sz w:val="22"/>
         </w:rPr>
+        <w:t>J Neurosci Methods</w:t>
+      </w:r>
+      <w:r>
+        <w:rPr>
+          <w:sz w:val="22"/>
+        </w:rPr>
+        <w:t>, indicate that the mean distance b/w channels with the 128 channel EGI cap is ~2.7 cm. To test how sensitive our results are to this variable, I re-ran the MDD vs. HC Q/MI contrast with dbwc = 2 and got no significant results (sensible b/c that is lower than the mean distance and spatial_neighbors indicates a min/max # of neighbors from 0-3), and with dbwc = 3, which gave me no significant results from 400-800 but a significant cluster from 800-1400 ms. Looking at the plots, the lack of significant effects from 400-800 ms is unfortunate because there is clearly a strong finding there, and follow-up tests on the waveforms in that time-window from electrodes identified by the dbwc = 4 analysis yield highly significant findings. Thus, it seems to me that dbwc = 4 is an appropriate setting for these data, keeping in mind that a mean interelectrode distance of 2.7 cm reflects data from areas where the spacing is much tighter than over the parietal scalp, where stretching is pronounced (e.g., over the occiput there is no stretching and the mean distance is notably smaller, which brings down the mean).</w:t>
+      </w:r>
+      <w:r>
+        <w:rPr>
+          <w:sz w:val="22"/>
+        </w:rPr>
+        <w:t xml:space="preserve"> (I’ve added a line to the text on this point.)</w:t>
+      </w:r>
+    </w:p>
+    <w:p>
+      <w:pPr>
+        <w:rPr>
+          <w:sz w:val="22"/>
+        </w:rPr>
+      </w:pPr>
+    </w:p>
+    <w:p>
+      <w:pPr>
+        <w:rPr>
+          <w:i/>
+          <w:sz w:val="22"/>
+        </w:rPr>
+      </w:pPr>
+      <w:r>
+        <w:rPr>
+          <w:sz w:val="22"/>
+        </w:rPr>
+        <w:t>Visual inspection of Figure 6 should also limit concern about this, for two reasons. First, you can see that the clusters of significance closely follow the topographies where electrode-level significance is high—that is, you don’t see clusters that have a few electrodes in regions of high significance that spread to areas of low significance simply because the electrodes are proximal to each other. Second, you can see how strict the clustering assumption is by looking at the left parietal effect from 800-1400 ms and again from 1400-2000 ms; there is clearly strong activity there but it is very focal, and apparently not big enough to be considered robust. Thus, I think if one were to have a concern about this method it might be that it is overly conservative, not anti-conservative.</w:t>
+      </w:r>
+      <w:r>
+        <w:rPr>
+          <w:sz w:val="22"/>
+        </w:rPr>
+        <w:t xml:space="preserve"> But in this case we feel it’s worthwhile because the method provides the critical attribute—namely, a principled way to look across the whole head (important because we don’t know where the between-group effects may be).</w:t>
+      </w:r>
+    </w:p>
+    <w:p>
+      <w:pPr>
+        <w:rPr>
+          <w:i/>
+          <w:sz w:val="22"/>
+        </w:rPr>
       </w:pPr>
     </w:p>
     <w:p>
@@ -236,14 +242,7 @@
         <w:rPr>
           <w:sz w:val="22"/>
         </w:rPr>
-        <w:t xml:space="preserve"> response because </w:t>
-      </w:r>
-      <w:r>
-        <w:rPr>
-          <w:sz w:val="22"/>
-        </w:rPr>
-        <w:lastRenderedPageBreak/>
-        <w:t>participants certainly should not have source information for items that they recognized only on the basis of guessing.”</w:t>
+        <w:t xml:space="preserve"> response because participants certainly should not have source information for items that they recognized only on the basis of guessing.”</w:t>
       </w:r>
     </w:p>
     <w:p>

</xml_diff>

<commit_message>
Updating NB, response letter, Table 1
</commit_message>
<xml_diff>
--- a/NeuroPsychol/Response_to_BP_Reviewers.docx
+++ b/NeuroPsychol/Response_to_BP_Reviewers.docx
@@ -16,35 +16,26 @@
     <w:p/>
     <w:p>
       <w:r>
-        <w:t>0. Try correlations with condition effects, not difference scores</w:t>
+        <w:t xml:space="preserve">0. Put back the first waveform graph to show the group difference over parietal scalp? Maybe look for correlations with severity in MDD . . . </w:t>
       </w:r>
     </w:p>
     <w:p/>
     <w:p>
       <w:r>
-        <w:t>0. Don’t respond to the reviewers in order, respond to IGD first since he asked for the most and the changes made in response to him are the most consequential.</w:t>
+        <w:t>1. We need to emphasize two effects: Cue x Task and Group x Cue x Task. Cue x Task because it is very strong, novel, and in line with NPS focus on basic work and advances in cog neuro.</w:t>
       </w:r>
     </w:p>
     <w:p/>
     <w:p>
       <w:r>
-        <w:t>1. We need to emphasize two effects: Cue x Task and Group x Cue x Task. Cue x Task because it is very strong, novel, and in line with NPS focus on basic work and advances in cog neuro.</w:t>
+        <w:t>2</w:t>
+      </w:r>
+      <w:r>
+        <w:t>. For the question about distance between channels, here is the output of the spatial_neighbors function with dist_bw_chans = 4:</w:t>
       </w:r>
     </w:p>
     <w:p/>
     <w:p>
-      <w:r>
-        <w:t>2. A possibility for Fig 5: collapse across groups for the Q-S/animacy plot, since there is no Group x Cue interaction there. That will also bring out the nature of the Cue x Task effect. Probably worth computing Q-S/mobility across groups too (I bet we have both these graphs already and I’m just forgetting it).</w:t>
-      </w:r>
-    </w:p>
-    <w:p/>
-    <w:p>
-      <w:r>
-        <w:t>3. For the question about distance between channels, here is the output of the spatial_neighbors function with dist_bw_chans = 4:</w:t>
-      </w:r>
-    </w:p>
-    <w:p/>
-    <w:p>
       <w:pPr>
         <w:ind w:left="720"/>
         <w:rPr>
@@ -206,143 +197,47 @@
         <w:rPr>
           <w:sz w:val="22"/>
         </w:rPr>
-        <w:t xml:space="preserve"> But in this case we feel it’s worthwhile because the </w:t>
+        <w:t xml:space="preserve"> But in this case we feel it’s worthwhile because the method provides the critical attribute—namely, a principled way to look across the whole head (important because we don’t know where the between-group effects may be).</w:t>
+      </w:r>
+    </w:p>
+    <w:p>
+      <w:pPr>
+        <w:rPr>
+          <w:i/>
+          <w:sz w:val="22"/>
+        </w:rPr>
+      </w:pPr>
+    </w:p>
+    <w:p>
+      <w:pPr>
+        <w:rPr>
+          <w:sz w:val="22"/>
+        </w:rPr>
+      </w:pPr>
+      <w:r>
+        <w:rPr>
+          <w:sz w:val="22"/>
+        </w:rPr>
+        <w:t>3</w:t>
+      </w:r>
+      <w:r>
+        <w:rPr>
+          <w:sz w:val="22"/>
+        </w:rPr>
+        <w:t>. I am</w:t>
+      </w:r>
+      <w:r>
+        <w:rPr>
+          <w:sz w:val="22"/>
+        </w:rPr>
+        <w:t xml:space="preserve"> looking for any other paper where a deep encoding condition is associated with worse performance in a conceptual vs. perceptual retrieval test, as is the case for us with respect to animacy words (worse for Question vs. Side). That’s an interesting an odd result, because you’d think that deep processing at encoding would support good conceptual retrieval—you had to think about the semantic properties of the object denoted by the word to answer the encoding question, but you didn’t have to think </w:t>
       </w:r>
       <w:r>
         <w:rPr>
           <w:sz w:val="22"/>
         </w:rPr>
         <w:lastRenderedPageBreak/>
-        <w:t>method provides the critical attribute—namely, a principled way to look across the whole head (important because we don’t know where the between-group effects may be).</w:t>
-      </w:r>
-    </w:p>
-    <w:p>
-      <w:pPr>
-        <w:rPr>
-          <w:i/>
-          <w:sz w:val="22"/>
-        </w:rPr>
-      </w:pPr>
-    </w:p>
-    <w:p>
-      <w:pPr>
-        <w:rPr>
-          <w:sz w:val="22"/>
-        </w:rPr>
-      </w:pPr>
-      <w:r>
-        <w:rPr>
-          <w:sz w:val="22"/>
-        </w:rPr>
-        <w:t>4. Starns &amp; Hicks (2005) include a “guess” response (so it’s not that unusual . . . I’m guessing I grabbed it from Simons and colleagues too so check there as well).</w:t>
-      </w:r>
-      <w:r>
-        <w:rPr>
-          <w:sz w:val="22"/>
-        </w:rPr>
-        <w:t xml:space="preserve"> “We also included a </w:t>
-      </w:r>
-      <w:r>
-        <w:rPr>
-          <w:i/>
-          <w:sz w:val="22"/>
-        </w:rPr>
-        <w:t>guess</w:t>
-      </w:r>
-      <w:r>
-        <w:rPr>
-          <w:sz w:val="22"/>
-        </w:rPr>
-        <w:t xml:space="preserve"> response because participants certainly should not have source information for items that they recognized only on the basis of guessing.”</w:t>
-      </w:r>
-    </w:p>
-    <w:p>
-      <w:pPr>
-        <w:rPr>
-          <w:sz w:val="22"/>
-        </w:rPr>
-      </w:pPr>
-    </w:p>
-    <w:p>
-      <w:pPr>
-        <w:rPr>
-          <w:sz w:val="22"/>
-        </w:rPr>
-      </w:pPr>
-      <w:r>
-        <w:rPr>
-          <w:sz w:val="22"/>
-        </w:rPr>
-        <w:t xml:space="preserve">5. Regarding a threshold for artifacts . . . in his </w:t>
-      </w:r>
-      <w:r>
-        <w:rPr>
-          <w:sz w:val="22"/>
-        </w:rPr>
-        <w:t xml:space="preserve">2014 </w:t>
-      </w:r>
-      <w:r>
-        <w:rPr>
-          <w:sz w:val="22"/>
-        </w:rPr>
-        <w:t>book “An Introduction to the Event-Related Potential Technique”, Steve Luck reports using a threshold of 25% artifacts to reject datasets in his work with college students, but notes that “In our experiments on schizophrenia, we see a lot more artifacts (</w:t>
-      </w:r>
-      <w:r>
-        <w:rPr>
-          <w:i/>
-          <w:sz w:val="22"/>
-        </w:rPr>
-        <w:t>in both the patients and the control subjects</w:t>
-      </w:r>
-      <w:r>
-        <w:rPr>
-          <w:sz w:val="22"/>
-        </w:rPr>
-        <w:t>), so we exclude subjects for whom more than 50% of trials were rejected [emphasis added]” (p. 210). It was on the basis of this statement that we adopted a criterion of 50% contaminate trials for rejection of datasets</w:t>
-      </w:r>
-      <w:r>
-        <w:rPr>
-          <w:sz w:val="22"/>
-        </w:rPr>
-        <w:t>, and we have added a reference to Luck, 2014, to indicate this</w:t>
-      </w:r>
-      <w:r>
-        <w:rPr>
-          <w:sz w:val="22"/>
-        </w:rPr>
-        <w:t xml:space="preserve">. Our use of 18 bad channels as an additional threshold is admittedly more arbitrary, but our work with pilot subjects indicated that for some subjects (e.g., those with very thick hair), signal quality at the base of the head was consistently poor as it was difficult to ensure good contact with the scalp. There is no limit to the number of poor quality electrodes that can be interpolated, but every interpolation entails the loss of data at one electrode. We felt that loss of up to ~15% of the data (i.e., 18 of 128 channels) was a reasonable threshold to use before declaring a dataset too noisy to retain.  </w:t>
-      </w:r>
-    </w:p>
-    <w:p>
-      <w:pPr>
-        <w:rPr>
-          <w:sz w:val="22"/>
-        </w:rPr>
-      </w:pPr>
-    </w:p>
-    <w:p>
-      <w:pPr>
-        <w:rPr>
-          <w:sz w:val="22"/>
-        </w:rPr>
-      </w:pPr>
-      <w:r>
-        <w:rPr>
-          <w:sz w:val="22"/>
-        </w:rPr>
-        <w:t>6</w:t>
-      </w:r>
-      <w:r>
-        <w:rPr>
-          <w:sz w:val="22"/>
-        </w:rPr>
-        <w:t>. I am</w:t>
-      </w:r>
-      <w:r>
-        <w:rPr>
-          <w:sz w:val="22"/>
-        </w:rPr>
-        <w:t xml:space="preserve"> looking for any other paper where a deep encoding condition is associated with worse performance in a conceptual vs. perceptual retrieval test, as is the case for us with respect to animacy words (worse for Question vs. Side). That’s an interesting an odd result, because you’d think that deep processing at encoding would support good conceptual retrieval—you had to think about the semantic properties of the object denoted by the word to answer the encoding question, but you didn’t have to think at all about Side and the Side placement is totally arbitrary, so </w:t>
+        <w:t xml:space="preserve">at all about Side and the Side placement is totally arbitrary, so </w:t>
       </w:r>
       <w:r>
         <w:rPr>
@@ -3672,7 +3567,10 @@
         <w:t>provided</w:t>
       </w:r>
       <w:r>
-        <w:t xml:space="preserve"> a permutation-based procedure that is more powerful than Bonferroni correction but still allows detection of effects at single electrodes </w:t>
+        <w:t xml:space="preserve"> a</w:t>
+      </w:r>
+      <w:r>
+        <w:t xml:space="preserve"> permutation-based procedure that is more powerful than Bonferroni correction but still allows detection of effects at single electrodes </w:t>
       </w:r>
       <w:r>
         <w:fldChar w:fldCharType="begin" w:fldLock="1"/>
@@ -3738,7 +3636,13 @@
         <w:t>believe</w:t>
       </w:r>
       <w:r>
-        <w:t xml:space="preserve"> the cluster-based approach is better suited to our data and to ERP studies of </w:t>
+        <w:t xml:space="preserve"> the cluster-based </w:t>
+      </w:r>
+      <w:r>
+        <w:t xml:space="preserve">permutation </w:t>
+      </w:r>
+      <w:r>
+        <w:t xml:space="preserve">approach is better suited to our data and to ERP studies of </w:t>
       </w:r>
       <w:r>
         <w:t>episodic retrieval</w:t>
@@ -3750,7 +3654,13 @@
         <w:t>noted</w:t>
       </w:r>
       <w:r>
-        <w:t xml:space="preserve">, the cluster-based permutation is “possibly the most powerful mass-univariate procedure for detecting the presence of [broadly distributed] effects” (p. </w:t>
+        <w:t xml:space="preserve">, </w:t>
+      </w:r>
+      <w:r>
+        <w:t>this approach</w:t>
+      </w:r>
+      <w:r>
+        <w:t xml:space="preserve"> is “possibly the most powerful mass-univariate procedure for detecting the presence of [broadly distributed] effects” (p. </w:t>
       </w:r>
       <w:r>
         <w:t xml:space="preserve">9), which are the kinds of effects typically seen in studies of episodic retrieval. Indeed, we </w:t>
@@ -3777,7 +3687,13 @@
         <w:t>er</w:t>
       </w:r>
       <w:r>
-        <w:t xml:space="preserve"> power due to correct</w:t>
+        <w:t xml:space="preserve"> power due to </w:t>
+      </w:r>
+      <w:r>
+        <w:t xml:space="preserve">strict </w:t>
+      </w:r>
+      <w:r>
+        <w:t>correct</w:t>
       </w:r>
       <w:r>
         <w:t>ion</w:t>
@@ -3842,6 +3758,21 @@
     </w:p>
     <w:p/>
     <w:p>
+      <w:r>
+        <w:t xml:space="preserve">Finally, given the concern just raised the reviewer may be asking why we decided to use the mass univariate approach at all—why not simply test the effects at a handful of electrodes as has been done in many prior ERP studies, thus obviating the need for strict multiple comparisons correction? The reason is that with 128 electrodes and a novel research question (how does depression influence source retrieval?), we did not have a strong enough set of </w:t>
+      </w:r>
+      <w:r>
+        <w:rPr>
+          <w:i/>
+        </w:rPr>
+        <w:t>a priori</w:t>
+      </w:r>
+      <w:r>
+        <w:t xml:space="preserve"> hypotheses to provide a comprehensive analysis of the data. We were strongly interested in effects over parietal electrodes that have been consistently implicated in recollection in prior studies, but we were also interested in the late posterior negativity that typically has a posterior focus but that can also extend over left frontal cortex during conceptual retrieval. Moreover, there are often long-lasting potentials evident over right frontal cortex during episodic retrieval tasks, and we were not sure how any of these effects might interact with depression—or whether we would detect entirely different effects. The mass univariate approach is a comprehensive approach to this issue, along with principled means for multiple comparisons correction. </w:t>
+      </w:r>
+    </w:p>
+    <w:p/>
+    <w:p>
       <w:pPr>
         <w:rPr>
           <w:i/>
@@ -3896,7 +3827,7 @@
         <w:fldChar w:fldCharType="begin" w:fldLock="1"/>
       </w:r>
       <w:r>
-        <w:instrText>ADDIN CSL_CITATION { "citationItems" : [ { "id" : "ITEM-1", "itemData" : { "abstract" : "\u25a0 Context memory retrieval tasks often implicate the left ventro-lateral pFC (LVPFC) during functional imaging. Although this region has been linked to controlled semantic processing of mate-rials, it may also play a more general role in selecting among com-peting episodic representations during demanding retrieval tasks. Thus, the LVPFC response during context memory retrieval may reflect either semantic processing of memoranda or adjudication of interfering episodic memories evoked by memoranda. To dis-tinguish between these hypotheses, we contrasted context and item memory retrieval tasks for meaningful and nonmeaningful memoranda using fMRI. Increased LVPFC activation during con-text compared with item memory only occurred for meaningful memory probes. In contrast, even demanding context retrieval for nonmeaningful materials failed to engage LVPFC. These data demonstrate that the activation previously seen during episodic tasks likely reflects semantic processing of the probes during epi-sodic retrieval attempt, not the selection among competing elic-ited episodic representations. Posterior middle temporal gyrus and the body/head of the caudate demonstrated the same selec-tive response as LVPFC, although resting state functional con-nectivity analyses suggested that these two regions likely shared separate functional relationships with the LVPFC. \u25a0", "author" : [ { "dropping-particle" : "", "family" : "Han", "given" : "Sanghoon", "non-dropping-particle" : "", "parse-names" : false, "suffix" : "" }, { "dropping-particle" : "", "family" : "O\u02bcconnor", "given" : "Akira R", "non-dropping-particle" : "", "parse-names" : false, "suffix" : "" }, { "dropping-particle" : "", "family" : "Eslick", "given" : "Andrea N", "non-dropping-particle" : "", "parse-names" : false, "suffix" : "" }, { "dropping-particle" : "", "family" : "Dobbins", "given" : "Ian G", "non-dropping-particle" : "", "parse-names" : false, "suffix" : "" } ], "id" : "ITEM-1", "issued" : { "date-parts" : [ [ "0" ] ] }, "title" : "The Role of Left Ventrolateral Prefrontal Cortex during Episodic Decisions: Semantic Elaboration or Resolution of Episodic Interference?", "type" : "article-journal" }, "suppress-author" : 1, "uris" : [ "http://www.mendeley.com/documents/?uuid=dd6c6028-92fd-3260-93c2-0c93fe70ccb8" ] } ], "mendeley" : { "formattedCitation" : "(n.d.)", "plainTextFormattedCitation" : "(n.d.)" }, "properties" : { "noteIndex" : 0 }, "schema" : "https://github.com/citation-style-language/schema/raw/master/csl-citation.json" }</w:instrText>
+        <w:instrText>ADDIN CSL_CITATION { "citationItems" : [ { "id" : "ITEM-1", "itemData" : { "abstract" : "\u25a0 Context memory retrieval tasks often implicate the left ventro-lateral pFC (LVPFC) during functional imaging. Although this region has been linked to controlled semantic processing of mate-rials, it may also play a more general role in selecting among com-peting episodic representations during demanding retrieval tasks. Thus, the LVPFC response during context memory retrieval may reflect either semantic processing of memoranda or adjudication of interfering episodic memories evoked by memoranda. To dis-tinguish between these hypotheses, we contrasted context and item memory retrieval tasks for meaningful and nonmeaningful memoranda using fMRI. Increased LVPFC activation during con-text compared with item memory only occurred for meaningful memory probes. In contrast, even demanding context retrieval for nonmeaningful materials failed to engage LVPFC. These data demonstrate that the activation previously seen during episodic tasks likely reflects semantic processing of the probes during epi-sodic retrieval attempt, not the selection among competing elic-ited episodic representations. Posterior middle temporal gyrus and the body/head of the caudate demonstrated the same selec-tive response as LVPFC, although resting state functional con-nectivity analyses suggested that these two regions likely shared separate functional relationships with the LVPFC. \u25a0", "author" : [ { "dropping-particle" : "", "family" : "Han", "given" : "Sanghoon", "non-dropping-particle" : "", "parse-names" : false, "suffix" : "" }, { "dropping-particle" : "", "family" : "O\u02bcconnor", "given" : "Akira R", "non-dropping-particle" : "", "parse-names" : false, "suffix" : "" }, { "dropping-particle" : "", "family" : "Eslick", "given" : "Andrea N", "non-dropping-particle" : "", "parse-names" : false, "suffix" : "" }, { "dropping-particle" : "", "family" : "Dobbins", "given" : "Ian G", "non-dropping-particle" : "", "parse-names" : false, "suffix" : "" } ], "id" : "ITEM-1", "issued" : { "date-parts" : [ [ "0" ] ] }, "title" : "The Role of Left Ventrolateral Prefrontal Cortex during Episodic Decisions: Semantic Elaboration or Resolution of Episodic Interference?", "type" : "article-journal" }, "suppress-author" : 1, "uris" : [ "http://www.mendeley.com/documents/?uuid=dd6c6028-92fd-3260-93c2-0c93fe70ccb8" ] } ], "mendeley" : { "formattedCitation" : "(n.d.)", "plainTextFormattedCitation" : "(n.d.)", "previouslyFormattedCitation" : "(n.d.)" }, "properties" : { "noteIndex" : 0 }, "schema" : "https://github.com/citation-style-language/schema/raw/master/csl-citation.json" }</w:instrText>
       </w:r>
       <w:r>
         <w:fldChar w:fldCharType="separate"/>
@@ -4069,7 +4000,7 @@
         <w:t xml:space="preserve">Cue </w:t>
       </w:r>
       <w:r>
-        <w:t>interaction for words from the mobility task) was unanticipated, as the reviewer notes—in the prior imaging studies of multidimensional source retrieval of which we are aware, there is little to no discussion of dependency on enco</w:t>
+        <w:t>interaction for words from the mobility task) was unanticipated, as the reviewer notes—in the prior imaging studies of multidimensional source retrieval of which we are aware, there is little discussion of dependency on enco</w:t>
       </w:r>
       <w:r>
         <w:t xml:space="preserve">ding task. Therefore, finding that accuracy under the Question cue varied so strongly by encoding task was striking. We regret any superficial treatment of this result, and in the revised manuscript it is now very clearly emphasized (see pages </w:t>
@@ -4141,19 +4072,19 @@
         <w:t>s</w:t>
       </w:r>
       <w:r>
-        <w:t xml:space="preserve"> the results for accuracy or confidence? Here we think the a</w:t>
+        <w:t xml:space="preserve"> the results for a</w:t>
+      </w:r>
+      <w:r>
+        <w:t>ccuracy or confidence.</w:t>
+      </w:r>
+      <w:r>
+        <w:t xml:space="preserve"> Here we think the a</w:t>
       </w:r>
       <w:r>
         <w:t xml:space="preserve">nswer is clear: the ERP results more closely track </w:t>
       </w:r>
       <w:r>
-        <w:t xml:space="preserve">the accuracy data </w:t>
-      </w:r>
-      <w:r>
-        <w:t>than</w:t>
-      </w:r>
-      <w:r>
-        <w:t xml:space="preserve"> the confidence data. </w:t>
+        <w:t xml:space="preserve">the accuracy data. </w:t>
       </w:r>
       <w:r>
         <w:t>Specifically, if one compares</w:t>
@@ -4165,13 +4096,13 @@
         <w:t>the bar graphs at the bottom of Figure 9 with the left panel of Figure 4A, one can see that in both cases the MDD group shows a relative advantage (higher accuracy, more positive left parietal ERPs) for Question versus Side responses, while controls show the opposite: lower accuracy and lower ERP amplitudes for Question versus Side. By contrast, the left panel of Figure 5A shows greater confidence for Question versus Side responses in both groups. Thus, the ERPs appear to track accurac</w:t>
       </w:r>
       <w:r>
-        <w:t>y a bit better than confidence.</w:t>
+        <w:t>y better than confidence.</w:t>
       </w:r>
     </w:p>
     <w:p/>
     <w:p>
       <w:r>
-        <w:t xml:space="preserve">The second method is the one the reviewer recommends—one can look for correlations between ERPs and either accuracy or confidence. Here the answer is a bit less clear. </w:t>
+        <w:t xml:space="preserve">The second method is the one the reviewer recommends—one can look for correlations between ERPs and accuracy or confidence. Here the answer is a bit less clear. </w:t>
       </w:r>
       <w:r>
         <w:t xml:space="preserve">We found that “Question minus Side” difference scores for accuracy and confidence in response to words from the mobility task were significantly correlated across the groups, </w:t>
@@ -4291,7 +4222,13 @@
         <w:t>p</w:t>
       </w:r>
       <w:r>
-        <w:t xml:space="preserve"> = 0.055). Not surprisingly, direct contrasts of the strength of these correlations did not reveal a significant difference in either time window. In summary, our attempt to link the left parietal ERPs to accuracy or confidence based on correlations was unsuccessful: the two behavioral measures are interrelated, and the ERPs appear sensitive to some mixture of both.</w:t>
+        <w:t xml:space="preserve"> = 0.055). Not surprisingly, direct contrasts of the strength of these correlations did not reveal a significant difference in either time window. In summary, our attempt to link the left parietal ERPs to accuracy or confidence </w:t>
+      </w:r>
+      <w:r>
+        <w:t>via</w:t>
+      </w:r>
+      <w:r>
+        <w:t xml:space="preserve"> correlations was unsuccessful: the two behavioral measures are interrelated, and the ERPs appear sensitive to some mixture of both.</w:t>
       </w:r>
     </w:p>
     <w:p/>
@@ -4300,7 +4237,16 @@
         <w:t xml:space="preserve">Putting these two analyses together, we </w:t>
       </w:r>
       <w:r>
-        <w:t xml:space="preserve">have tried to advance a cautious line of argument in the revision (see page </w:t>
+        <w:t>have</w:t>
+      </w:r>
+      <w:r>
+        <w:t xml:space="preserve"> advance</w:t>
+      </w:r>
+      <w:r>
+        <w:t>d</w:t>
+      </w:r>
+      <w:r>
+        <w:t xml:space="preserve"> a cautious argument in the revision (see page </w:t>
       </w:r>
       <w:r>
         <w:rPr>
@@ -4309,7 +4255,37 @@
         <w:t>X</w:t>
       </w:r>
       <w:r>
-        <w:t>). Specifically, we indicate that the ERPs appear to track the accuracy pattern a bit better than the confidence data, but note that the correlational analysis does not suggest a very strong separation. If a more definitive separation of accuracy vs. confidence in MDD can be made, it will have to accomplished in a follow-up study that is better designed to tease apart these two factors.</w:t>
+        <w:t xml:space="preserve">). Specifically, we indicate that the ERPs appear to track the accuracy pattern better than the confidence </w:t>
+      </w:r>
+      <w:r>
+        <w:t>pattern</w:t>
+      </w:r>
+      <w:r>
+        <w:t xml:space="preserve">, but </w:t>
+      </w:r>
+      <w:r>
+        <w:t xml:space="preserve">we also </w:t>
+      </w:r>
+      <w:r>
+        <w:t xml:space="preserve">note that the correlational analysis does not suggest a </w:t>
+      </w:r>
+      <w:r>
+        <w:t>stronger</w:t>
+      </w:r>
+      <w:r>
+        <w:t xml:space="preserve"> </w:t>
+      </w:r>
+      <w:r>
+        <w:t>link between the ERPs and accuracy vs. confidence</w:t>
+      </w:r>
+      <w:r>
+        <w:t xml:space="preserve">. If a more definitive separation of accuracy </w:t>
+      </w:r>
+      <w:r>
+        <w:t>and</w:t>
+      </w:r>
+      <w:r>
+        <w:t xml:space="preserve"> confidence in MDD can be made, it will have to accomplished in a follow-up study that is better designed to tease apart these two factors.</w:t>
       </w:r>
     </w:p>
     <w:p/>
@@ -4338,7 +4314,13 @@
     </w:p>
     <w:p>
       <w:r>
-        <w:t xml:space="preserve">This is a very interesting question that we had not thought to ask! </w:t>
+        <w:t>This is a very interesting question</w:t>
+      </w:r>
+      <w:r>
+        <w:t xml:space="preserve"> that we had not thought to ask.</w:t>
+      </w:r>
+      <w:r>
+        <w:t xml:space="preserve"> </w:t>
       </w:r>
       <w:r>
         <w:t xml:space="preserve">In response, we computed a </w:t>
@@ -4499,62 +4481,1611 @@
     </w:p>
     <w:p/>
     <w:p>
-      <w:pPr>
+      <w:r>
+        <w:t>This is another very inte</w:t>
+      </w:r>
+      <w:r>
+        <w:t>resting question</w:t>
+      </w:r>
+      <w:r>
+        <w:t>.</w:t>
+      </w:r>
+      <w:r>
+        <w:t xml:space="preserve"> The specific psychological processes that mediate parietal effects seen during episodic retrieval have been the focus of much discussion, with arguments made for evidence accumulation in the service of decision-making, top-down attention to the products of retrieval searches, and the online representation of retrieved material in an episodic buffer, among many other candidates </w:t>
+      </w:r>
+      <w:r>
+        <w:fldChar w:fldCharType="begin" w:fldLock="1"/>
+      </w:r>
+      <w:r>
+        <w:instrText>ADDIN CSL_CITATION { "citationItems" : [ { "id" : "ITEM-1", "itemData" : { "DOI" : "10.1016/j.conb.2012.11.005", "ISBN" : "9728833725", "ISSN" : "09594388", "PMID" : "23206590", "abstract" : "The importance of the medial temporal lobe to episodic memory has been recognized for decades. Recent human fMRI findings have begun to delineate the functional roles of different MTL regions, most notably the hippocampus, for the retrieval of episodic memories. Importantly, these studies have also identified a network of cortical regions. - each interconnected with the MTL. - that are also consistently engaged during successful episodic retrieval. Along with the MTL these regions appear to constitute a content-independent network that acts in concert with cortical regions representing the contents of retrieval to support consciously accessible representations of prior experiences. ?? 2012 Elsevier Ltd.", "author" : [ { "dropping-particle" : "", "family" : "Rugg", "given" : "Michael D.", "non-dropping-particle" : "", "parse-names" : false, "suffix" : "" }, { "dropping-particle" : "", "family" : "Vilberg", "given" : "Kaia L.", "non-dropping-particle" : "", "parse-names" : false, "suffix" : "" } ], "container-title" : "Current Opinion in Neurobiology", "id" : "ITEM-1", "issue" : "2", "issued" : { "date-parts" : [ [ "2013" ] ] }, "page" : "255-260", "publisher" : "Elsevier Ltd", "title" : "Brain networks underlying episodic memory retrieval", "type" : "article-journal", "volume" : "23" }, "uris" : [ "http://www.mendeley.com/documents/?uuid=26f45337-2f7a-42ad-b96f-e2fea5da8b94" ] }, { "id" : "ITEM-2", "itemData" : { "DOI" : "10.1016/j.tics.2007.04.004", "ISBN" : "1364-6613", "ISSN" : "13646613", "PMID" : "17481940", "abstract" : "According to dual-process models, recognition memory is supported by distinct retrieval processes known as familiarity and recollection. Important evidence supporting the dual-process framework has come from studies using event-related brain potentials (ERPs). These studies have identified two topographically distinct ERP correlates of recognition memory -the 'parietal' and 'mid-frontal' old/new effects - that are dissociated by variables that selectively modulate recollection and familiarity, respectively. We evaluate the extent to which ERP data support dual-process models in light of the proposal that recollection is a continuous rather than a discrete memory process. We also examine the claim that the putative ERP index of familiarity is a reflection of implicit rather than explicit memory. We conclude that ERP findings continue to offer strong support for the dual-process perspective. ?? 2007 Elsevier Ltd. All rights reserved.", "author" : [ { "dropping-particle" : "", "family" : "Rugg", "given" : "Michael D.", "non-dropping-particle" : "", "parse-names" : false, "suffix" : "" }, { "dropping-particle" : "", "family" : "Curran", "given" : "Tim", "non-dropping-particle" : "", "parse-names" : false, "suffix" : "" } ], "container-title" : "Trends in Cognitive Sciences", "id" : "ITEM-2", "issue" : "6", "issued" : { "date-parts" : [ [ "2007" ] ] }, "page" : "251-257", "title" : "Event-related potentials and recognition memory", "type" : "article-journal", "volume" : "11" }, "uris" : [ "http://www.mendeley.com/documents/?uuid=0da09f00-b789-417e-9ad3-f3138a2349a4" ] }, { "id" : "ITEM-3", "itemData" : { "DOI" : "10.1073/pnas.1510749112", "ISSN" : "1091-6490", "PMID" : "26283375", "abstract" : "Theories of the neurobiology of episodic memory predominantly focus on the contributions of medial temporal lobe structures, based on extensive lesion, electrophysiological, and imaging evidence. Against this backdrop, functional neuroimaging data have unexpectedly implicated left posterior parietal cortex (PPC) in episodic retrieval, revealing distinct activation patterns in PPC subregions as humans make memory-related decisions. To date, theorizing about the functional contributions of PPC has been hampered by the absence of information about the temporal dynamics of PPC activity as retrieval unfolds. Here, we leveraged electrocorticography to examine the temporal profile of high gamma power (HGP) in dorsal PPC subregions as participants made old/new recognition memory decisions. A double dissociation in memory-related HGP was observed, with activity in left intraparietal sulcus (IPS) and left superior parietal lobule (SPL) differing in time and sign for recognized old items (Hits) and correctly rejected novel items (CRs). Specifically, HGP in left IPS increased for Hits 300-700 ms poststimulus onset, and decayed to baseline \u223c200 ms preresponse. By contrast, HGP in left SPL increased for CRs early after stimulus onset (200-300 ms) and late in the memory decision (from 700 ms to response). These memory-related effects were unique to left PPC, as they were not observed in right PPC. Finally, memory-related HGP in left IPS and SPL was sufficiently reliable to enable brain-based decoding of the participant's memory state at the single-trial level, using multivariate pattern classification. Collectively, these data provide insights into left PPC temporal dynamics as humans make recognition memory decisions.", "author" : [ { "dropping-particle" : "", "family" : "Gonzalez", "given" : "Alex", "non-dropping-particle" : "", "parse-names" : false, "suffix" : "" }, { "dropping-particle" : "", "family" : "Hutchinson", "given" : "J Benjamin", "non-dropping-particle" : "", "parse-names" : false, "suffix" : "" }, { "dropping-particle" : "", "family" : "Uncapher", "given" : "Melina R", "non-dropping-particle" : "", "parse-names" : false, "suffix" : "" }, { "dropping-particle" : "", "family" : "Chen", "given" : "Janice", "non-dropping-particle" : "", "parse-names" : false, "suffix" : "" }, { "dropping-particle" : "", "family" : "LaRocque", "given" : "Karen F", "non-dropping-particle" : "", "parse-names" : false, "suffix" : "" }, { "dropping-particle" : "", "family" : "Foster", "given" : "Brett L", "non-dropping-particle" : "", "parse-names" : false, "suffix" : "" }, { "dropping-particle" : "", "family" : "Rangarajan", "given" : "Vinitha", "non-dropping-particle" : "", "parse-names" : false, "suffix" : "" }, { "dropping-particle" : "", "family" : "Parvizi", "given" : "Josef", "non-dropping-particle" : "", "parse-names" : false, "suffix" : "" }, { "dropping-particle" : "", "family" : "Wagner", "given" : "Anthony D", "non-dropping-particle" : "", "parse-names" : false, "suffix" : "" } ], "container-title" : "Proceedings of the National Academy of Sciences of the United States of America", "id" : "ITEM-3", "issued" : { "date-parts" : [ [ "2015", "8", "17" ] ] }, "title" : "Electrocorticography reveals the temporal dynamics of posterior parietal cortical activity during recognition memory decisions.", "type" : "article-journal" }, "uris" : [ "http://www.mendeley.com/documents/?uuid=b468c8df-fd86-40b6-84b3-0b2fd027db2d" ] }, { "id" : "ITEM-4", "itemData" : { "DOI" : "10.1038/nrn2459", "ISBN" : "1471-003X", "ISSN" : "1471-0048", "PMID" : "18641668", "abstract" : "The contribution of the parietal cortex to episodic memory is a fascinating scientific puzzle. On the one hand, parietal lesions do not normally yield severe episodic-memory deficits; on the other hand, parietal activations are seen frequently in functional-neuroimaging studies of episodic memory. A review of these two categories of evidence suggests that the answer to the puzzle requires us to distinguish between the contributions of dorsal and ventral parietal regions and between the influence of top-down and bottom-up attention on memory.", "author" : [ { "dropping-particle" : "", "family" : "Cabeza", "given" : "Roberto", "non-dropping-particle" : "", "parse-names" : false, "suffix" : "" }, { "dropping-particle" : "", "family" : "Ciaramelli", "given" : "Elisa", "non-dropping-particle" : "", "parse-names" : false, "suffix" : "" }, { "dropping-particle" : "", "family" : "Olson", "given" : "Ingrid R", "non-dropping-particle" : "", "parse-names" : false, "suffix" : "" }, { "dropping-particle" : "", "family" : "Moscovitch", "given" : "Morris", "non-dropping-particle" : "", "parse-names" : false, "suffix" : "" } ], "container-title" : "Nature reviews. Neuroscience", "id" : "ITEM-4", "issue" : "8", "issued" : { "date-parts" : [ [ "2008" ] ] }, "page" : "613-25", "title" : "The parietal cortex and episodic memory: an attentional account.", "type" : "article-journal", "volume" : "9" }, "uris" : [ "http://www.mendeley.com/documents/?uuid=4d517327-02b8-401f-b01b-ad6315f7caad" ] } ], "mendeley" : { "formattedCitation" : "(Cabeza, Ciaramelli, Olson, &amp; Moscovitch, 2008; Gonzalez et al., 2015; Rugg &amp; Curran, 2007; Rugg &amp; Vilberg, 2013)", "plainTextFormattedCitation" : "(Cabeza, Ciaramelli, Olson, &amp; Moscovitch, 2008; Gonzalez et al., 2015; Rugg &amp; Curran, 2007; Rugg &amp; Vilberg, 2013)", "previouslyFormattedCitation" : "(Cabeza, Ciaramelli, Olson, &amp; Moscovitch, 2008; Gonzalez et al., 2015; Rugg &amp; Curran, 2007; Rugg &amp; Vilberg, 2013)" }, "properties" : { "noteIndex" : 0 }, "schema" : "https://github.com/citation-style-language/schema/raw/master/csl-citation.json" }</w:instrText>
+      </w:r>
+      <w:r>
+        <w:fldChar w:fldCharType="separate"/>
+      </w:r>
+      <w:r>
+        <w:rPr>
+          <w:noProof/>
+        </w:rPr>
+        <w:t>(Cabeza, Ciaramelli, Olson, &amp; Moscovitch, 2008; Gonzalez et al., 2015; Rugg &amp; Curran, 2007; Rugg &amp; Vilberg, 2013)</w:t>
+      </w:r>
+      <w:r>
+        <w:fldChar w:fldCharType="end"/>
+      </w:r>
+      <w:r>
+        <w:t xml:space="preserve">. The </w:t>
+      </w:r>
+      <w:r>
+        <w:t xml:space="preserve">key </w:t>
+      </w:r>
+      <w:r>
+        <w:t xml:space="preserve">role of the parietal lobes in </w:t>
+      </w:r>
+      <w:r>
+        <w:t xml:space="preserve">various of </w:t>
+      </w:r>
+      <w:r>
+        <w:t>mental imagery is well-known</w:t>
+      </w:r>
+      <w:r>
+        <w:t>, and the generation of mental images (as opposed to their manipulation) appears to draw heavily on circuits in the left hemisphere</w:t>
+      </w:r>
+      <w:r>
+        <w:t xml:space="preserve"> </w:t>
+      </w:r>
+      <w:r>
+        <w:fldChar w:fldCharType="begin" w:fldLock="1"/>
+      </w:r>
+      <w:r>
+        <w:instrText>ADDIN CSL_CITATION { "citationItems" : [ { "id" : "ITEM-1", "itemData" : { "ISSN" : "00100277", "author" : [ { "dropping-particle" : "", "family" : "Farah", "given" : "Martha J", "non-dropping-particle" : "", "parse-names" : false, "suffix" : "" } ], "container-title" : "Cognition", "id" : "ITEM-1", "issued" : { "date-parts" : [ [ "1984" ] ] }, "page" : "245-272", "title" : "The neurological basis of mental imagery: A componentlal analysis", "type" : "article-journal", "volume" : "18" }, "uris" : [ "http://www.mendeley.com/documents/?uuid=c8443532-60c5-42aa-a080-e485295b981d" ] }, { "id" : "ITEM-2", "itemData" : { "DOI" : "10.1016/0166-2236(89)90079-9", "ISBN" : "0166-2236", "ISSN" : "01662236", "PMID" : "8137002", "abstract" : "Visual mental imagery, or 'seeing with the mind's eye', has been the subject of considerable controversy in cognitive science. At issue is whether images are fundamentally different from verbal thoughts, whether they share underlying mechanisms with visual perception, and whether information in images is represented in a spatial (i.e. map-like) format. Research on the neural systems underlying imagery brings a new source of evidence to bear on these cognitive science controversies, as well as on the cerebral localization of imagery processes. Emerging from this work is the view that mental imagery involves the efferent activation of visual areas in prestriate occipital cortex, parietal and temporal cortex, and that these areas represent the same kinds of specialized visual information in imagery as they do in perception. In addition, different components of imagery processing appear to be differentially lateralized, with the generation of mental images from memory depending primarily upon structures in the posterior left hemisphere, and the rotation of mental images depending primarily upon structures in the posterior right hemisphere. ?? 1989.", "author" : [ { "dropping-particle" : "", "family" : "Farah", "given" : "Martha J.", "non-dropping-particle" : "", "parse-names" : false, "suffix" : "" } ], "container-title" : "Trends in Neurosciences", "id" : "ITEM-2", "issue" : "10", "issued" : { "date-parts" : [ [ "1989" ] ] }, "page" : "395-399", "title" : "The neural basis of mental imagery", "type" : "article", "volume" : "12" }, "uris" : [ "http://www.mendeley.com/documents/?uuid=a03d2575-6f82-4e58-bc41-1ffe8f0b8c86" ] } ], "mendeley" : { "formattedCitation" : "(Farah, 1984, 1989)", "plainTextFormattedCitation" : "(Farah, 1984, 1989)", "previouslyFormattedCitation" : "(Farah, 1984, 1989)" }, "properties" : { "noteIndex" : 0 }, "schema" : "https://github.com/citation-style-language/schema/raw/master/csl-citation.json" }</w:instrText>
+      </w:r>
+      <w:r>
+        <w:fldChar w:fldCharType="separate"/>
+      </w:r>
+      <w:r>
+        <w:rPr>
+          <w:noProof/>
+        </w:rPr>
+        <w:t>(Farah, 1984, 1989)</w:t>
+      </w:r>
+      <w:r>
+        <w:fldChar w:fldCharType="end"/>
+      </w:r>
+      <w:r>
+        <w:t xml:space="preserve">. Consistent with this, in a recent fMRI study in which we instructed healthy and depressed participants to generate mental images in the service of reappraising their emotional responses to pictures, we saw strong activation of left posterior parietal cortex </w:t>
+      </w:r>
+      <w:r>
+        <w:fldChar w:fldCharType="begin" w:fldLock="1"/>
+      </w:r>
+      <w:r>
+        <w:instrText>ADDIN CSL_CITATION { "citationItems" : [ { "id" : "ITEM-1", "itemData" : { "DOI" : "10.1016/j.pscychresns.2013.01.001", "ISBN" : "0925-4927", "ISSN" : "09254927", "PMID" : "23570916", "abstract" : "Functional magnetic resonance imaging (fMRI) was used to examine cognitive regulation of negative emotion in 12 unmedicated patients with major depressive disorder (MDD) and 24 controls. The participants used reappraisal to increase (real condition) and reduce (photo condition) the personal relevance of negative and neutral pictures during fMRI as valence ratings were collected; passive viewing (look condition) served as a baseline. Reappraisal was not strongly affected by MDD. Ratings indicated that both groups successfully reappraised negative emotional experience. Both groups also showed better memory for negative vs. neutral pictures 2 weeks later. Across groups, increased brain activation was observed on negative/ real vs. negative/ look and negative/ photo trials in left dorsolateral prefrontal cortex (DLPFC), rostral anterior cingulate, left parietal cortex, caudate, and right amygdala. Depressive severity was inversely correlated with activation modulation in the left DLPFC, right amygdala, and right cerebellum during negative reappraisal. The lack of group differences suggests that depressed adults can modulate the brain activation and subjective experience elicited by negative pictures when given clear instructions. However, the negative relationship between depression severity and effects of reappraisal on brain activation indicates that group differences may be detectable in larger samples of more severely depressed participants. ?? 2013 Elsevier Ireland Ltd.", "author" : [ { "dropping-particle" : "", "family" : "Dillon", "given" : "Daniel Gerard", "non-dropping-particle" : "", "parse-names" : false, "suffix" : "" }, { "dropping-particle" : "", "family" : "Pizzagalli", "given" : "Diego Andrea", "non-dropping-particle" : "", "parse-names" : false, "suffix" : "" } ], "container-title" : "Psychiatry Research - Neuroimaging", "id" : "ITEM-1", "issue" : "2", "issued" : { "date-parts" : [ [ "2013" ] ] }, "page" : "99-107", "title" : "Evidence of successful modulation of brain activation and subjective experience during reappraisal of negative emotion in unmedicated depression", "type" : "article-journal", "volume" : "212" }, "uris" : [ "http://www.mendeley.com/documents/?uuid=802c2b92-b0fb-4c3c-8903-08a465ad7382" ] } ], "mendeley" : { "formattedCitation" : "(Daniel Gerard Dillon &amp; Pizzagalli, 2013)", "plainTextFormattedCitation" : "(Daniel Gerard Dillon &amp; Pizzagalli, 2013)", "previouslyFormattedCitation" : "(Daniel Gerard Dillon &amp; Pizzagalli, 2013)" }, "properties" : { "noteIndex" : 0 }, "schema" : "https://github.com/citation-style-language/schema/raw/master/csl-citation.json" }</w:instrText>
+      </w:r>
+      <w:r>
+        <w:fldChar w:fldCharType="separate"/>
+      </w:r>
+      <w:r>
+        <w:rPr>
+          <w:noProof/>
+        </w:rPr>
+        <w:t>(Daniel Gerard Dillon &amp; Pizzagalli, 2013)</w:t>
+      </w:r>
+      <w:r>
+        <w:fldChar w:fldCharType="end"/>
+      </w:r>
+      <w:r>
+        <w:t xml:space="preserve">. It seems possible to us that mental imagery might be involved in several of the processes that have been proposed to underlie parietal recollection effects (e.g., representation of retrieved content might involve vivid imagery, and directing attention to particular aspects of retrieved content might also involve imagery). Unfortunately, we cannot tease apart these processes with our data, especially as it is now clear that left parietal regions in close proximity—namely, the intraparietal sulcus and the superior parietal lobule—make separable contributions to memory retrieval </w:t>
+      </w:r>
+      <w:r>
+        <w:fldChar w:fldCharType="begin" w:fldLock="1"/>
+      </w:r>
+      <w:r>
+        <w:instrText>ADDIN CSL_CITATION { "citationItems" : [ { "id" : "ITEM-1", "itemData" : { "DOI" : "10.1073/pnas.1510749112", "ISSN" : "1091-6490", "PMID" : "26283375", "abstract" : "Theories of the neurobiology of episodic memory predominantly focus on the contributions of medial temporal lobe structures, based on extensive lesion, electrophysiological, and imaging evidence. Against this backdrop, functional neuroimaging data have unexpectedly implicated left posterior parietal cortex (PPC) in episodic retrieval, revealing distinct activation patterns in PPC subregions as humans make memory-related decisions. To date, theorizing about the functional contributions of PPC has been hampered by the absence of information about the temporal dynamics of PPC activity as retrieval unfolds. Here, we leveraged electrocorticography to examine the temporal profile of high gamma power (HGP) in dorsal PPC subregions as participants made old/new recognition memory decisions. A double dissociation in memory-related HGP was observed, with activity in left intraparietal sulcus (IPS) and left superior parietal lobule (SPL) differing in time and sign for recognized old items (Hits) and correctly rejected novel items (CRs). Specifically, HGP in left IPS increased for Hits 300-700 ms poststimulus onset, and decayed to baseline \u223c200 ms preresponse. By contrast, HGP in left SPL increased for CRs early after stimulus onset (200-300 ms) and late in the memory decision (from 700 ms to response). These memory-related effects were unique to left PPC, as they were not observed in right PPC. Finally, memory-related HGP in left IPS and SPL was sufficiently reliable to enable brain-based decoding of the participant's memory state at the single-trial level, using multivariate pattern classification. Collectively, these data provide insights into left PPC temporal dynamics as humans make recognition memory decisions.", "author" : [ { "dropping-particle" : "", "family" : "Gonzalez", "given" : "Alex", "non-dropping-particle" : "", "parse-names" : false, "suffix" : "" }, { "dropping-particle" : "", "family" : "Hutchinson", "given" : "J Benjamin", "non-dropping-particle" : "", "parse-names" : false, "suffix" : "" }, { "dropping-particle" : "", "family" : "Uncapher", "given" : "Melina R", "non-dropping-particle" : "", "parse-names" : false, "suffix" : "" }, { "dropping-particle" : "", "family" : "Chen", "given" : "Janice", "non-dropping-particle" : "", "parse-names" : false, "suffix" : "" }, { "dropping-particle" : "", "family" : "LaRocque", "given" : "Karen F", "non-dropping-particle" : "", "parse-names" : false, "suffix" : "" }, { "dropping-particle" : "", "family" : "Foster", "given" : "Brett L", "non-dropping-particle" : "", "parse-names" : false, "suffix" : "" }, { "dropping-particle" : "", "family" : "Rangarajan", "given" : "Vinitha", "non-dropping-particle" : "", "parse-names" : false, "suffix" : "" }, { "dropping-particle" : "", "family" : "Parvizi", "given" : "Josef", "non-dropping-particle" : "", "parse-names" : false, "suffix" : "" }, { "dropping-particle" : "", "family" : "Wagner", "given" : "Anthony D", "non-dropping-particle" : "", "parse-names" : false, "suffix" : "" } ], "container-title" : "Proceedings of the National Academy of Sciences of the United States of America", "id" : "ITEM-1", "issued" : { "date-parts" : [ [ "2015", "8", "17" ] ] }, "title" : "Electrocorticography reveals the temporal dynamics of posterior parietal cortical activity during recognition memory decisions.", "type" : "article-journal" }, "uris" : [ "http://www.mendeley.com/documents/?uuid=b468c8df-fd86-40b6-84b3-0b2fd027db2d" ] } ], "mendeley" : { "formattedCitation" : "(Gonzalez et al., 2015)", "plainTextFormattedCitation" : "(Gonzalez et al., 2015)", "previouslyFormattedCitation" : "(Gonzalez et al., 2015)" }, "properties" : { "noteIndex" : 0 }, "schema" : "https://github.com/citation-style-language/schema/raw/master/csl-citation.json" }</w:instrText>
+      </w:r>
+      <w:r>
+        <w:fldChar w:fldCharType="separate"/>
+      </w:r>
+      <w:r>
+        <w:rPr>
+          <w:noProof/>
+        </w:rPr>
+        <w:t>(Gonzalez et al., 2015)</w:t>
+      </w:r>
+      <w:r>
+        <w:fldChar w:fldCharType="end"/>
+      </w:r>
+      <w:r>
+        <w:t xml:space="preserve">; the contributions of these spatially neighboring regions are not dissociable in scalp-recorded ERPs. Thus, we cannot advance a strong argument along these lines, but we have added a reference to mental imagery on page </w:t>
+      </w:r>
+      <w:r>
+        <w:rPr>
+          <w:highlight w:val="yellow"/>
+        </w:rPr>
+        <w:t>X</w:t>
+      </w:r>
+      <w:r>
+        <w:t xml:space="preserve"> to reflect the reviewer’s interest in this topic, which we share.</w:t>
+      </w:r>
+    </w:p>
+    <w:p/>
+    <w:p>
+      <w:pPr>
+        <w:rPr>
+          <w:i/>
+        </w:rPr>
+      </w:pPr>
+      <w:r>
+        <w:t>6. “</w:t>
+      </w:r>
+      <w:r>
+        <w:rPr>
+          <w:i/>
+        </w:rPr>
+        <w:t xml:space="preserve">The PSQI correlations reminded me of the work of Jensen/Mazaheri and others showing that slow ERPs are related to asymmetric alpha oscillations. If drowsiness is related to altered alpha oscillations, one might expect PSQI to be associated with </w:t>
+      </w:r>
+      <w:r>
+        <w:rPr>
+          <w:i/>
+        </w:rPr>
+        <w:t>slow ERPs as is observed. It may also related to the attention proposal mentioned in the Introduction. Either way, this finding is not greatly discussed.”</w:t>
+      </w:r>
+    </w:p>
+    <w:p>
+      <w:pPr>
+        <w:rPr>
+          <w:i/>
+        </w:rPr>
+      </w:pPr>
+    </w:p>
+    <w:p>
+      <w:r>
+        <w:t xml:space="preserve">A major shortcoming of the original manuscript is that our discussion of the PSQI result was very truncated, due to space limitations. We agree with the reviewer wholeheartedly on this, and in the revised manuscript devote more attention to interpreting the result (see page </w:t>
+      </w:r>
+      <w:r>
+        <w:rPr>
+          <w:highlight w:val="yellow"/>
+        </w:rPr>
+        <w:t>X</w:t>
+      </w:r>
+      <w:r>
+        <w:t xml:space="preserve">). We also appreciate the reviewer’s suggestion about a possible link with alpha oscillations, as well as the pointer to Jensen and Mazaheri’s work </w:t>
+      </w:r>
+      <w:r>
+        <w:fldChar w:fldCharType="begin" w:fldLock="1"/>
+      </w:r>
+      <w:r>
+        <w:instrText>ADDIN CSL_CITATION { "citationItems" : [ { "id" : "ITEM-1", "itemData" : { "DOI" : "10.3389/fnhum.2010.00177", "ISBN" : "1662-5161", "ISSN" : "1662-5161", "PMID" : "21060804", "abstract" : "The conventional assumption in human cognitive electrophysiology using EEG and MEG is that the presentation of a particular event such as visual or auditory stimuli evokes a \"turning on\" of additional brain activity that adds to the ongoing background activity. Averaging multiple event-locked trials is thought to result in the cancellation of the seemingly random phased ongoing activity while leaving the evoked response. However, recent work strongly challenges this conventional view and demonstrates that the ongoing activity is not averaged out due to specific non-sinusoidal properties. As a consquence, systematic modulations in ongoing activity can produce slow cortical evoked responses reflecting cognitive processing. In this review we introduce the concept of \"rhythmic pulsing\" to account for this specific non-sinusoidal property. We will explain how rhythmic pulsing can create slow evoked responses from a physiological perspective. We will also discuss how the notion of rhythmic pulsing provides a unifying framework linking ongoing oscillations, evoked responses and the brain's capacity to process incoming information.", "author" : [ { "dropping-particle" : "", "family" : "Mazaheri", "given" : "Ali", "non-dropping-particle" : "", "parse-names" : false, "suffix" : "" }, { "dropping-particle" : "", "family" : "Jensen", "given" : "Ole", "non-dropping-particle" : "", "parse-names" : false, "suffix" : "" } ], "container-title" : "Frontiers in human neuroscience", "id" : "ITEM-1", "issue" : "October", "issued" : { "date-parts" : [ [ "2010" ] ] }, "page" : "177", "title" : "Rhythmic pulsing: linking ongoing brain activity with evoked responses.", "type" : "article-journal", "volume" : "4" }, "uris" : [ "http://www.mendeley.com/documents/?uuid=e9f6ea19-d139-4986-9eec-4bfcd06c1396" ] }, { "id" : "ITEM-2", "itemData" : { "DOI" : "10.1073/pnas.0908821107", "ISBN" : "0908821107", "ISSN" : "1091-6490", "PMID" : "20080773", "abstract" : "Event-related responses and oscillatory activity are typically regarded as manifestations of different neural processes. Recent work has nevertheless revealed a mechanism by which slow event-related responses are created as a direct consequence of modulations in brain oscillations with nonsinusoidal properties. It remains unknown if this mechanism applies to cognitively relevant event-related responses. Here, we investigated whether sustained event-related fields (ERFs) measured during working memory maintenance can be explained by modulations in oscillatory power. In particular, we focused on contralateral delayed activity (CDA) typically observed in working memory tasks in which hemifield specific attention is manipulated. Using magnetoencephalography, we observed sustained posterior ERFs following the presentation of the memory target. These ERFs were systematically lateralized with respect to the hemisphere in which the target was presented. A strikingly similar pattern emerged for modulations in alpha (9-13 Hz) power. The alpha power and ERF lateralization were strongly correlated over subjects. Based on a mechanistic argument pertaining to the nonsinusoidal properties of the alpha activity, we conclude that the ERFs modulated by working memory are likely to be directly produced by the modulations in oscillatory alpha activity. Given that posterior alpha activity typically reflects disengagement, we conclude that the CDA is not attributable to an additive process reflecting memory maintenance per se but, rather, is a consequence of how attentional resources are allocated.", "author" : [ { "dropping-particle" : "", "family" : "Dijk", "given" : "Hanneke", "non-dropping-particle" : "van", "parse-names" : false, "suffix" : "" }, { "dropping-particle" : "", "family" : "Werf", "given" : "Jurrian", "non-dropping-particle" : "van der", "parse-names" : false, "suffix" : "" }, { "dropping-particle" : "", "family" : "Mazaheri", "given" : "Ali", "non-dropping-particle" : "", "parse-names" : false, "suffix" : "" }, { "dropping-particle" : "", "family" : "Medendorp", "given" : "W Pieter", "non-dropping-particle" : "", "parse-names" : false, "suffix" : "" }, { "dropping-particle" : "", "family" : "Jensen", "given" : "Ole", "non-dropping-particle" : "", "parse-names" : false, "suffix" : "" } ], "container-title" : "Proceedings of the National Academy of Sciences of the United States of America", "id" : "ITEM-2", "issue" : "2", "issued" : { "date-parts" : [ [ "2010" ] ] }, "page" : "900-5", "title" : "Modulations in oscillatory activity with amplitude asymmetry can produce cognitively relevant event-related responses.", "type" : "article-journal", "volume" : "107" }, "uris" : [ "http://www.mendeley.com/documents/?uuid=7f8798d5-276f-4eb0-8e66-88bf3633574a" ] } ], "mendeley" : { "formattedCitation" : "(Mazaheri &amp; Jensen, 2010; van Dijk, van der Werf, Mazaheri, Medendorp, &amp; Jensen, 2010)", "plainTextFormattedCitation" : "(Mazaheri &amp; Jensen, 2010; van Dijk, van der Werf, Mazaheri, Medendorp, &amp; Jensen, 2010)", "previouslyFormattedCitation" : "(Mazaheri &amp; Jensen, 2010; van Dijk, van der Werf, Mazaheri, Medendorp, &amp; Jensen, 2010)" }, "properties" : { "noteIndex" : 0 }, "schema" : "https://github.com/citation-style-language/schema/raw/master/csl-citation.json" }</w:instrText>
+      </w:r>
+      <w:r>
+        <w:fldChar w:fldCharType="separate"/>
+      </w:r>
+      <w:r>
+        <w:rPr>
+          <w:noProof/>
+        </w:rPr>
+        <w:t>(Mazaheri &amp; Jensen, 2010; van Dijk, van der Werf, Mazaheri, Medendorp, &amp; Jensen, 2010)</w:t>
+      </w:r>
+      <w:r>
+        <w:fldChar w:fldCharType="end"/>
+      </w:r>
+      <w:r>
+        <w:t>—we were not aware of this before. If we understand the central idea correctly, it is that stimulus-evoked changes in the amplitude of the peaks or troughs of oscillatory activity can give rise to slow ERPs, which contrasts with both (a) the argument that ongoing oscillatory activity simply cancels out when one forms ERPs and (b) the argument that ERPs are generated via a phase-reset of the ongoing activity. Moreover, Jensen and Mazaheri argue that the alpha rhythm is particularly important for inhibiting task-irrelevant cortical regions in order to enhance performance. Thus, we interpret the reviewer as suggesting that more drowsy depressed participants unhelpfully generate high amplitude alpha rhythms over the left parietal cortex, which might explain the negative correlation between chronic sleep disruption (as measured by PSQI) and the amplitude of the Question minus Side ERP effects (for words from the mobility task) seen over left parietal scalp. This is a f</w:t>
+      </w:r>
+      <w:r>
+        <w:t xml:space="preserve">ascinating suggestion, and we briefly acknowledge it on page </w:t>
+      </w:r>
+      <w:r>
+        <w:rPr>
+          <w:highlight w:val="yellow"/>
+        </w:rPr>
+        <w:t>X</w:t>
+      </w:r>
+      <w:r>
+        <w:t xml:space="preserve"> in the revision. We feel that a brief mention is appropriate, because this is a complex idea and properly testing it would of course depend on conducting a time-frequency analysis, which we have not yet done (and which is not the focus here). Consequently, in our discussion of the PSQI data we embrace the reviewer’s first comment (see above) and focus more heavily on the psychological constructs (i.e., drowsiness) than on the underlying neural mechanism. However, we are currently embarking on a program of time frequency analyses and will seek to incorporate this suggestion in that work. We thank the reviewer again for this excellent suggestion.</w:t>
+      </w:r>
+    </w:p>
+    <w:p/>
+    <w:p>
+      <w:r>
+        <w:t>7. “</w:t>
+      </w:r>
+      <w:r>
+        <w:rPr>
+          <w:i/>
+        </w:rPr>
+        <w:t>If mobility vs. animacy has such a big effect in controls, shouldn’t ERPs be presented broken down by this factor too?”</w:t>
+      </w:r>
+    </w:p>
+    <w:p/>
+    <w:p>
+      <w:r>
+        <w:t xml:space="preserve">We provide the information the reviewer is seeking in Figures 8 and 9 of the revised manuscript, which focus on Question versus Side comparisons for words from the animacy and mobility tasks, respectively. </w:t>
+      </w:r>
+      <w:r>
+        <w:t xml:space="preserve">For both tasks, we computed “Question minus Side” difference scores and submitted the whole-scalp data to mass univariate analysis. Because we saw no group differences for words from the animacy task, we computed another mass univariate analysis across the groups—this is presented in Figure 8. </w:t>
+      </w:r>
+      <w:r>
+        <w:t>Directly addressing the reviewer’s question, we also plot the waveforms for Question and Side trials from the most significant electrode(s) in each cluster in each time widow. Figure 8 shows that for words from the animacy task, the Question trials were associated with a pronounced and long-lasting negativity relative to the Side trials. By contrast, we found a group difference in the “Question minus Side” subtraction for words from the mobility task</w:t>
+      </w:r>
+      <w:r>
+        <w:t xml:space="preserve"> in the 400-800 ms and 800-1400 ms intervals, and these are</w:t>
+      </w:r>
+      <w:r>
+        <w:t xml:space="preserve"> plotted in Figure 9. </w:t>
+      </w:r>
+      <w:r>
+        <w:t xml:space="preserve">The key result here is that on Question trials, the MDD group generated a left parietal ERP that is very similar to what was observed in controls, but on Side trials the response in the depressed adults was much weaker. We think that the waveforms provide an important complement to the scalp maps, and we hope the reviewer will agree. Again, we note that the pattern of results across Figures 8 and 9 is very similar to what was observed for source accuracy (a strong </w:t>
+      </w:r>
+      <w:r>
+        <w:rPr>
+          <w:i/>
+        </w:rPr>
+        <w:t xml:space="preserve">Cue </w:t>
+      </w:r>
+      <w:r>
+        <w:t xml:space="preserve">effect but no group difference for animacy words versus a </w:t>
+      </w:r>
+      <w:r>
+        <w:rPr>
+          <w:i/>
+        </w:rPr>
+        <w:t xml:space="preserve">Group </w:t>
+      </w:r>
+      <w:r>
+        <w:t xml:space="preserve">x </w:t>
+      </w:r>
+      <w:r>
+        <w:rPr>
+          <w:i/>
+        </w:rPr>
+        <w:t>Cue</w:t>
+      </w:r>
+      <w:r>
+        <w:t xml:space="preserve"> interaction for mobility words).</w:t>
+      </w:r>
+    </w:p>
+    <w:p/>
+    <w:p>
+      <w:r>
+        <w:t>8. “</w:t>
+      </w:r>
+      <w:r>
+        <w:rPr>
+          <w:i/>
+        </w:rPr>
+        <w:t>Were reaction times and error rates auto-correlated across time? Did the statistical models correct for this?”</w:t>
+      </w:r>
+    </w:p>
+    <w:p/>
+    <w:p>
+      <w:r>
+        <w:t>Because some reviewers expressed confusion over the nature of the behavioral findings, we replaced the linear mixed models that were used in the original manuscript with separate ANOVAs focused on guessing (Figure 3), accuracy (percent correct; Figure 4), confidence (Figure 5A), and RT (Figure 5B). We did not enter RT as a covariate in any of the other ANOVAs.</w:t>
+      </w:r>
+      <w:r>
+        <w:t xml:space="preserve"> However, in response to the reviewer’s question, we ran a </w:t>
+      </w:r>
+      <w:r>
+        <w:rPr>
+          <w:i/>
+        </w:rPr>
+        <w:t>Group</w:t>
+      </w:r>
+      <w:r>
+        <w:t xml:space="preserve"> x </w:t>
+      </w:r>
+      <w:r>
+        <w:rPr>
+          <w:i/>
+        </w:rPr>
+        <w:t xml:space="preserve">Cue </w:t>
+      </w:r>
+      <w:r>
+        <w:t xml:space="preserve">(Question, Side) x </w:t>
+      </w:r>
+      <w:r>
+        <w:rPr>
+          <w:i/>
+        </w:rPr>
+        <w:t xml:space="preserve">Encoding Task </w:t>
+      </w:r>
+      <w:r>
+        <w:t>x</w:t>
+      </w:r>
+      <w:r>
+        <w:rPr>
+          <w:i/>
+        </w:rPr>
+        <w:t xml:space="preserve"> Accuracy </w:t>
+      </w:r>
+      <w:r>
+        <w:t xml:space="preserve">(hit, miss) ANOVA on RTs. We found strong effects of </w:t>
+      </w:r>
+      <w:r>
+        <w:rPr>
+          <w:i/>
+        </w:rPr>
+        <w:t>Cue</w:t>
+      </w:r>
+      <w:r>
+        <w:t xml:space="preserve">, </w:t>
+      </w:r>
+      <w:r>
+        <w:rPr>
+          <w:i/>
+        </w:rPr>
+        <w:t>F</w:t>
+      </w:r>
+      <w:r>
+        <w:t>(1, 43) = 144.86</w:t>
+      </w:r>
+      <w:r>
+        <w:t>,</w:t>
+      </w:r>
+      <w:r>
+        <w:t xml:space="preserve"> and </w:t>
+      </w:r>
+      <w:r>
+        <w:rPr>
+          <w:i/>
+        </w:rPr>
+        <w:t>Accuracy</w:t>
+      </w:r>
+      <w:r>
+        <w:t xml:space="preserve">, </w:t>
+      </w:r>
+      <w:r>
+        <w:rPr>
+          <w:i/>
+        </w:rPr>
+        <w:t>F</w:t>
+      </w:r>
+      <w:r>
+        <w:t>(1, 44) = 5</w:t>
+      </w:r>
+      <w:r>
+        <w:t>0.8</w:t>
+      </w:r>
+      <w:r>
+        <w:t xml:space="preserve">3, </w:t>
+      </w:r>
+      <w:r>
+        <w:t xml:space="preserve">reflecting slower RTs on Question vs. Side trials and for </w:t>
+      </w:r>
+      <w:r>
+        <w:t>misses</w:t>
+      </w:r>
+      <w:r>
+        <w:t xml:space="preserve"> relative to hits. Critically,</w:t>
+      </w:r>
+      <w:r>
+        <w:t xml:space="preserve"> </w:t>
+      </w:r>
+      <w:r>
+        <w:t xml:space="preserve">no effect involving </w:t>
+      </w:r>
+      <w:r>
+        <w:rPr>
+          <w:i/>
+        </w:rPr>
+        <w:t>Group</w:t>
+      </w:r>
+      <w:r>
+        <w:t xml:space="preserve"> approached significance, </w:t>
+      </w:r>
+      <w:r>
+        <w:rPr>
+          <w:i/>
+        </w:rPr>
+        <w:t>F</w:t>
+      </w:r>
+      <w:r>
+        <w:t>s &lt; 1</w:t>
+      </w:r>
+      <w:r>
+        <w:t xml:space="preserve">.5, </w:t>
+      </w:r>
+      <w:r>
+        <w:rPr>
+          <w:i/>
+        </w:rPr>
+        <w:t>p</w:t>
+      </w:r>
+      <w:r>
+        <w:t>s &gt; 0.23</w:t>
+      </w:r>
+      <w:r>
+        <w:t xml:space="preserve">. This suggests that the </w:t>
+      </w:r>
+      <w:r>
+        <w:rPr>
+          <w:i/>
+        </w:rPr>
+        <w:t xml:space="preserve">Group </w:t>
+      </w:r>
+      <w:r>
+        <w:t xml:space="preserve">x </w:t>
+      </w:r>
+      <w:r>
+        <w:rPr>
+          <w:i/>
+        </w:rPr>
+        <w:t xml:space="preserve">Cue </w:t>
+      </w:r>
+      <w:r>
+        <w:t>interaction seen for accuracy in response to words from the mobility task, as well as the group difference in confidence under the Side cue, should not be confounded with group differences in RT</w:t>
+      </w:r>
+      <w:r>
+        <w:t>. However, we acknowledge that the ANOVA approach does not permit the sensitive analysis of trial-by-trial dynamics afforded by the linear mixed models.</w:t>
+      </w:r>
+    </w:p>
+    <w:p/>
+    <w:p>
+      <w:pPr>
+        <w:rPr>
+          <w:i/>
+        </w:rPr>
+      </w:pPr>
+      <w:r>
+        <w:t>9. “</w:t>
+      </w:r>
+      <w:r>
+        <w:rPr>
+          <w:i/>
+        </w:rPr>
+        <w:t>A voltage change on an ERP does not really reflective ‘activation’ (page 13), or at least this would be controversial.”</w:t>
+      </w:r>
+    </w:p>
+    <w:p>
+      <w:pPr>
+        <w:rPr>
+          <w:i/>
+        </w:rPr>
+      </w:pPr>
+    </w:p>
+    <w:p>
+      <w:r>
+        <w:t>Thank you for this careful reading—we avoid referring to ERPs as indexing “activation” in the revised manuscript.</w:t>
+      </w:r>
+    </w:p>
+    <w:p/>
+    <w:p>
+      <w:r>
+        <w:t xml:space="preserve">10. </w:t>
+      </w:r>
+      <w:r>
+        <w:rPr>
+          <w:i/>
+        </w:rPr>
+        <w:t>On page 13, ‘no significant effects were seen in any time window’ is ambiguous, in the Abstract, ‘slasting’ is a typo, and on page 4, ‘loses’ is a typo</w:t>
+      </w:r>
+      <w:r>
+        <w:t>.</w:t>
+      </w:r>
+    </w:p>
+    <w:p/>
+    <w:p>
+      <w:r>
+        <w:t>We appreciate the careful reading and have revised (or cut) the passages in question.</w:t>
+      </w:r>
+    </w:p>
+    <w:p/>
+    <w:p>
+      <w:r>
         <w:rPr>
           <w:b/>
         </w:rPr>
-      </w:pPr>
-      <w:r>
-        <w:t>This is another very interesting question by the reviewer, to which we are inclined to answer “Yes”.</w:t>
+        <w:t>Replies to Reviewer 2</w:t>
+      </w:r>
+    </w:p>
+    <w:p/>
+    <w:p>
+      <w:r>
+        <w:t xml:space="preserve">1. </w:t>
+      </w:r>
+      <w:r>
+        <w:rPr>
+          <w:i/>
+        </w:rPr>
+        <w:t xml:space="preserve">The authors showed a Group </w:t>
+      </w:r>
+      <w:r>
+        <w:t xml:space="preserve">x </w:t>
+      </w:r>
+      <w:r>
+        <w:rPr>
+          <w:i/>
+        </w:rPr>
+        <w:t xml:space="preserve">Cue </w:t>
+      </w:r>
+      <w:r>
+        <w:t xml:space="preserve">x </w:t>
+      </w:r>
+      <w:r>
+        <w:rPr>
+          <w:i/>
+        </w:rPr>
+        <w:t>Encoding Task interaction in the accuracy data and a very similar pattern of effects in the ERP data, but it is not clear that they formally tested for the triple interaction in the ERPs; I would recommend doing this</w:t>
+      </w:r>
+      <w:r>
+        <w:t>.</w:t>
+      </w:r>
+    </w:p>
+    <w:p>
+      <w:r>
+        <w:t xml:space="preserve">We appreciate the reviewer’s excellent </w:t>
+      </w:r>
+      <w:r>
+        <w:t>suggestion</w:t>
+      </w:r>
+      <w:r>
+        <w:t xml:space="preserve"> and offer a two-point response. First, as noted in our response to Reviewer 5 (above), </w:t>
+      </w:r>
+      <w:r>
+        <w:t xml:space="preserve">for clarity </w:t>
+      </w:r>
+      <w:r>
+        <w:t xml:space="preserve">we </w:t>
+      </w:r>
+      <w:r>
+        <w:t xml:space="preserve">have </w:t>
+      </w:r>
+      <w:r>
+        <w:t xml:space="preserve">replaced the linear mixed models used in the original manuscript with </w:t>
+      </w:r>
+      <w:r>
+        <w:rPr>
+          <w:i/>
+        </w:rPr>
+        <w:t xml:space="preserve">Group </w:t>
+      </w:r>
+      <w:r>
+        <w:t xml:space="preserve">x </w:t>
+      </w:r>
+      <w:r>
+        <w:rPr>
+          <w:i/>
+        </w:rPr>
+        <w:t xml:space="preserve">Cue </w:t>
+      </w:r>
+      <w:r>
+        <w:t xml:space="preserve">x </w:t>
+      </w:r>
+      <w:r>
+        <w:rPr>
+          <w:i/>
+        </w:rPr>
+        <w:t xml:space="preserve">Encoding Task </w:t>
+      </w:r>
+      <w:r>
+        <w:t xml:space="preserve">ANOVAs. Unfortunately, we were surprised to find that the triple interaction </w:t>
+      </w:r>
+      <w:r>
+        <w:t>evident in</w:t>
+      </w:r>
+      <w:r>
+        <w:t xml:space="preserve"> the linear models is not present in the ANOVA run on the accuracy data, and we state this in the revised manuscript (page </w:t>
+      </w:r>
+      <w:r>
+        <w:rPr>
+          <w:highlight w:val="yellow"/>
+        </w:rPr>
+        <w:t>X</w:t>
+      </w:r>
+      <w:r>
+        <w:t xml:space="preserve">). However, the pattern of results is the same and there was a </w:t>
+      </w:r>
+      <w:r>
+        <w:t xml:space="preserve">significant </w:t>
+      </w:r>
+      <w:r>
+        <w:rPr>
+          <w:i/>
+        </w:rPr>
+        <w:t xml:space="preserve">Group </w:t>
+      </w:r>
+      <w:r>
+        <w:t>x</w:t>
+      </w:r>
+      <w:r>
+        <w:rPr>
+          <w:i/>
+        </w:rPr>
+        <w:t xml:space="preserve"> Cue</w:t>
+      </w:r>
+      <w:r>
+        <w:t xml:space="preserve"> interaction for response</w:t>
+      </w:r>
+      <w:r>
+        <w:t>s</w:t>
+      </w:r>
+      <w:r>
+        <w:t xml:space="preserve"> to words from the mobility task, alongside a strong main effect of </w:t>
+      </w:r>
+      <w:r>
+        <w:rPr>
+          <w:i/>
+        </w:rPr>
+        <w:t>Cue</w:t>
+      </w:r>
+      <w:r>
+        <w:t xml:space="preserve"> (but no </w:t>
+      </w:r>
+      <w:r>
+        <w:rPr>
+          <w:i/>
+        </w:rPr>
+        <w:t>Group</w:t>
+      </w:r>
+      <w:r>
+        <w:t xml:space="preserve"> x </w:t>
+      </w:r>
+      <w:r>
+        <w:rPr>
+          <w:i/>
+        </w:rPr>
+        <w:t xml:space="preserve">Cue </w:t>
+      </w:r>
+      <w:r>
+        <w:t>interaction) for</w:t>
+      </w:r>
+      <w:r>
+        <w:t xml:space="preserve"> response</w:t>
+      </w:r>
+      <w:r>
+        <w:t>s</w:t>
+      </w:r>
+      <w:r>
+        <w:t xml:space="preserve"> to words from the animacy task.</w:t>
+      </w:r>
+      <w:r>
+        <w:t xml:space="preserve"> Thus, the accuracy results are essentially unchanged despite th</w:t>
+      </w:r>
+      <w:r>
+        <w:t>e lack of a triple interaction.</w:t>
+      </w:r>
+    </w:p>
+    <w:p/>
+    <w:p>
+      <w:r>
+        <w:t xml:space="preserve">Second, the critical ERPs shown in Figure 5 of the original manuscript, and now presented in Figure 9, actually reflect a two-way </w:t>
+      </w:r>
+      <w:r>
+        <w:rPr>
+          <w:i/>
+        </w:rPr>
+        <w:t xml:space="preserve">Group </w:t>
+      </w:r>
+      <w:r>
+        <w:t xml:space="preserve">x </w:t>
+      </w:r>
+      <w:r>
+        <w:rPr>
+          <w:i/>
+        </w:rPr>
+        <w:t>Cue</w:t>
+      </w:r>
+      <w:r>
+        <w:t xml:space="preserve"> interaction rather than a three-way interaction. As the reviewer noted, we computed Question minus Side difference waves separately for words from the animacy and mobility tasks in each group (thus isolating the </w:t>
+      </w:r>
+      <w:r>
+        <w:rPr>
+          <w:i/>
+        </w:rPr>
+        <w:t>Cue</w:t>
+      </w:r>
+      <w:r>
+        <w:t xml:space="preserve"> effect at each level of task</w:t>
+      </w:r>
+      <w:r>
+        <w:t xml:space="preserve"> and group</w:t>
+      </w:r>
+      <w:r>
+        <w:t>), and the</w:t>
+      </w:r>
+      <w:r>
+        <w:t>n we</w:t>
       </w:r>
       <w:r>
         <w:t xml:space="preserve"> </w:t>
       </w:r>
       <w:r>
+        <w:t>computed between-group contrasts at each level of task;</w:t>
+      </w:r>
+      <w:r>
+        <w:t xml:space="preserve"> we observed </w:t>
+      </w:r>
+      <w:r>
+        <w:t xml:space="preserve">group differences </w:t>
+      </w:r>
+      <w:r>
+        <w:t>only for words from the mobilit</w:t>
+      </w:r>
+      <w:r>
+        <w:t xml:space="preserve">y task. Note that we did not compare the </w:t>
+      </w:r>
+      <w:r>
+        <w:rPr>
+          <w:i/>
+        </w:rPr>
+        <w:t xml:space="preserve">Cue </w:t>
+      </w:r>
+      <w:r>
+        <w:t xml:space="preserve">effects across the two tasks </w:t>
+      </w:r>
+      <w:r>
+        <w:t>before looking for group differences</w:t>
+      </w:r>
+      <w:r>
+        <w:t>, which would have addressed the three-way interaction</w:t>
+      </w:r>
+      <w:r>
+        <w:t xml:space="preserve">. However, </w:t>
+      </w:r>
+      <w:r>
+        <w:t>we can</w:t>
+      </w:r>
+      <w:r>
+        <w:t xml:space="preserve"> address this issue</w:t>
+      </w:r>
+      <w:r>
+        <w:t xml:space="preserve"> in another way</w:t>
+      </w:r>
+      <w:r>
+        <w:t xml:space="preserve">—having identified </w:t>
+      </w:r>
+      <w:r>
+        <w:t xml:space="preserve">a cluster of left parietal </w:t>
+      </w:r>
+      <w:r>
+        <w:t>electrode</w:t>
+      </w:r>
+      <w:r>
+        <w:t xml:space="preserve">s that show a </w:t>
+      </w:r>
+      <w:r>
+        <w:rPr>
+          <w:i/>
+        </w:rPr>
+        <w:t xml:space="preserve">Group </w:t>
+      </w:r>
+      <w:r>
+        <w:t xml:space="preserve">x </w:t>
+      </w:r>
+      <w:r>
+        <w:rPr>
+          <w:i/>
+        </w:rPr>
+        <w:t>Cue</w:t>
+      </w:r>
+      <w:r>
+        <w:t xml:space="preserve"> effect for words from the </w:t>
+      </w:r>
+      <w:r>
+        <w:t>mobility</w:t>
+      </w:r>
+      <w:r>
+        <w:t xml:space="preserve"> task</w:t>
+      </w:r>
+      <w:r>
+        <w:t xml:space="preserve"> (Figure 9)</w:t>
+      </w:r>
+      <w:r>
+        <w:t xml:space="preserve">, we can simply </w:t>
+      </w:r>
+      <w:r>
+        <w:t>extract data f</w:t>
+      </w:r>
+      <w:r>
+        <w:t>or</w:t>
+      </w:r>
+      <w:r>
+        <w:t xml:space="preserve"> the animacy task from those clusters and </w:t>
+      </w:r>
+      <w:r>
+        <w:t xml:space="preserve">then </w:t>
+      </w:r>
+      <w:r>
+        <w:t xml:space="preserve">run </w:t>
+      </w:r>
+      <w:r>
+        <w:rPr>
+          <w:i/>
+        </w:rPr>
+        <w:t>Group</w:t>
+      </w:r>
+      <w:r>
+        <w:t xml:space="preserve"> x </w:t>
+      </w:r>
+      <w:r>
+        <w:rPr>
+          <w:i/>
+        </w:rPr>
+        <w:t>Cue</w:t>
+      </w:r>
+      <w:r>
+        <w:t xml:space="preserve"> x </w:t>
+      </w:r>
+      <w:r>
+        <w:rPr>
+          <w:i/>
+        </w:rPr>
+        <w:t xml:space="preserve">Task </w:t>
+      </w:r>
+      <w:r>
+        <w:t xml:space="preserve">(mobility, animacy) </w:t>
+      </w:r>
+      <w:r>
+        <w:t>ANOVA</w:t>
+      </w:r>
+      <w:r>
+        <w:t>s</w:t>
+      </w:r>
+      <w:r>
+        <w:t>.</w:t>
+      </w:r>
+      <w:r>
+        <w:t xml:space="preserve"> We did this and found significant </w:t>
+      </w:r>
+      <w:r>
+        <w:rPr>
+          <w:i/>
+        </w:rPr>
+        <w:t xml:space="preserve">Group </w:t>
+      </w:r>
+      <w:r>
+        <w:t xml:space="preserve">x </w:t>
+      </w:r>
+      <w:r>
+        <w:rPr>
+          <w:i/>
+        </w:rPr>
+        <w:t>Cue</w:t>
+      </w:r>
+      <w:r>
+        <w:t xml:space="preserve"> x </w:t>
+      </w:r>
+      <w:r>
+        <w:rPr>
+          <w:i/>
+        </w:rPr>
+        <w:t>Task</w:t>
+      </w:r>
+      <w:r>
+        <w:t xml:space="preserve"> triple interactions for the 400-800 ms interval, </w:t>
+      </w:r>
+      <w:r>
+        <w:rPr>
+          <w:i/>
+        </w:rPr>
+        <w:t>F</w:t>
+      </w:r>
+      <w:r>
+        <w:t xml:space="preserve">(1, 46) = 8.23, </w:t>
+      </w:r>
+      <w:r>
+        <w:rPr>
+          <w:i/>
+        </w:rPr>
+        <w:t>p</w:t>
+      </w:r>
+      <w:r>
+        <w:t xml:space="preserve"> = 0.006, and the 800-1400 ms interval, </w:t>
+      </w:r>
+      <w:r>
+        <w:rPr>
+          <w:i/>
+        </w:rPr>
+        <w:t>F</w:t>
+      </w:r>
+      <w:r>
+        <w:t xml:space="preserve">(1, 46 ) = 5.09, </w:t>
+      </w:r>
+      <w:r>
+        <w:rPr>
+          <w:i/>
+        </w:rPr>
+        <w:t>p</w:t>
+      </w:r>
+      <w:r>
+        <w:t xml:space="preserve"> = 0.03. </w:t>
+      </w:r>
+      <w:r>
+        <w:t xml:space="preserve">As described in the manuscript on page </w:t>
+      </w:r>
+      <w:r>
+        <w:rPr>
+          <w:highlight w:val="yellow"/>
+        </w:rPr>
+        <w:t>X</w:t>
+      </w:r>
+      <w:r>
+        <w:t xml:space="preserve">, in both </w:t>
+      </w:r>
+      <w:r>
+        <w:t>cases</w:t>
+      </w:r>
+      <w:r>
+        <w:t xml:space="preserve"> the </w:t>
+      </w:r>
+      <w:r>
+        <w:rPr>
+          <w:i/>
+        </w:rPr>
+        <w:t>Group</w:t>
+      </w:r>
+      <w:r>
+        <w:t xml:space="preserve"> x </w:t>
+      </w:r>
+      <w:r>
+        <w:rPr>
+          <w:i/>
+        </w:rPr>
+        <w:t>Cue</w:t>
+      </w:r>
+      <w:r>
+        <w:t xml:space="preserve"> interaction was significant </w:t>
+      </w:r>
+      <w:r>
+        <w:t>for</w:t>
+      </w:r>
+      <w:r>
+        <w:t xml:space="preserve"> words from the mobility task, </w:t>
+      </w:r>
+      <w:r>
+        <w:rPr>
+          <w:i/>
+        </w:rPr>
+        <w:t>Fs</w:t>
+      </w:r>
+      <w:r>
+        <w:t xml:space="preserve"> &gt; 14.3, </w:t>
+      </w:r>
+      <w:r>
+        <w:rPr>
+          <w:i/>
+        </w:rPr>
+        <w:t>p</w:t>
+      </w:r>
+      <w:r>
+        <w:t>s &lt; 0.0005. B</w:t>
+      </w:r>
+      <w:r>
+        <w:t xml:space="preserve">y contrast, analysis of responses to words from the animacy task revealed only a main effect of </w:t>
+      </w:r>
+      <w:r>
+        <w:rPr>
+          <w:i/>
+        </w:rPr>
+        <w:t>Group</w:t>
+      </w:r>
+      <w:r>
+        <w:t xml:space="preserve">, </w:t>
+      </w:r>
+      <w:r>
+        <w:rPr>
+          <w:i/>
+        </w:rPr>
+        <w:t>F</w:t>
+      </w:r>
+      <w:r>
+        <w:t xml:space="preserve">(1, 46) = 3.89, </w:t>
+      </w:r>
+      <w:r>
+        <w:rPr>
+          <w:i/>
+        </w:rPr>
+        <w:t>p</w:t>
+      </w:r>
+      <w:r>
+        <w:t xml:space="preserve"> = 0.05 in the later time window due to </w:t>
+      </w:r>
+      <w:r>
+        <w:t>reduced</w:t>
+      </w:r>
+      <w:r>
+        <w:t xml:space="preserve">  ERP amplitude in depressed versus healthy partic</w:t>
+      </w:r>
+      <w:r>
+        <w:t>i</w:t>
+      </w:r>
+      <w:r>
+        <w:t>pants.</w:t>
+      </w:r>
+      <w:r>
+        <w:t xml:space="preserve"> </w:t>
+      </w:r>
+      <w:r>
+        <w:t>In summary</w:t>
+      </w:r>
+      <w:r>
+        <w:t xml:space="preserve">, there was a triple interaction in both </w:t>
+      </w:r>
+      <w:r>
+        <w:t>intervals</w:t>
+      </w:r>
+      <w:r>
+        <w:t xml:space="preserve">, and the </w:t>
+      </w:r>
+      <w:r>
+        <w:rPr>
+          <w:i/>
+        </w:rPr>
+        <w:t xml:space="preserve">Group </w:t>
+      </w:r>
+      <w:r>
+        <w:t xml:space="preserve">x </w:t>
+      </w:r>
+      <w:r>
+        <w:rPr>
+          <w:i/>
+        </w:rPr>
+        <w:t>Cue</w:t>
+      </w:r>
+      <w:r>
+        <w:t xml:space="preserve"> interaction was restricted to words from the mobility task. Given the complexity of the manuscript and the fact that this analysis does not change the conclusions</w:t>
+      </w:r>
+      <w:r>
+        <w:t xml:space="preserve"> already presented</w:t>
+      </w:r>
+      <w:r>
+        <w:t>, we have opted to omit it. However, if the reviewer and editor feel that it should be added</w:t>
+      </w:r>
+      <w:r>
+        <w:t xml:space="preserve"> to the manuscript</w:t>
+      </w:r>
+      <w:r>
+        <w:t>, we will be happy to do so.</w:t>
+      </w:r>
+    </w:p>
+    <w:p/>
+    <w:p>
+      <w:r>
+        <w:t>2. “</w:t>
+      </w:r>
+      <w:r>
+        <w:rPr>
+          <w:i/>
+        </w:rPr>
+        <w:t>Were the ERP and accuracy data correlated within the MDD group?</w:t>
+      </w:r>
+      <w:r>
+        <w:t>”</w:t>
+      </w:r>
+    </w:p>
+    <w:p/>
+    <w:p>
+      <w:r>
+        <w:t>Thank you for this excellent question. When we considered the data across both groups, we found modest correlations between source accuracy, confidence, and left parietal ERP amplitudes for the “Question minus Side” contrast for words from the mobility task (</w:t>
+      </w:r>
+      <w:r>
         <w:rPr>
           <w:b/>
         </w:rPr>
-        <w:t>STOPPED</w:t>
+        <w:t>400-800 ms</w:t>
+      </w:r>
+      <w:r>
+        <w:t xml:space="preserve">; accuracy, </w:t>
+      </w:r>
+      <w:r>
+        <w:rPr>
+          <w:i/>
+        </w:rPr>
+        <w:t>r</w:t>
+      </w:r>
+      <w:r>
+        <w:t xml:space="preserve"> = 0.18, </w:t>
+      </w:r>
+      <w:r>
+        <w:rPr>
+          <w:i/>
+        </w:rPr>
+        <w:t>p</w:t>
+      </w:r>
+      <w:r>
+        <w:t xml:space="preserve"> = 0.21; confidence, </w:t>
+      </w:r>
+      <w:r>
+        <w:rPr>
+          <w:i/>
+        </w:rPr>
+        <w:t>r</w:t>
+      </w:r>
+      <w:r>
+        <w:t xml:space="preserve"> = 0.27, </w:t>
+      </w:r>
+      <w:r>
+        <w:rPr>
+          <w:i/>
+        </w:rPr>
+        <w:t>p</w:t>
+      </w:r>
+      <w:r>
+        <w:t xml:space="preserve"> = 0.06; </w:t>
+      </w:r>
+      <w:r>
+        <w:rPr>
+          <w:b/>
+        </w:rPr>
+        <w:t>800-1400 ms</w:t>
+      </w:r>
+      <w:r>
+        <w:t xml:space="preserve">; accuracy, </w:t>
+      </w:r>
+      <w:r>
+        <w:rPr>
+          <w:i/>
+        </w:rPr>
+        <w:t>r</w:t>
+      </w:r>
+      <w:r>
+        <w:t xml:space="preserve"> = 0.28, </w:t>
+      </w:r>
+      <w:r>
+        <w:rPr>
+          <w:i/>
+        </w:rPr>
+        <w:t>p</w:t>
+      </w:r>
+      <w:r>
+        <w:t xml:space="preserve"> = 0.05; confidence, </w:t>
+      </w:r>
+      <w:r>
+        <w:rPr>
+          <w:i/>
+        </w:rPr>
+        <w:t>r</w:t>
+      </w:r>
+      <w:r>
+        <w:t xml:space="preserve">  = 0.28, </w:t>
+      </w:r>
+      <w:r>
+        <w:rPr>
+          <w:i/>
+        </w:rPr>
+        <w:t>p</w:t>
+      </w:r>
+      <w:r>
+        <w:t xml:space="preserve"> = 0.05). However, when we restricted these correlations to the MDD group, nothing approached significance, all </w:t>
+      </w:r>
+      <w:r>
+        <w:rPr>
+          <w:i/>
+        </w:rPr>
+        <w:t>ps</w:t>
+      </w:r>
+      <w:r>
+        <w:t xml:space="preserve"> &gt; 0.</w:t>
+      </w:r>
+      <w:r>
+        <w:t>12</w:t>
+      </w:r>
+      <w:r>
+        <w:t>.</w:t>
+      </w:r>
+      <w:r>
+        <w:t xml:space="preserve"> To use this suggests that there is a relationship among these variables, but it is probably of modest size such that analysis in either group considered alone is not sufficiently powered to detect it.</w:t>
+      </w:r>
+    </w:p>
+    <w:p/>
+    <w:p>
+      <w:pPr>
+        <w:rPr>
+          <w:i/>
+        </w:rPr>
+      </w:pPr>
+      <w:r>
+        <w:t>3. “</w:t>
+      </w:r>
+      <w:r>
+        <w:rPr>
+          <w:i/>
+        </w:rPr>
+        <w:t>I’d like to see the authors grapple with the role of comorbid</w:t>
+      </w:r>
+      <w:r>
+        <w:rPr>
+          <w:i/>
+        </w:rPr>
+        <w:t xml:space="preserve"> anxiety a bit more.” What were the prevalence rates of anxiety disorders in the MDD group? Also, did anxiety—as measured by the MASQ—influence behavior or ERPs? “For example, does the effect of sleep quality hold when taking anxiety into account? Does anxiety also predict ERPs, over and above sleep quality/depression?”</w:t>
+      </w:r>
+    </w:p>
+    <w:p>
+      <w:pPr>
+        <w:rPr>
+          <w:i/>
+        </w:rPr>
+      </w:pPr>
+    </w:p>
+    <w:p>
+      <w:r>
+        <w:t xml:space="preserve">We thank the reviewer for these excellent questions, which have resulted in some new and intriguing findings. First, </w:t>
+      </w:r>
+      <w:r>
+        <w:t xml:space="preserve">with respect to </w:t>
+      </w:r>
+      <w:r>
+        <w:t>prevalence rates</w:t>
+      </w:r>
+      <w:r>
+        <w:t>, assessment with the MINI revealed that 6 of our</w:t>
+      </w:r>
+      <w:r>
+        <w:t xml:space="preserve"> 24 depressed adults</w:t>
+      </w:r>
+      <w:r>
+        <w:t xml:space="preserve"> met criteria for past panic attacks, although they did not meet criteria for current panic disorder. No depressed adults met the diagnostic criteria for either current or past generalized anxiety disorder, social anxiety disorder, or specific phobia. We have </w:t>
+      </w:r>
+      <w:r>
+        <w:rPr>
+          <w:highlight w:val="yellow"/>
+        </w:rPr>
+        <w:t>added this information</w:t>
+      </w:r>
+      <w:r>
+        <w:t xml:space="preserve"> in the note to Table 1. </w:t>
+      </w:r>
+    </w:p>
+    <w:p/>
+    <w:p>
+      <w:r>
+        <w:t xml:space="preserve">Second, we appreciate the reviewer’s suggestion to look more closely at individual differences in anxiety, as measured by the MASQ. We initially conceptualized the MASQ-GDA (general distress due to anxiety) and MASQ-AA (anxious arousal) scales solely as control measures, because—as the reviewer likely knows—the classic </w:t>
+      </w:r>
+      <w:r>
+        <w:t>account is</w:t>
+      </w:r>
+      <w:r>
+        <w:t xml:space="preserve"> that anxiety impacts some forms of priming but leaves episodic memory intact, while the reverse tends to be true in depression</w:t>
+      </w:r>
+      <w:r>
+        <w:t xml:space="preserve"> </w:t>
+      </w:r>
+      <w:r>
+        <w:fldChar w:fldCharType="begin" w:fldLock="1"/>
+      </w:r>
+      <w:r>
+        <w:instrText>ADDIN CSL_CITATION { "citationItems" : [ { "id" : "ITEM-1", "itemData" : { "ISBN" : "0-471-91845-8 Hardcover 0-471-92966-2 Paperback", "abstract" : "(from the cover) Cognitive approaches to emotional disorders are now common in clinical psychology, but abnormalities in cognitive processing (with which this book is concerned) are still not well understood. This book aims to remedy this by reviewing theoretical and experimental aspects of the application of cognitive psychology to the understanding of emotional disorders. It is the first comprehensive review of recent work in this area, many aspects of which (e.g. the effects of mood on memory) have attracted widespread interest. The book has been written for postgraduate and advanced undergraduate psychologists interested in cognitive models in abnormal psychology, for clinical psychologists using cognitive therapies, and for cognitive psychologists wishing to explore the interface between cognition and emotion. (PsycINFO Database Record (c) 2010 APA, all rights reserved)", "author" : [ { "dropping-particle" : "", "family" : "Williams", "given" : "J Mark G", "non-dropping-particle" : "", "parse-names" : false, "suffix" : "" }, { "dropping-particle" : "", "family" : "Watts", "given" : "Fraser N", "non-dropping-particle" : "", "parse-names" : false, "suffix" : "" }, { "dropping-particle" : "", "family" : "MacLeod", "given" : "Colin", "non-dropping-particle" : "", "parse-names" : false, "suffix" : "" }, { "dropping-particle" : "", "family" : "Mathews", "given" : "Andrew", "non-dropping-particle" : "", "parse-names" : false, "suffix" : "" } ], "container-title" : "The Wiley series in clinical psychology", "id" : "ITEM-1", "issued" : { "date-parts" : [ [ "1988" ] ] }, "number-of-pages" : "ix, 226", "title" : "Cognitive psychology and emotional disorders", "type" : "book" }, "uris" : [ "http://www.mendeley.com/documents/?uuid=9d2c6c84-5fbf-45dd-b2e9-9d2d2f48a2f8" ] } ], "mendeley" : { "formattedCitation" : "(Williams, Watts, MacLeod, &amp; Mathews, 1988)", "plainTextFormattedCitation" : "(Williams, Watts, MacLeod, &amp; Mathews, 1988)" }, "properties" : { "noteIndex" : 0 }, "schema" : "https://github.com/citation-style-language/schema/raw/master/csl-citation.json" }</w:instrText>
+      </w:r>
+      <w:r>
+        <w:fldChar w:fldCharType="separate"/>
+      </w:r>
+      <w:r>
+        <w:rPr>
+          <w:noProof/>
+        </w:rPr>
+        <w:t>(Williams, Watts, MacLeod, &amp; Mathews, 1988)</w:t>
+      </w:r>
+      <w:r>
+        <w:fldChar w:fldCharType="end"/>
+      </w:r>
+      <w:r>
+        <w:t>. Consequently, we did not expect anxiety to influence performance in our task. However, in response to the reviewer’s question we conducted additional correlational analyses and found that both MASQ-GDA (</w:t>
+      </w:r>
+      <w:r>
+        <w:rPr>
+          <w:i/>
+        </w:rPr>
+        <w:t xml:space="preserve">r </w:t>
+      </w:r>
+      <w:r>
+        <w:t xml:space="preserve"> = -0.42, </w:t>
+      </w:r>
+      <w:r>
+        <w:rPr>
+          <w:i/>
+        </w:rPr>
+        <w:t xml:space="preserve">p </w:t>
+      </w:r>
+      <w:r>
+        <w:t>= 0.04)</w:t>
+      </w:r>
+      <w:r>
+        <w:rPr>
+          <w:i/>
+        </w:rPr>
+        <w:t xml:space="preserve"> </w:t>
+      </w:r>
+      <w:r>
+        <w:t>and</w:t>
+      </w:r>
+      <w:r>
+        <w:t xml:space="preserve"> MASQ-AA (</w:t>
+      </w:r>
+      <w:r>
+        <w:rPr>
+          <w:i/>
+        </w:rPr>
+        <w:t xml:space="preserve">r </w:t>
+      </w:r>
+      <w:r>
+        <w:t xml:space="preserve">= -0.47, </w:t>
+      </w:r>
+      <w:r>
+        <w:rPr>
+          <w:i/>
+        </w:rPr>
+        <w:t>p</w:t>
+      </w:r>
+      <w:r>
+        <w:t xml:space="preserve"> = 0.02) </w:t>
+      </w:r>
+      <w:r>
+        <w:t>were</w:t>
+      </w:r>
+      <w:r>
+        <w:t xml:space="preserve"> negatively related to Question minus Side source accuracy for words from the mobility task in the MDD group. They were the only individual difference measures that showed such a significant relationship with accuracy, </w:t>
+      </w:r>
+      <w:r>
+        <w:t>but</w:t>
+      </w:r>
+      <w:r>
+        <w:t xml:space="preserve"> a negative correlation with the BDI</w:t>
+      </w:r>
+      <w:r>
+        <w:t>-II</w:t>
+      </w:r>
+      <w:r>
+        <w:t xml:space="preserve"> approach</w:t>
+      </w:r>
+      <w:r>
+        <w:t>ed</w:t>
+      </w:r>
+      <w:r>
+        <w:t xml:space="preserve"> significance, </w:t>
+      </w:r>
+      <w:r>
+        <w:rPr>
+          <w:i/>
+        </w:rPr>
+        <w:t>r</w:t>
+      </w:r>
+      <w:r>
+        <w:t xml:space="preserve"> = -0.35, </w:t>
+      </w:r>
+      <w:r>
+        <w:rPr>
+          <w:i/>
+        </w:rPr>
+        <w:t>p</w:t>
+      </w:r>
+      <w:r>
+        <w:t xml:space="preserve"> = 0.09. </w:t>
+      </w:r>
+      <w:r>
+        <w:t>Indeed, when we ran stepwise regressions predicting Question minus Side accuracy (for mobility words) in which BDI-II scores were included in Step 1 and either MASQ-GDA or MASQ-AA were included in Step 2, neither regression yielded a significant effect for the anxiety measures (</w:t>
+      </w:r>
+      <w:r>
+        <w:rPr>
+          <w:lang w:val="el-GR"/>
+        </w:rPr>
+        <w:t>χ</w:t>
+      </w:r>
+      <w:r>
+        <w:rPr>
+          <w:vertAlign w:val="superscript"/>
+        </w:rPr>
+        <w:t>2</w:t>
+      </w:r>
+      <w:r>
+        <w:t xml:space="preserve"> &lt; 2.7, </w:t>
+      </w:r>
+      <w:r>
+        <w:rPr>
+          <w:i/>
+        </w:rPr>
+        <w:t>p</w:t>
+      </w:r>
+      <w:r>
+        <w:t>s &gt; 0.11). This is actually not terribly surprising, as these three self-report measures were highly correlated with each other (</w:t>
+      </w:r>
+      <w:r>
+        <w:rPr>
+          <w:i/>
+        </w:rPr>
+        <w:t>rs</w:t>
+      </w:r>
+      <w:r>
+        <w:t xml:space="preserve"> &gt; 0.68, </w:t>
+      </w:r>
+      <w:r>
+        <w:rPr>
+          <w:i/>
+        </w:rPr>
+        <w:t>p</w:t>
+      </w:r>
+      <w:r>
+        <w:t xml:space="preserve">s &lt; 0.0002) despite the fact that they are designed to measure distinct aspects of psychopathology. We have described these analyses in the manuscript on page </w:t>
+      </w:r>
+      <w:r>
+        <w:rPr>
+          <w:highlight w:val="yellow"/>
+        </w:rPr>
+        <w:t>X</w:t>
+      </w:r>
+      <w:r>
+        <w:t>, and although we do not think they support an argument for a strong, selective effect of anxiety on memory, they certainly indicate that anxiety should be investigated in future studies of memory in depressed adults.</w:t>
+      </w:r>
+      <w:r>
+        <w:t xml:space="preserve"> </w:t>
+      </w:r>
+      <w:r>
+        <w:t xml:space="preserve">Finally, </w:t>
+      </w:r>
+      <w:r>
+        <w:t xml:space="preserve">we </w:t>
+      </w:r>
+      <w:r>
+        <w:t>took the reviewer’s suggestion and looked for a relationship between MASQ-GDA and MASQ-AA a</w:t>
+      </w:r>
+      <w:r>
+        <w:t>nd the ERPs plotted in Figure 9; we did not find any such relationship (|</w:t>
+      </w:r>
+      <w:r>
+        <w:rPr>
+          <w:i/>
+        </w:rPr>
+        <w:t>r</w:t>
+      </w:r>
+      <w:r>
+        <w:t xml:space="preserve">|s &lt; 0.17, </w:t>
+      </w:r>
+      <w:r>
+        <w:rPr>
+          <w:i/>
+        </w:rPr>
+        <w:t>p</w:t>
+      </w:r>
+      <w:r>
+        <w:t>s &gt; 0.44).</w:t>
+      </w:r>
+    </w:p>
+    <w:p/>
+    <w:p>
+      <w:r>
+        <w:t xml:space="preserve">4. </w:t>
+      </w:r>
+      <w:r>
+        <w:rPr>
+          <w:i/>
+        </w:rPr>
+        <w:t>Why did the authors include a measure of sleep quality in the study? It is a natural fit given the role of disrupted sleep in mood and anxiety disorders, but the specific rationale for measuring sleep in this experiment was not given in enough detail</w:t>
+      </w:r>
+      <w:r>
+        <w:t>.</w:t>
+      </w:r>
+    </w:p>
+    <w:p/>
+    <w:p>
+      <w:r>
+        <w:t xml:space="preserve">We wholeheartedly agree with the reviewer on this point—unfortunately, space limitations made it difficult for us to expound on our rationale in the original manuscript. We do so in the revised manuscript on page </w:t>
+      </w:r>
+      <w:r>
+        <w:rPr>
+          <w:highlight w:val="yellow"/>
+        </w:rPr>
+        <w:t>X</w:t>
+      </w:r>
+      <w:r>
+        <w:t>. Briefly, because sleep plays an essential role in concentration and episodic memory, we reasoned that fatigue might impair performance in our difficult source memory task. As the reviewer notes, sleep disruption is common in depression (and other psychiatric disorders), and thus we were concerned that group differences in sleep quality could confound our results. It was on this basis that we decided to measure sleep and examine its relationship with memory accuracy and ERP amplitudes.</w:t>
+      </w:r>
+    </w:p>
+    <w:p/>
+    <w:p>
+      <w:r>
+        <w:t xml:space="preserve">5. </w:t>
+      </w:r>
+      <w:r>
+        <w:rPr>
+          <w:i/>
+        </w:rPr>
+        <w:t xml:space="preserve">In the Introduction, the authors hint at the Group </w:t>
+      </w:r>
+      <w:r>
+        <w:t xml:space="preserve">x </w:t>
+      </w:r>
+      <w:r>
+        <w:rPr>
+          <w:i/>
+        </w:rPr>
+        <w:t xml:space="preserve">Cue </w:t>
+      </w:r>
+      <w:r>
+        <w:t xml:space="preserve">x </w:t>
+      </w:r>
+      <w:r>
+        <w:rPr>
+          <w:i/>
+        </w:rPr>
+        <w:t>Task interaction for accuracy but do not explicitly describe it until later—it is worth stating it clearly here as well</w:t>
+      </w:r>
+      <w:r>
+        <w:t>.</w:t>
+      </w:r>
+    </w:p>
+    <w:p/>
+    <w:p>
+      <w:r>
+        <w:t xml:space="preserve">Thank you for this suggestion—we now clarify the nature of the key interactions in the Introduction, on page </w:t>
+      </w:r>
+      <w:r>
+        <w:rPr>
+          <w:highlight w:val="yellow"/>
+        </w:rPr>
+        <w:t>X</w:t>
+      </w:r>
+      <w:r>
+        <w:t>.</w:t>
+      </w:r>
+    </w:p>
+    <w:p/>
+    <w:p>
+      <w:r>
+        <w:t xml:space="preserve">6. </w:t>
+      </w:r>
+      <w:r>
+        <w:rPr>
+          <w:i/>
+        </w:rPr>
+        <w:t>On page 12 of the Results, the statement that “These data suggest that recollection was strongest under the Question cue and reduced in MDD</w:t>
+      </w:r>
+      <w:r>
+        <w:t xml:space="preserve">” </w:t>
+      </w:r>
+      <w:r>
+        <w:rPr>
+          <w:i/>
+        </w:rPr>
+        <w:t>combines two main effects and reads</w:t>
+      </w:r>
+      <w:r>
+        <w:rPr>
+          <w:i/>
+        </w:rPr>
+        <w:t xml:space="preserve"> as though there was an interaction, which there is not</w:t>
+      </w:r>
+      <w:r>
+        <w:t>.</w:t>
+      </w:r>
+    </w:p>
+    <w:p/>
+    <w:p>
+      <w:r>
+        <w:t xml:space="preserve">The reviewer is completely correct—we apologize for the lack of clarity. This passage has been revised, please see page </w:t>
+      </w:r>
+      <w:r>
+        <w:rPr>
+          <w:highlight w:val="yellow"/>
+        </w:rPr>
+        <w:t>X</w:t>
+      </w:r>
+      <w:r>
+        <w:t>.</w:t>
+      </w:r>
+    </w:p>
+    <w:p/>
+    <w:p>
+      <w:r>
+        <w:t xml:space="preserve">7. </w:t>
+      </w:r>
+      <w:r>
+        <w:rPr>
+          <w:i/>
+        </w:rPr>
+        <w:t>I recommend adding effect sizes to Table 1</w:t>
+      </w:r>
+      <w:r>
+        <w:t>.</w:t>
+      </w:r>
+    </w:p>
+    <w:p/>
+    <w:p>
+      <w:pPr>
+        <w:rPr>
+          <w:u w:val="single"/>
+        </w:rPr>
+      </w:pPr>
+      <w:r>
+        <w:t>We have taken this excellent suggestion—thank you!</w:t>
       </w:r>
       <w:bookmarkStart w:id="0" w:name="_GoBack"/>
       <w:bookmarkEnd w:id="0"/>
-    </w:p>
-    <w:p/>
-    <w:p>
-      <w:pPr>
-        <w:jc w:val="center"/>
-        <w:rPr>
-          <w:u w:val="single"/>
-        </w:rPr>
-      </w:pPr>
-    </w:p>
-    <w:p>
-      <w:pPr>
-        <w:rPr>
-          <w:u w:val="single"/>
-        </w:rPr>
-      </w:pPr>
-    </w:p>
-    <w:p>
-      <w:pPr>
-        <w:rPr>
-          <w:u w:val="single"/>
-        </w:rPr>
-      </w:pPr>
-    </w:p>
-    <w:p>
-      <w:pPr>
-        <w:rPr>
-          <w:u w:val="single"/>
-        </w:rPr>
-      </w:pPr>
-    </w:p>
-    <w:p>
-      <w:pPr>
-        <w:rPr>
-          <w:u w:val="single"/>
-        </w:rPr>
-      </w:pPr>
     </w:p>
     <w:p>
       <w:pPr>
@@ -4929,6 +6460,7 @@
   <w:style w:type="character" w:default="1" w:styleId="DefaultParagraphFont">
     <w:name w:val="Default Paragraph Font"/>
     <w:uiPriority w:val="1"/>
+    <w:semiHidden/>
     <w:unhideWhenUsed/>
   </w:style>
   <w:style w:type="table" w:default="1" w:styleId="TableNormal">
@@ -5129,6 +6661,7 @@
   <w:style w:type="character" w:default="1" w:styleId="DefaultParagraphFont">
     <w:name w:val="Default Paragraph Font"/>
     <w:uiPriority w:val="1"/>
+    <w:semiHidden/>
     <w:unhideWhenUsed/>
   </w:style>
   <w:style w:type="table" w:default="1" w:styleId="TableNormal">

</xml_diff>

<commit_message>
Forgot to save changes before pushing last time . . .
</commit_message>
<xml_diff>
--- a/NeuroPsychol/Response_to_BP_Reviewers.docx
+++ b/NeuroPsychol/Response_to_BP_Reviewers.docx
@@ -22,7 +22,15 @@
     <w:p/>
     <w:p>
       <w:r>
-        <w:t>1. We need to emphasize two effects: Cue x Task and Group x Cue x Task. Cue x Task because it is very strong, novel, and in line with NPS focus on basic work and advances in cog neuro.</w:t>
+        <w:t xml:space="preserve">1. We need to emphasize two effects: Cue x Task and Group x Cue x Task. Cue x Task because it is very strong, novel, and in line with NPS focus on basic work and advances in cog </w:t>
+      </w:r>
+      <w:proofErr w:type="spellStart"/>
+      <w:r>
+        <w:t>neuro</w:t>
+      </w:r>
+      <w:proofErr w:type="spellEnd"/>
+      <w:r>
+        <w:t>.</w:t>
       </w:r>
     </w:p>
     <w:p/>
@@ -31,7 +39,23 @@
         <w:t>2</w:t>
       </w:r>
       <w:r>
-        <w:t>. For the question about distance between channels, here is the output of the spatial_neighbors function with dist_bw_chans = 4:</w:t>
+        <w:t xml:space="preserve">. For the question about distance between channels, here is the output of the </w:t>
+      </w:r>
+      <w:proofErr w:type="spellStart"/>
+      <w:r>
+        <w:t>spatial_neighbors</w:t>
+      </w:r>
+      <w:proofErr w:type="spellEnd"/>
+      <w:r>
+        <w:t xml:space="preserve"> function with </w:t>
+      </w:r>
+      <w:proofErr w:type="spellStart"/>
+      <w:r>
+        <w:t>dist_bw_chans</w:t>
+      </w:r>
+      <w:proofErr w:type="spellEnd"/>
+      <w:r>
+        <w:t xml:space="preserve"> = 4:</w:t>
       </w:r>
     </w:p>
     <w:p/>
@@ -42,11 +66,27 @@
           <w:sz w:val="22"/>
         </w:rPr>
       </w:pPr>
-      <w:r>
-        <w:rPr>
-          <w:sz w:val="22"/>
-        </w:rPr>
-        <w:t>max_dist value of 4 corresponds to an approximate distance of 4.06 cm (assuming</w:t>
+      <w:proofErr w:type="spellStart"/>
+      <w:proofErr w:type="gramStart"/>
+      <w:r>
+        <w:rPr>
+          <w:sz w:val="22"/>
+        </w:rPr>
+        <w:t>max</w:t>
+      </w:r>
+      <w:proofErr w:type="gramEnd"/>
+      <w:r>
+        <w:rPr>
+          <w:sz w:val="22"/>
+        </w:rPr>
+        <w:t>_dist</w:t>
+      </w:r>
+      <w:proofErr w:type="spellEnd"/>
+      <w:r>
+        <w:rPr>
+          <w:sz w:val="22"/>
+        </w:rPr>
+        <w:t xml:space="preserve"> value of 4 corresponds to an approximate distance of 4.06 cm (assuming</w:t>
       </w:r>
     </w:p>
     <w:p>
@@ -60,7 +100,21 @@
         <w:rPr>
           <w:sz w:val="22"/>
         </w:rPr>
-        <w:t xml:space="preserve">  a 56 cm great circle circumference head and that your electrode coordinates are based on an idealized spherical head with radius of 8.774327).</w:t>
+        <w:t xml:space="preserve">  </w:t>
+      </w:r>
+      <w:proofErr w:type="gramStart"/>
+      <w:r>
+        <w:rPr>
+          <w:sz w:val="22"/>
+        </w:rPr>
+        <w:t>a</w:t>
+      </w:r>
+      <w:proofErr w:type="gramEnd"/>
+      <w:r>
+        <w:rPr>
+          <w:sz w:val="22"/>
+        </w:rPr>
+        <w:t xml:space="preserve"> 56 cm great circle circumference head and that your electrode coordinates are based on an idealized spherical head with radius of 8.774327).</w:t>
       </w:r>
     </w:p>
     <w:p>
@@ -74,7 +128,21 @@
         <w:rPr>
           <w:sz w:val="22"/>
         </w:rPr>
-        <w:t>Min/Max distances between all pairs of channels (in chanlocs units): 1.460951/19.205354</w:t>
+        <w:t xml:space="preserve">Min/Max distances between all pairs of channels (in </w:t>
+      </w:r>
+      <w:proofErr w:type="spellStart"/>
+      <w:r>
+        <w:rPr>
+          <w:sz w:val="22"/>
+        </w:rPr>
+        <w:t>chanlocs</w:t>
+      </w:r>
+      <w:proofErr w:type="spellEnd"/>
+      <w:r>
+        <w:rPr>
+          <w:sz w:val="22"/>
+        </w:rPr>
+        <w:t xml:space="preserve"> units): 1.460951/19.205354</w:t>
       </w:r>
     </w:p>
     <w:p>
@@ -88,7 +156,21 @@
         <w:rPr>
           <w:sz w:val="22"/>
         </w:rPr>
-        <w:t>Median (semi-IQR) distance between all pairs of channels (in chanlocs units): 12.082978 (3.162924)</w:t>
+        <w:t xml:space="preserve">Median (semi-IQR) distance between all pairs of channels (in </w:t>
+      </w:r>
+      <w:proofErr w:type="spellStart"/>
+      <w:r>
+        <w:rPr>
+          <w:sz w:val="22"/>
+        </w:rPr>
+        <w:t>chanlocs</w:t>
+      </w:r>
+      <w:proofErr w:type="spellEnd"/>
+      <w:r>
+        <w:rPr>
+          <w:sz w:val="22"/>
+        </w:rPr>
+        <w:t xml:space="preserve"> units): 12.082978 (3.162924)</w:t>
       </w:r>
     </w:p>
     <w:p>
@@ -158,13 +240,141 @@
           <w:i/>
           <w:sz w:val="22"/>
         </w:rPr>
-        <w:t>J Neurosci Methods</w:t>
-      </w:r>
-      <w:r>
-        <w:rPr>
-          <w:sz w:val="22"/>
-        </w:rPr>
-        <w:t>, indicate that the mean distance b/w channels with the 128 channel EGI cap is ~2.7 cm. To test how sensitive our results are to this variable, I re-ran the MDD vs. HC Q/MI contrast with dbwc = 2 and got no significant results (sensible b/c that is lower than the mean distance and spatial_neighbors indicates a min/max # of neighbors from 0-3), and with dbwc = 3, which gave me no significant results from 400-800 but a significant cluster from 800-1400 ms. Looking at the plots, the lack of significant effects from 400-800 ms is unfortunate because there is clearly a strong finding there, and follow-up tests on the waveforms in that time-window from electrodes identified by the dbwc = 4 analysis yield highly significant findings. Thus, it seems to me that dbwc = 4 is an appropriate setting for these data, keeping in mind that a mean interelectrode distance of 2.7 cm reflects data from areas where the spacing is much tighter than over the parietal scalp, where stretching is pronounced (e.g., over the occiput there is no stretching and the mean distance is notably smaller, which brings down the mean).</w:t>
+        <w:t xml:space="preserve">J </w:t>
+      </w:r>
+      <w:proofErr w:type="spellStart"/>
+      <w:r>
+        <w:rPr>
+          <w:i/>
+          <w:sz w:val="22"/>
+        </w:rPr>
+        <w:t>Neurosci</w:t>
+      </w:r>
+      <w:proofErr w:type="spellEnd"/>
+      <w:r>
+        <w:rPr>
+          <w:i/>
+          <w:sz w:val="22"/>
+        </w:rPr>
+        <w:t xml:space="preserve"> Methods</w:t>
+      </w:r>
+      <w:r>
+        <w:rPr>
+          <w:sz w:val="22"/>
+        </w:rPr>
+        <w:t xml:space="preserve">, indicate that the mean distance b/w channels with the 128 channel EGI cap is ~2.7 cm. To test how sensitive our results are to this variable, I re-ran the MDD vs. HC Q/MI contrast with </w:t>
+      </w:r>
+      <w:proofErr w:type="spellStart"/>
+      <w:r>
+        <w:rPr>
+          <w:sz w:val="22"/>
+        </w:rPr>
+        <w:t>dbwc</w:t>
+      </w:r>
+      <w:proofErr w:type="spellEnd"/>
+      <w:r>
+        <w:rPr>
+          <w:sz w:val="22"/>
+        </w:rPr>
+        <w:t xml:space="preserve"> = 2 and got no significant results (sensible b/c that is lower than the mean distance and </w:t>
+      </w:r>
+      <w:proofErr w:type="spellStart"/>
+      <w:r>
+        <w:rPr>
+          <w:sz w:val="22"/>
+        </w:rPr>
+        <w:t>spatial_neighbors</w:t>
+      </w:r>
+      <w:proofErr w:type="spellEnd"/>
+      <w:r>
+        <w:rPr>
+          <w:sz w:val="22"/>
+        </w:rPr>
+        <w:t xml:space="preserve"> indicates a min/max # of neighbors from 0-3), and with </w:t>
+      </w:r>
+      <w:proofErr w:type="spellStart"/>
+      <w:r>
+        <w:rPr>
+          <w:sz w:val="22"/>
+        </w:rPr>
+        <w:t>dbwc</w:t>
+      </w:r>
+      <w:proofErr w:type="spellEnd"/>
+      <w:r>
+        <w:rPr>
+          <w:sz w:val="22"/>
+        </w:rPr>
+        <w:t xml:space="preserve"> = 3, which gave me no significant results from 400-800 but a significant cluster from 800-1400 </w:t>
+      </w:r>
+      <w:proofErr w:type="spellStart"/>
+      <w:r>
+        <w:rPr>
+          <w:sz w:val="22"/>
+        </w:rPr>
+        <w:t>ms.</w:t>
+      </w:r>
+      <w:proofErr w:type="spellEnd"/>
+      <w:r>
+        <w:rPr>
+          <w:sz w:val="22"/>
+        </w:rPr>
+        <w:t xml:space="preserve"> Looking at the plots, the lack of significant effects from 400-800 </w:t>
+      </w:r>
+      <w:proofErr w:type="spellStart"/>
+      <w:r>
+        <w:rPr>
+          <w:sz w:val="22"/>
+        </w:rPr>
+        <w:t>ms</w:t>
+      </w:r>
+      <w:proofErr w:type="spellEnd"/>
+      <w:r>
+        <w:rPr>
+          <w:sz w:val="22"/>
+        </w:rPr>
+        <w:t xml:space="preserve"> is unfortunate because there is clearly a strong finding there, and follow-up tests on the waveforms in that time-window from electrodes identified by the </w:t>
+      </w:r>
+      <w:proofErr w:type="spellStart"/>
+      <w:r>
+        <w:rPr>
+          <w:sz w:val="22"/>
+        </w:rPr>
+        <w:t>dbwc</w:t>
+      </w:r>
+      <w:proofErr w:type="spellEnd"/>
+      <w:r>
+        <w:rPr>
+          <w:sz w:val="22"/>
+        </w:rPr>
+        <w:t xml:space="preserve"> = 4 analysis yield highly significant findings. Thus, it seems to me that </w:t>
+      </w:r>
+      <w:proofErr w:type="spellStart"/>
+      <w:r>
+        <w:rPr>
+          <w:sz w:val="22"/>
+        </w:rPr>
+        <w:t>dbwc</w:t>
+      </w:r>
+      <w:proofErr w:type="spellEnd"/>
+      <w:r>
+        <w:rPr>
+          <w:sz w:val="22"/>
+        </w:rPr>
+        <w:t xml:space="preserve"> = 4 is an appropriate setting for these data, keeping in mind that a mean </w:t>
+      </w:r>
+      <w:proofErr w:type="spellStart"/>
+      <w:r>
+        <w:rPr>
+          <w:sz w:val="22"/>
+        </w:rPr>
+        <w:t>interelectrode</w:t>
+      </w:r>
+      <w:proofErr w:type="spellEnd"/>
+      <w:r>
+        <w:rPr>
+          <w:sz w:val="22"/>
+        </w:rPr>
+        <w:t xml:space="preserve"> distance of 2.7 cm reflects data from areas where the spacing is much tighter than over the parietal scalp, where stretching is pronounced (e.g., over the occiput there is no stretching and the mean distance is notably smaller, which brings down the mean).</w:t>
       </w:r>
       <w:r>
         <w:rPr>
@@ -191,7 +401,35 @@
         <w:rPr>
           <w:sz w:val="22"/>
         </w:rPr>
-        <w:t>Visual inspection of Figure 6 should also limit concern about this, for two reasons. First, you can see that the clusters of significance closely follow the topographies where electrode-level significance is high—that is, you don’t see clusters that have a few electrodes in regions of high significance that spread to areas of low significance simply because the electrodes are proximal to each other. Second, you can see how strict the clustering assumption is by looking at the left parietal effect from 800-1400 ms and again from 1400-2000 ms; there is clearly strong activity there but it is very focal, and apparently not big enough to be considered robust. Thus, I think if one were to have a concern about this method it might be that it is overly conservative, not anti-conservative.</w:t>
+        <w:t xml:space="preserve">Visual inspection of Figure 6 should also limit concern about this, for two reasons. First, you can see that the clusters of significance closely follow the topographies where electrode-level significance is high—that is, you don’t see clusters that have a few electrodes in regions of high significance that spread to areas of low significance simply because the electrodes are proximal to each other. Second, you can see how strict the clustering assumption is by looking at the left parietal effect from 800-1400 </w:t>
+      </w:r>
+      <w:proofErr w:type="spellStart"/>
+      <w:r>
+        <w:rPr>
+          <w:sz w:val="22"/>
+        </w:rPr>
+        <w:t>ms</w:t>
+      </w:r>
+      <w:proofErr w:type="spellEnd"/>
+      <w:r>
+        <w:rPr>
+          <w:sz w:val="22"/>
+        </w:rPr>
+        <w:t xml:space="preserve"> and again from 1400-2000 </w:t>
+      </w:r>
+      <w:proofErr w:type="spellStart"/>
+      <w:r>
+        <w:rPr>
+          <w:sz w:val="22"/>
+        </w:rPr>
+        <w:t>ms</w:t>
+      </w:r>
+      <w:proofErr w:type="spellEnd"/>
+      <w:r>
+        <w:rPr>
+          <w:sz w:val="22"/>
+        </w:rPr>
+        <w:t>; there is clearly strong activity there but it is very focal, and apparently not big enough to be considered robust. Thus, I think if one were to have a concern about this method it might be that it is overly conservative, not anti-conservative.</w:t>
       </w:r>
       <w:r>
         <w:rPr>
@@ -230,7 +468,21 @@
         <w:rPr>
           <w:sz w:val="22"/>
         </w:rPr>
-        <w:t xml:space="preserve"> looking for any other paper where a deep encoding condition is associated with worse performance in a conceptual vs. perceptual retrieval test, as is the case for us with respect to animacy words (worse for Question vs. Side). That’s an interesting an odd result, because you’d think that deep processing at encoding would support good conceptual retrieval—you had to think about the semantic properties of the object denoted by the word to answer the encoding question, but you didn’t have to think </w:t>
+        <w:t xml:space="preserve"> looking for any other paper where a deep encoding condition is associated with worse performance in a conceptual vs. perceptual retrieval test, as is the case for us with respect to </w:t>
+      </w:r>
+      <w:proofErr w:type="spellStart"/>
+      <w:r>
+        <w:rPr>
+          <w:sz w:val="22"/>
+        </w:rPr>
+        <w:t>animacy</w:t>
+      </w:r>
+      <w:proofErr w:type="spellEnd"/>
+      <w:r>
+        <w:rPr>
+          <w:sz w:val="22"/>
+        </w:rPr>
+        <w:t xml:space="preserve"> words (worse for Question vs. Side). That’s an interesting an odd result, because you’d think that deep processing at encoding would support good conceptual retrieval—you had to think about the semantic properties of the object denoted by the word to answer the encoding question, but you didn’t have to think </w:t>
       </w:r>
       <w:r>
         <w:rPr>
@@ -243,7 +495,21 @@
         <w:rPr>
           <w:sz w:val="22"/>
         </w:rPr>
-        <w:t>you’d think you’d get Question &gt; Side. Since you do not, I think this result must reflect interference at retrieval . . . you encoding the words okay in the animacy task, but when you respond to the Question condition you get mixed up vis-à-vis the mobility judgments and so that drives Question accuracy way down.</w:t>
+        <w:t xml:space="preserve">you’d think you’d get Question &gt; Side. Since you do not, I think this result must reflect interference at retrieval . . . you encoding the words okay in the </w:t>
+      </w:r>
+      <w:proofErr w:type="spellStart"/>
+      <w:r>
+        <w:rPr>
+          <w:sz w:val="22"/>
+        </w:rPr>
+        <w:t>animacy</w:t>
+      </w:r>
+      <w:proofErr w:type="spellEnd"/>
+      <w:r>
+        <w:rPr>
+          <w:sz w:val="22"/>
+        </w:rPr>
+        <w:t xml:space="preserve"> task, but when you respond to the Question condition you get mixed up vis-à-vis the mobility judgments and so that drives Question accuracy way down.</w:t>
       </w:r>
       <w:r>
         <w:rPr>
@@ -255,7 +521,21 @@
         <w:rPr>
           <w:sz w:val="22"/>
         </w:rPr>
-        <w:t xml:space="preserve"> Well, in Starns vs. Hicks (2005) Experiments 1A and 1B they did not control encoding strategy but they do show better source memory for font sizes than locations . . . but it’s not like font size is a semantic property of the words so I don’t think this really helps.</w:t>
+        <w:t xml:space="preserve"> Well, in </w:t>
+      </w:r>
+      <w:proofErr w:type="spellStart"/>
+      <w:r>
+        <w:rPr>
+          <w:sz w:val="22"/>
+        </w:rPr>
+        <w:t>Starns</w:t>
+      </w:r>
+      <w:proofErr w:type="spellEnd"/>
+      <w:r>
+        <w:rPr>
+          <w:sz w:val="22"/>
+        </w:rPr>
+        <w:t xml:space="preserve"> vs. Hicks (2005) Experiments 1A and 1B they did not control encoding strategy but they do show better source memory for font sizes than locations . . . but it’s not like font size is a semantic property of the words so I don’t think this really helps.</w:t>
       </w:r>
       <w:r>
         <w:rPr>
@@ -319,7 +599,35 @@
         <w:rPr>
           <w:sz w:val="22"/>
         </w:rPr>
-        <w:t>Vogt and Broder (2007) provide a nice summary of Starns &amp; Hicks (2005); when a source cue matches the encoding condition, source accuracy along that dimension improves—but critically, this benefit does not spread to the other source dimension.</w:t>
+        <w:t xml:space="preserve">Vogt and </w:t>
+      </w:r>
+      <w:proofErr w:type="spellStart"/>
+      <w:r>
+        <w:rPr>
+          <w:sz w:val="22"/>
+        </w:rPr>
+        <w:t>Broder</w:t>
+      </w:r>
+      <w:proofErr w:type="spellEnd"/>
+      <w:r>
+        <w:rPr>
+          <w:sz w:val="22"/>
+        </w:rPr>
+        <w:t xml:space="preserve"> (2007) provide a nice summary of </w:t>
+      </w:r>
+      <w:proofErr w:type="spellStart"/>
+      <w:r>
+        <w:rPr>
+          <w:sz w:val="22"/>
+        </w:rPr>
+        <w:t>Starns</w:t>
+      </w:r>
+      <w:proofErr w:type="spellEnd"/>
+      <w:r>
+        <w:rPr>
+          <w:sz w:val="22"/>
+        </w:rPr>
+        <w:t xml:space="preserve"> &amp; Hicks (2005); when a source cue matches the encoding condition, source accuracy along that dimension improves—but critically, this benefit does not spread to the other source dimension.</w:t>
       </w:r>
       <w:r>
         <w:rPr>
@@ -331,7 +639,21 @@
         <w:rPr>
           <w:sz w:val="22"/>
         </w:rPr>
-        <w:t>. Thus, they go on to use more complex procedures to address this issue, and the bottom line is they replicate S&amp;H.</w:t>
+        <w:t xml:space="preserve">. Thus, they go on to use more complex </w:t>
+      </w:r>
+      <w:proofErr w:type="gramStart"/>
+      <w:r>
+        <w:rPr>
+          <w:sz w:val="22"/>
+        </w:rPr>
+        <w:t>procedures to address this issue, and the bottom line is</w:t>
+      </w:r>
+      <w:proofErr w:type="gramEnd"/>
+      <w:r>
+        <w:rPr>
+          <w:sz w:val="22"/>
+        </w:rPr>
+        <w:t xml:space="preserve"> they replicate S&amp;H.</w:t>
       </w:r>
     </w:p>
     <w:p>
@@ -399,7 +721,15 @@
         <w:ind w:firstLine="360"/>
       </w:pPr>
       <w:r>
-        <w:t xml:space="preserve">We were delighted to receive positive feedback from the reviewers, who wrote that “Barrick and Dillon present an excellent study of source memory retrieval in major depressive disorder” (Reviewer 3), that “The manuscript is very well-written, the aims of the study are clear, and the analyses are thorough” (Reviewer 2), and that “This is an interesting topic and a novel design with potentially informative outcomes” (Reviewer 5). </w:t>
+        <w:t>We were delighted to receive positive feedback from the reviewers, who wrote that “</w:t>
+      </w:r>
+      <w:proofErr w:type="spellStart"/>
+      <w:r>
+        <w:t>Barrick</w:t>
+      </w:r>
+      <w:proofErr w:type="spellEnd"/>
+      <w:r>
+        <w:t xml:space="preserve"> and Dillon present an excellent study of source memory retrieval in major depressive disorder” (Reviewer 3), that “The manuscript is very well-written, the aims of the study are clear, and the analyses are thorough” (Reviewer 2), and that “This is an interesting topic and a novel design with potentially informative outcomes” (Reviewer 5). </w:t>
       </w:r>
       <w:r>
         <w:t>W</w:t>
@@ -599,13 +929,29 @@
         <w:t>Cue</w:t>
       </w:r>
       <w:r>
-        <w:t xml:space="preserve"> for words from the animacy task</w:t>
+        <w:t xml:space="preserve"> for words from the </w:t>
+      </w:r>
+      <w:proofErr w:type="spellStart"/>
+      <w:r>
+        <w:t>animacy</w:t>
+      </w:r>
+      <w:proofErr w:type="spellEnd"/>
+      <w:r>
+        <w:t xml:space="preserve"> task</w:t>
       </w:r>
       <w:r>
         <w:t xml:space="preserve"> (right panels)</w:t>
       </w:r>
       <w:r>
-        <w:t>. For words from the mobility task, depressed adults showed better accuracy under the Question versus the Side cue, but no such difference was seen in controls. By contrast, both groups showed poorer accuracy under the Question versus the Side cue for words from the animacy task. In our view this pattern clearly parallels what was seen in the ERP data, where Figure 9 shows a group difference in “Question minus Side” ERP amplitude over left parietal sites for words from the</w:t>
+        <w:t xml:space="preserve">. For words from the mobility task, depressed adults showed better accuracy under the Question versus the Side cue, but no such difference was seen in controls. By contrast, both groups showed poorer accuracy under the Question versus the Side cue for words from the </w:t>
+      </w:r>
+      <w:proofErr w:type="spellStart"/>
+      <w:r>
+        <w:t>animacy</w:t>
+      </w:r>
+      <w:proofErr w:type="spellEnd"/>
+      <w:r>
+        <w:t xml:space="preserve"> task. In our view this pattern clearly parallels what was seen in the ERP data, where Figure 9 shows a group difference in “Question minus Side” ERP amplitude over left parietal sites for words from the</w:t>
       </w:r>
       <w:r>
         <w:t xml:space="preserve"> </w:t>
@@ -623,17 +969,27 @@
         <w:t>no such effec</w:t>
       </w:r>
       <w:r>
-        <w:t>t was seen for the animacy task</w:t>
+        <w:t xml:space="preserve">t was seen for the </w:t>
+      </w:r>
+      <w:proofErr w:type="spellStart"/>
+      <w:r>
+        <w:t>animacy</w:t>
+      </w:r>
+      <w:proofErr w:type="spellEnd"/>
+      <w:r>
+        <w:t xml:space="preserve"> task</w:t>
       </w:r>
       <w:r>
         <w:t xml:space="preserve"> (see Figure 8, which shows that the “Question minus Side” ERP subtraction for words from the </w:t>
       </w:r>
+      <w:proofErr w:type="spellStart"/>
       <w:r>
         <w:rPr>
           <w:b/>
         </w:rPr>
         <w:t>animacy</w:t>
       </w:r>
+      <w:proofErr w:type="spellEnd"/>
       <w:r>
         <w:t xml:space="preserve"> task yield a broadly distributed negativity with a frontal focus)</w:t>
       </w:r>
@@ -931,6 +1287,7 @@
       <w:r>
         <w:t xml:space="preserve"> interaction, </w:t>
       </w:r>
+      <w:proofErr w:type="gramStart"/>
       <w:r>
         <w:rPr>
           <w:i/>
@@ -938,7 +1295,11 @@
         <w:t>F</w:t>
       </w:r>
       <w:r>
-        <w:t xml:space="preserve">(1,46) = 22.35, </w:t>
+        <w:t>(</w:t>
+      </w:r>
+      <w:proofErr w:type="gramEnd"/>
+      <w:r>
+        <w:t xml:space="preserve">1,46) = 22.35, </w:t>
       </w:r>
       <w:r>
         <w:rPr>
@@ -956,7 +1317,15 @@
         <w:t xml:space="preserve">much </w:t>
       </w:r>
       <w:r>
-        <w:t xml:space="preserve">higher for words from the mobility task vs. words from the animacy task, </w:t>
+        <w:t xml:space="preserve">higher for words from the mobility task vs. words from the </w:t>
+      </w:r>
+      <w:proofErr w:type="spellStart"/>
+      <w:r>
+        <w:t>animacy</w:t>
+      </w:r>
+      <w:proofErr w:type="spellEnd"/>
+      <w:r>
+        <w:t xml:space="preserve"> task, </w:t>
       </w:r>
       <w:r>
         <w:rPr>
@@ -998,7 +1367,15 @@
         <w:t xml:space="preserve"> </w:t>
       </w:r>
       <w:r>
-        <w:t xml:space="preserve">for words from the mobility vs. animacy tasks, </w:t>
+        <w:t xml:space="preserve">for words from the mobility vs. </w:t>
+      </w:r>
+      <w:proofErr w:type="spellStart"/>
+      <w:r>
+        <w:t>animacy</w:t>
+      </w:r>
+      <w:proofErr w:type="spellEnd"/>
+      <w:r>
+        <w:t xml:space="preserve"> tasks, </w:t>
       </w:r>
       <w:r>
         <w:rPr>
@@ -1119,7 +1496,35 @@
         <w:rPr>
           <w:i/>
         </w:rPr>
-        <w:t>“The MDD subjects appeared to be generally less confident than the controls during the source tasks but the authors didn’t appear to consider confidence during the parity judgments . . . This would be useful to know since it would either suggest a tonically low confidence across cognitive domains or a lowered confidence specifically during memory judgment. Regardless, I believe the authors describe or imply that this confidence constitutes a memory or retrieval impairment. This seems inappropriate . . . lower confidence doesn’t mean that less evidence is recovered, nor does it mean that metacognitive resolution or calibration is impaired.”</w:t>
+        <w:t xml:space="preserve">“The MDD subjects appeared to be generally less confident than the controls during the source tasks but the authors didn’t appear to consider confidence during the parity judgments . . . This would be useful to know since it would either suggest a </w:t>
+      </w:r>
+      <w:proofErr w:type="spellStart"/>
+      <w:r>
+        <w:rPr>
+          <w:i/>
+        </w:rPr>
+        <w:t>tonically</w:t>
+      </w:r>
+      <w:proofErr w:type="spellEnd"/>
+      <w:r>
+        <w:rPr>
+          <w:i/>
+        </w:rPr>
+        <w:t xml:space="preserve"> low confidence across cognitive domains or a lowered confidence specifically during memory judgment. Regardless, I believe the authors describe or imply that this confidence constitutes </w:t>
+      </w:r>
+      <w:proofErr w:type="gramStart"/>
+      <w:r>
+        <w:rPr>
+          <w:i/>
+        </w:rPr>
+        <w:t>a memory</w:t>
+      </w:r>
+      <w:proofErr w:type="gramEnd"/>
+      <w:r>
+        <w:rPr>
+          <w:i/>
+        </w:rPr>
+        <w:t xml:space="preserve"> or retrieval impairment. This seems inappropriate . . . lower confidence doesn’t mean that less evidence is recovered, nor does it mean that metacognitive resolution or calibration is impaired.”</w:t>
       </w:r>
     </w:p>
     <w:p/>
@@ -1134,7 +1539,15 @@
         <w:t>X</w:t>
       </w:r>
       <w:r>
-        <w:t>). Confidence on these trials was uniformly high and not remotely different between the groups, thus there is no evidence for tonically lowered confidence in our MDD sample. Second, by taking the reviewer’s advice and adopting a simpler ANOVA approach to the data, the picture with</w:t>
+        <w:t xml:space="preserve">). Confidence on these trials was uniformly high and not remotely different between the groups, thus there is no evidence for </w:t>
+      </w:r>
+      <w:proofErr w:type="spellStart"/>
+      <w:r>
+        <w:t>tonically</w:t>
+      </w:r>
+      <w:proofErr w:type="spellEnd"/>
+      <w:r>
+        <w:t xml:space="preserve"> lowered confidence in our MDD sample. Second, by taking the reviewer’s advice and adopting a simpler ANOVA approach to the data, the picture with</w:t>
       </w:r>
       <w:r>
         <w:t xml:space="preserve"> respect to confidence is hopefully more </w:t>
@@ -1326,10 +1739,26 @@
         <w:t xml:space="preserve">Dobbins &amp; Wagner (2005) found </w:t>
       </w:r>
       <w:r>
-        <w:t xml:space="preserve">slower encoding RTs for pleasant/unpleasant judgments than for animacy judgments, </w:t>
-      </w:r>
-      <w:r>
-        <w:t xml:space="preserve">they suggested </w:t>
+        <w:t xml:space="preserve">slower encoding RTs for pleasant/unpleasant judgments than for </w:t>
+      </w:r>
+      <w:proofErr w:type="spellStart"/>
+      <w:r>
+        <w:t>animacy</w:t>
+      </w:r>
+      <w:proofErr w:type="spellEnd"/>
+      <w:r>
+        <w:t xml:space="preserve"> judgments, </w:t>
+      </w:r>
+      <w:r>
+        <w:t xml:space="preserve">they </w:t>
+      </w:r>
+      <w:proofErr w:type="gramStart"/>
+      <w:r>
+        <w:t>suggested</w:t>
+      </w:r>
+      <w:proofErr w:type="gramEnd"/>
+      <w:r>
+        <w:t xml:space="preserve"> </w:t>
       </w:r>
       <w:r>
         <w:t xml:space="preserve">“that comparison of the former to the latter encoding trials would identify regions differentially engaged during sustained conceptual analysis” (p. 1773). </w:t>
@@ -1344,7 +1773,15 @@
         <w:t xml:space="preserve">similarly </w:t>
       </w:r>
       <w:r>
-        <w:t xml:space="preserve">arguing that the longer RTs observed for mobility versus animacy judgments in our data implies “sustained conceptual analysis” </w:t>
+        <w:t xml:space="preserve">arguing that the longer RTs observed for mobility versus </w:t>
+      </w:r>
+      <w:proofErr w:type="spellStart"/>
+      <w:r>
+        <w:t>animacy</w:t>
+      </w:r>
+      <w:proofErr w:type="spellEnd"/>
+      <w:r>
+        <w:t xml:space="preserve"> judgments in our data implies “sustained conceptual analysis” </w:t>
       </w:r>
       <w:r>
         <w:t xml:space="preserve">(i.e., deeper processing) </w:t>
@@ -1371,7 +1808,21 @@
         <w:rPr>
           <w:i/>
         </w:rPr>
-        <w:t>The authors indicate that “observed ERP differences over parietal areas meant that ‘recollection was strongest under the Question cue and reduced in MDD’”. This is problematic because: (1) only correct responses were analyzed; (2) “I thought the behavioral data did not show an accuracy deficit for the MDD participants and thus claims that the ERPs correspond to group differences in the quality of memory evidence seem strained”; and (3) there is no evidence that individual differences in ERP amplitude correspond to individual differences in source accuracy or confidence.</w:t>
+        <w:t xml:space="preserve">The authors </w:t>
+      </w:r>
+      <w:proofErr w:type="gramStart"/>
+      <w:r>
+        <w:rPr>
+          <w:i/>
+        </w:rPr>
+        <w:t>indicate that</w:t>
+      </w:r>
+      <w:proofErr w:type="gramEnd"/>
+      <w:r>
+        <w:rPr>
+          <w:i/>
+        </w:rPr>
+        <w:t xml:space="preserve"> “observed ERP differences over parietal areas meant that ‘recollection was strongest under the Question cue and reduced in MDD’”. This is problematic because: (1) only correct responses were analyzed; (2) “I thought the behavioral data did not show an accuracy deficit for the MDD participants and thus claims that the ERPs correspond to group differences in the quality of memory evidence seem strained”; and (3) there is no evidence that individual differences in ERP amplitude correspond to individual differences in source accuracy or confidence.</w:t>
       </w:r>
     </w:p>
     <w:p/>
@@ -1446,7 +1897,15 @@
         <w:t>analyse</w:t>
       </w:r>
       <w:r>
-        <w:t xml:space="preserve">s: a “classic” analysis in which we examined a small number of electrodes based on prior literature, and a mass univariate analysis that </w:t>
+        <w:t xml:space="preserve">s: a “classic” analysis in which we examined a small number of electrodes based on prior literature, and a mass </w:t>
+      </w:r>
+      <w:proofErr w:type="spellStart"/>
+      <w:r>
+        <w:t>univariate</w:t>
+      </w:r>
+      <w:proofErr w:type="spellEnd"/>
+      <w:r>
+        <w:t xml:space="preserve"> analysis that </w:t>
       </w:r>
       <w:r>
         <w:t>permits examination of</w:t>
@@ -1518,7 +1977,15 @@
         <w:t xml:space="preserve">were </w:t>
       </w:r>
       <w:r>
-        <w:t>“Question minus Odd/Even” and “Side minus Odd/Even”, this group difference was not detectable in the mass univariate analysis</w:t>
+        <w:t xml:space="preserve">“Question minus Odd/Even” and “Side minus Odd/Even”, this group difference was not detectable in the mass </w:t>
+      </w:r>
+      <w:proofErr w:type="spellStart"/>
+      <w:r>
+        <w:t>univariate</w:t>
+      </w:r>
+      <w:proofErr w:type="spellEnd"/>
+      <w:r>
+        <w:t xml:space="preserve"> analysis</w:t>
       </w:r>
       <w:r>
         <w:t xml:space="preserve"> (i.e., the left parietal amplitude </w:t>
@@ -1560,7 +2027,15 @@
         <w:t>argue</w:t>
       </w:r>
       <w:r>
-        <w:t xml:space="preserve"> that the mass univariate analysis is </w:t>
+        <w:t xml:space="preserve"> that the mass </w:t>
+      </w:r>
+      <w:proofErr w:type="spellStart"/>
+      <w:r>
+        <w:t>univariate</w:t>
+      </w:r>
+      <w:proofErr w:type="spellEnd"/>
+      <w:r>
+        <w:t xml:space="preserve"> analysis is </w:t>
       </w:r>
       <w:r>
         <w:t>preferable</w:t>
@@ -1578,7 +2053,15 @@
         <w:t xml:space="preserve">now </w:t>
       </w:r>
       <w:r>
-        <w:t xml:space="preserve">only present the mass univariate approach. Consequently, we no longer discuss a depression-related deficit in recollection in </w:t>
+        <w:t xml:space="preserve">only present the mass </w:t>
+      </w:r>
+      <w:proofErr w:type="spellStart"/>
+      <w:r>
+        <w:t>univariate</w:t>
+      </w:r>
+      <w:proofErr w:type="spellEnd"/>
+      <w:r>
+        <w:t xml:space="preserve"> approach. Consequently, we no longer discuss a depression-related deficit in recollection in </w:t>
       </w:r>
       <w:r>
         <w:t xml:space="preserve">as </w:t>
@@ -1631,10 +2114,34 @@
         <w:t>s</w:t>
       </w:r>
       <w:r>
-        <w:t xml:space="preserve"> between left parietal Question minus Side ERP difference waves in the 400-800 ms and 800-1400 ms time windows, </w:t>
-      </w:r>
-      <w:r>
-        <w:t xml:space="preserve">on the one hand, and Question minus Side source accuracy and confidence difference scores on the other. These relationships were modest—the strongest was between accuracy and ERP amplitude between 800-1400 ms, </w:t>
+        <w:t xml:space="preserve"> between left parietal Question minus Side ERP difference waves in the 400-800 </w:t>
+      </w:r>
+      <w:proofErr w:type="spellStart"/>
+      <w:r>
+        <w:t>ms</w:t>
+      </w:r>
+      <w:proofErr w:type="spellEnd"/>
+      <w:r>
+        <w:t xml:space="preserve"> and 800-1400 </w:t>
+      </w:r>
+      <w:proofErr w:type="spellStart"/>
+      <w:r>
+        <w:t>ms</w:t>
+      </w:r>
+      <w:proofErr w:type="spellEnd"/>
+      <w:r>
+        <w:t xml:space="preserve"> time windows, </w:t>
+      </w:r>
+      <w:r>
+        <w:t xml:space="preserve">on the one hand, and Question minus Side source accuracy and confidence difference scores on the other. These relationships were modest—the strongest was between accuracy and ERP amplitude between 800-1400 </w:t>
+      </w:r>
+      <w:proofErr w:type="spellStart"/>
+      <w:r>
+        <w:t>ms</w:t>
+      </w:r>
+      <w:proofErr w:type="spellEnd"/>
+      <w:r>
+        <w:t xml:space="preserve">, </w:t>
       </w:r>
       <w:r>
         <w:rPr>
@@ -1781,7 +2288,23 @@
           <w:rFonts w:cs="Times New Roman"/>
           <w:i/>
         </w:rPr>
-        <w:t>In the secondary ERP analysis, the authors compute Question minus Side difference scores separately for words from the mobility and animacy task. It is difficult to know what these contrasts isolate because, “in any source memory design, one cannot identify definitively the relative degree to which a successful judgment to a specific class of study item is because of retrieval or a tendency to favor that classification during the task.”</w:t>
+        <w:t xml:space="preserve">In the secondary ERP analysis, the authors compute Question minus Side difference scores separately for words from the mobility and </w:t>
+      </w:r>
+      <w:proofErr w:type="spellStart"/>
+      <w:r>
+        <w:rPr>
+          <w:rFonts w:cs="Times New Roman"/>
+          <w:i/>
+        </w:rPr>
+        <w:t>animacy</w:t>
+      </w:r>
+      <w:proofErr w:type="spellEnd"/>
+      <w:r>
+        <w:rPr>
+          <w:rFonts w:cs="Times New Roman"/>
+          <w:i/>
+        </w:rPr>
+        <w:t xml:space="preserve"> task. It is difficult to know what these contrasts isolate because, “in any source memory design, one cannot identify definitively the relative degree to which a successful judgment to a specific class of study item is because of retrieval or a tendency to favor that classification during the task.”</w:t>
       </w:r>
     </w:p>
     <w:p>
@@ -1875,13 +2398,55 @@
         <w:rPr>
           <w:rFonts w:cs="Times New Roman"/>
         </w:rPr>
-        <w:t>from 400-800 ms and 800-1400 ms, as shown in Figure 9.</w:t>
-      </w:r>
-      <w:r>
-        <w:rPr>
-          <w:rFonts w:cs="Times New Roman"/>
-        </w:rPr>
-        <w:t xml:space="preserve"> Similarly, both groups showed worse accuracy under the Question versus Side cue for words from the animacy task, and this was paralleled by broadly distributed and temporally sustained negative polarity potentials (Figure 8). </w:t>
+        <w:t xml:space="preserve">from 400-800 </w:t>
+      </w:r>
+      <w:proofErr w:type="spellStart"/>
+      <w:r>
+        <w:rPr>
+          <w:rFonts w:cs="Times New Roman"/>
+        </w:rPr>
+        <w:t>ms</w:t>
+      </w:r>
+      <w:proofErr w:type="spellEnd"/>
+      <w:r>
+        <w:rPr>
+          <w:rFonts w:cs="Times New Roman"/>
+        </w:rPr>
+        <w:t xml:space="preserve"> and 800-1400 </w:t>
+      </w:r>
+      <w:proofErr w:type="spellStart"/>
+      <w:r>
+        <w:rPr>
+          <w:rFonts w:cs="Times New Roman"/>
+        </w:rPr>
+        <w:t>ms</w:t>
+      </w:r>
+      <w:proofErr w:type="spellEnd"/>
+      <w:r>
+        <w:rPr>
+          <w:rFonts w:cs="Times New Roman"/>
+        </w:rPr>
+        <w:t>, as shown in Figure 9.</w:t>
+      </w:r>
+      <w:r>
+        <w:rPr>
+          <w:rFonts w:cs="Times New Roman"/>
+        </w:rPr>
+        <w:t xml:space="preserve"> Similarly, both groups showed worse accuracy under the Question versus Side cue for words from the </w:t>
+      </w:r>
+      <w:proofErr w:type="spellStart"/>
+      <w:r>
+        <w:rPr>
+          <w:rFonts w:cs="Times New Roman"/>
+        </w:rPr>
+        <w:t>animacy</w:t>
+      </w:r>
+      <w:proofErr w:type="spellEnd"/>
+      <w:r>
+        <w:rPr>
+          <w:rFonts w:cs="Times New Roman"/>
+        </w:rPr>
+        <w:t xml:space="preserve"> task, and this was paralleled by broadly distributed and temporally sustained negative polarity potentials (Figure 8). </w:t>
       </w:r>
       <w:r>
         <w:rPr>
@@ -2173,7 +2738,21 @@
         <w:rPr>
           <w:rFonts w:cs="Times New Roman"/>
         </w:rPr>
-        <w:t xml:space="preserve"> or any interactions involving this factor. Instead, all participants guessed less in response to words from the mobility task (vs. the animacy task) and to the Question cue (vs. the Side cue). No participant guess</w:t>
+        <w:t xml:space="preserve"> or any interactions involving this factor. Instead, all participants guessed less in response to words from the mobility task (vs. the </w:t>
+      </w:r>
+      <w:proofErr w:type="spellStart"/>
+      <w:r>
+        <w:rPr>
+          <w:rFonts w:cs="Times New Roman"/>
+        </w:rPr>
+        <w:t>animacy</w:t>
+      </w:r>
+      <w:proofErr w:type="spellEnd"/>
+      <w:r>
+        <w:rPr>
+          <w:rFonts w:cs="Times New Roman"/>
+        </w:rPr>
+        <w:t xml:space="preserve"> task) and to the Question cue (vs. the Side cue). No participant guess</w:t>
       </w:r>
       <w:r>
         <w:rPr>
@@ -2215,7 +2794,21 @@
         <w:rPr>
           <w:rFonts w:cs="Times New Roman"/>
         </w:rPr>
-        <w:t xml:space="preserve"> from the animacy task, and it was not true for words from either task when the controls were considered alone. We do not wish to make too much of this result in light of the lack of significant interactions with </w:t>
+        <w:t xml:space="preserve"> from the </w:t>
+      </w:r>
+      <w:proofErr w:type="spellStart"/>
+      <w:r>
+        <w:rPr>
+          <w:rFonts w:cs="Times New Roman"/>
+        </w:rPr>
+        <w:t>animacy</w:t>
+      </w:r>
+      <w:proofErr w:type="spellEnd"/>
+      <w:r>
+        <w:rPr>
+          <w:rFonts w:cs="Times New Roman"/>
+        </w:rPr>
+        <w:t xml:space="preserve"> task, and it was not true for words from either task when the controls were considered alone. We do not wish to make too much of this result in light of the lack of significant interactions with </w:t>
       </w:r>
       <w:r>
         <w:rPr>
@@ -2418,6 +3011,7 @@
       <w:r>
         <w:t xml:space="preserve"> (all </w:t>
       </w:r>
+      <w:proofErr w:type="spellStart"/>
       <w:r>
         <w:rPr>
           <w:i/>
@@ -2425,7 +3019,11 @@
         <w:t>p</w:t>
       </w:r>
       <w:r>
-        <w:t xml:space="preserve">s &gt; 0.08) or a </w:t>
+        <w:t>s</w:t>
+      </w:r>
+      <w:proofErr w:type="spellEnd"/>
+      <w:r>
+        <w:t xml:space="preserve"> &gt; 0.08) or a </w:t>
       </w:r>
       <w:r>
         <w:rPr>
@@ -2445,6 +3043,7 @@
       <w:r>
         <w:t xml:space="preserve"> interaction (all </w:t>
       </w:r>
+      <w:proofErr w:type="spellStart"/>
       <w:r>
         <w:rPr>
           <w:i/>
@@ -2452,7 +3051,11 @@
         <w:t>p</w:t>
       </w:r>
       <w:r>
-        <w:t>s &gt; 0.10). Because of the lack of group differences, and in light of the already large number of figures and tables included in the manuscript, we elected to omit this material. However, we will be happy to add it if the Editor feels it would be worthwhile to do so.</w:t>
+        <w:t>s</w:t>
+      </w:r>
+      <w:proofErr w:type="spellEnd"/>
+      <w:r>
+        <w:t xml:space="preserve"> &gt; 0.10). Because of the lack of group differences, and in light of the already large number of figures and tables included in the manuscript, we elected to omit this material. However, we will be happy to add it if the Editor feels it would be worthwhile to do so.</w:t>
       </w:r>
     </w:p>
     <w:p/>
@@ -2508,14 +3111,24 @@
         <w:t>Cue</w:t>
       </w:r>
       <w:r>
-        <w:t xml:space="preserve"> ANOVA seen for accuracy and left parietal ERPs in response to words from the mobility task. These are the most striking group differences in the study, and if anything they highlight better performance in the MDD group relative to the controls. Encouragingly, although this pattern is not what we expected, it is consistent with a substantial body of behavioral work produced by Paula Hertel and her colleagues. Thus, we interpret our results in light of those data, and suggest that our ERP results provide insight into the relevant neural mechanisms. Finally, given the mission of </w:t>
-      </w:r>
+        <w:t xml:space="preserve"> ANOVA seen for accuracy and left parietal ERPs in response to words from the mobility task. These are the most striking group differences in the study, and if anything they highlight better performance in the MDD group relative to the controls. Encouragingly, although this pattern is not what we expected, it is consistent with a substantial body of behavioral work produced by Paula </w:t>
+      </w:r>
+      <w:proofErr w:type="spellStart"/>
+      <w:r>
+        <w:t>Hertel</w:t>
+      </w:r>
+      <w:proofErr w:type="spellEnd"/>
+      <w:r>
+        <w:t xml:space="preserve"> and her colleagues. Thus, we interpret our results in light of those data, and suggest that our ERP results provide insight into the relevant neural mechanisms. Finally, given the mission of </w:t>
+      </w:r>
+      <w:proofErr w:type="spellStart"/>
       <w:r>
         <w:rPr>
           <w:i/>
         </w:rPr>
         <w:t>Neuropsychologia</w:t>
       </w:r>
+      <w:proofErr w:type="spellEnd"/>
       <w:r>
         <w:t xml:space="preserve">, we spend much more time discussing the striking differences in cue effects on accuracy across the two different encoding tasks, as the </w:t>
       </w:r>
@@ -2537,6 +3150,7 @@
       <w:r>
         <w:t>interaction was strong (</w:t>
       </w:r>
+      <w:proofErr w:type="gramStart"/>
       <w:r>
         <w:rPr>
           <w:i/>
@@ -2544,7 +3158,11 @@
         <w:t>F</w:t>
       </w:r>
       <w:r>
-        <w:t xml:space="preserve">(1,46) = 22.35, </w:t>
+        <w:t>(</w:t>
+      </w:r>
+      <w:proofErr w:type="gramEnd"/>
+      <w:r>
+        <w:t xml:space="preserve">1,46) = 22.35, </w:t>
       </w:r>
       <w:r>
         <w:rPr>
@@ -2555,12 +3173,14 @@
       <w:r>
         <w:t xml:space="preserve"> &lt; 0.001) and has interesting implications for memory retrieval in healthy as well as depressed adults. We thank the reviewer again for his/her contribution, and hope that the substantially revised manuscript will be judged worthy of publication in </w:t>
       </w:r>
+      <w:proofErr w:type="spellStart"/>
       <w:r>
         <w:rPr>
           <w:i/>
         </w:rPr>
         <w:t>Neuropsychologia</w:t>
       </w:r>
+      <w:proofErr w:type="spellEnd"/>
       <w:r>
         <w:t>.</w:t>
       </w:r>
@@ -2606,7 +3226,15 @@
         <w:t>X</w:t>
       </w:r>
       <w:r>
-        <w:t>) by adding references to work by Mark Williams, Tim Dalgleish, (</w:t>
+        <w:t xml:space="preserve">) by adding references to work by Mark Williams, Tim </w:t>
+      </w:r>
+      <w:proofErr w:type="spellStart"/>
+      <w:r>
+        <w:t>Dalgleish</w:t>
+      </w:r>
+      <w:proofErr w:type="spellEnd"/>
+      <w:r>
+        <w:t>, (</w:t>
       </w:r>
       <w:r>
         <w:rPr>
@@ -2615,7 +3243,23 @@
         <w:t>and anyone else?</w:t>
       </w:r>
       <w:r>
-        <w:t xml:space="preserve">), Filip Raes, and their colleagues. This work touches on the two topics mentioned in the sentence. First, several studies (i.e., </w:t>
+        <w:t xml:space="preserve">), </w:t>
+      </w:r>
+      <w:proofErr w:type="spellStart"/>
+      <w:r>
+        <w:t>Filip</w:t>
+      </w:r>
+      <w:proofErr w:type="spellEnd"/>
+      <w:r>
+        <w:t xml:space="preserve"> </w:t>
+      </w:r>
+      <w:proofErr w:type="spellStart"/>
+      <w:r>
+        <w:t>Raes</w:t>
+      </w:r>
+      <w:proofErr w:type="spellEnd"/>
+      <w:r>
+        <w:t xml:space="preserve">, and their colleagues. This work touches on the two topics mentioned in the sentence. First, several studies (i.e., </w:t>
       </w:r>
       <w:r>
         <w:rPr>
@@ -2696,7 +3340,15 @@
         <w:t>to</w:t>
       </w:r>
       <w:r>
-        <w:t xml:space="preserve"> hypofrontality </w:t>
+        <w:t xml:space="preserve"> </w:t>
+      </w:r>
+      <w:proofErr w:type="spellStart"/>
+      <w:r>
+        <w:t>hypofrontality</w:t>
+      </w:r>
+      <w:proofErr w:type="spellEnd"/>
+      <w:r>
+        <w:t xml:space="preserve"> </w:t>
       </w:r>
       <w:r>
         <w:fldChar w:fldCharType="begin" w:fldLock="1"/>
@@ -2863,7 +3515,11 @@
         <w:t xml:space="preserve">; </w:t>
       </w:r>
       <w:r>
-        <w:t>our participants were, on average, moderately depressed (BDI-II, mean</w:t>
+        <w:t xml:space="preserve">our participants were, on average, moderately depressed (BDI-II, </w:t>
+      </w:r>
+      <w:proofErr w:type="spellStart"/>
+      <w:r>
+        <w:t>mean</w:t>
       </w:r>
       <w:r>
         <w:rPr>
@@ -2877,7 +3533,15 @@
           <w:rFonts w:eastAsia="ＭＳ ゴシック" w:cs="Times New Roman"/>
           <w:color w:val="000000"/>
         </w:rPr>
-        <w:t>S.D.</w:t>
+        <w:t>S.D</w:t>
+      </w:r>
+      <w:proofErr w:type="spellEnd"/>
+      <w:r>
+        <w:rPr>
+          <w:rFonts w:eastAsia="ＭＳ ゴシック" w:cs="Times New Roman"/>
+          <w:color w:val="000000"/>
+        </w:rPr>
+        <w:t>.</w:t>
       </w:r>
       <w:r>
         <w:t xml:space="preserve"> = 25.38</w:t>
@@ -3495,14 +4159,30 @@
         <w:rPr>
           <w:sz w:val="22"/>
         </w:rPr>
-        <w:t xml:space="preserve">used the mass univariate toolbox program </w:t>
-      </w:r>
+        <w:t xml:space="preserve">used the mass </w:t>
+      </w:r>
+      <w:proofErr w:type="spellStart"/>
+      <w:r>
+        <w:rPr>
+          <w:sz w:val="22"/>
+        </w:rPr>
+        <w:t>univariate</w:t>
+      </w:r>
+      <w:proofErr w:type="spellEnd"/>
+      <w:r>
+        <w:rPr>
+          <w:sz w:val="22"/>
+        </w:rPr>
+        <w:t xml:space="preserve"> toolbox program </w:t>
+      </w:r>
+      <w:proofErr w:type="spellStart"/>
       <w:r>
         <w:rPr>
           <w:i/>
         </w:rPr>
         <w:t>spatial_neighbors</w:t>
       </w:r>
+      <w:proofErr w:type="spellEnd"/>
       <w:r>
         <w:t xml:space="preserve"> to check the consequences of our decision, and it indicated that the mean number of neighboring electrodes </w:t>
       </w:r>
@@ -3561,7 +4241,31 @@
         <w:t>comparisons correction procedure with greater localizing power</w:t>
       </w:r>
       <w:r>
-        <w:t xml:space="preserve">—for instance, we could have applied a Bonferroni correction, setting a critical alpha value of 0.05/128 = 0.0004 and evaluating every electrode in isolation. Alternatively, Dr. David Groppe (developer of the mass univariate software) has </w:t>
+        <w:t xml:space="preserve">—for instance, we could have applied a </w:t>
+      </w:r>
+      <w:proofErr w:type="spellStart"/>
+      <w:r>
+        <w:t>Bonferroni</w:t>
+      </w:r>
+      <w:proofErr w:type="spellEnd"/>
+      <w:r>
+        <w:t xml:space="preserve"> correction, setting a critical alpha value of 0.05/128 = 0.0004 and evaluating every electrode in isolation. Alternatively, Dr. David </w:t>
+      </w:r>
+      <w:proofErr w:type="spellStart"/>
+      <w:r>
+        <w:t>Groppe</w:t>
+      </w:r>
+      <w:proofErr w:type="spellEnd"/>
+      <w:r>
+        <w:t xml:space="preserve"> (developer of the mass </w:t>
+      </w:r>
+      <w:proofErr w:type="spellStart"/>
+      <w:r>
+        <w:t>univariate</w:t>
+      </w:r>
+      <w:proofErr w:type="spellEnd"/>
+      <w:r>
+        <w:t xml:space="preserve"> software) has </w:t>
       </w:r>
       <w:r>
         <w:t>provided</w:t>
@@ -3570,7 +4274,15 @@
         <w:t xml:space="preserve"> a</w:t>
       </w:r>
       <w:r>
-        <w:t xml:space="preserve"> permutation-based procedure that is more powerful than Bonferroni correction but still allows detection of effects at single electrodes </w:t>
+        <w:t xml:space="preserve"> permutation-based procedure that is more powerful than </w:t>
+      </w:r>
+      <w:proofErr w:type="spellStart"/>
+      <w:r>
+        <w:t>Bonferroni</w:t>
+      </w:r>
+      <w:proofErr w:type="spellEnd"/>
+      <w:r>
+        <w:t xml:space="preserve"> correction but still allows detection of effects at single electrodes </w:t>
       </w:r>
       <w:r>
         <w:fldChar w:fldCharType="begin" w:fldLock="1"/>
@@ -3609,7 +4321,15 @@
         <w:t xml:space="preserve"> the cluster-based permutation approach </w:t>
       </w:r>
       <w:r>
-        <w:t xml:space="preserve">(also developed by Dr. Groppe) </w:t>
+        <w:t xml:space="preserve">(also developed by Dr. </w:t>
+      </w:r>
+      <w:proofErr w:type="spellStart"/>
+      <w:r>
+        <w:t>Groppe</w:t>
+      </w:r>
+      <w:proofErr w:type="spellEnd"/>
+      <w:r>
+        <w:t xml:space="preserve">) </w:t>
       </w:r>
       <w:r>
         <w:t xml:space="preserve">that we </w:t>
@@ -3648,7 +4368,15 @@
         <w:t>episodic retrieval</w:t>
       </w:r>
       <w:r>
-        <w:t xml:space="preserve"> in general. As Groppe and colleagues </w:t>
+        <w:t xml:space="preserve"> in general. As </w:t>
+      </w:r>
+      <w:proofErr w:type="spellStart"/>
+      <w:r>
+        <w:t>Groppe</w:t>
+      </w:r>
+      <w:proofErr w:type="spellEnd"/>
+      <w:r>
+        <w:t xml:space="preserve"> and colleagues </w:t>
       </w:r>
       <w:r>
         <w:t>noted</w:t>
@@ -3660,7 +4388,15 @@
         <w:t>this approach</w:t>
       </w:r>
       <w:r>
-        <w:t xml:space="preserve"> is “possibly the most powerful mass-univariate procedure for detecting the presence of [broadly distributed] effects” (p. </w:t>
+        <w:t xml:space="preserve"> is “possibly the most powerful mass-</w:t>
+      </w:r>
+      <w:proofErr w:type="spellStart"/>
+      <w:r>
+        <w:t>univariate</w:t>
+      </w:r>
+      <w:proofErr w:type="spellEnd"/>
+      <w:r>
+        <w:t xml:space="preserve"> procedure for detecting the presence of [broadly distributed] effects” (p. </w:t>
       </w:r>
       <w:r>
         <w:t xml:space="preserve">9), which are the kinds of effects typically seen in studies of episodic retrieval. Indeed, we </w:t>
@@ -3675,7 +4411,15 @@
         <w:t xml:space="preserve"> issue with </w:t>
       </w:r>
       <w:r>
-        <w:t xml:space="preserve">mass univariate analysis is not </w:t>
+        <w:t xml:space="preserve">mass </w:t>
+      </w:r>
+      <w:proofErr w:type="spellStart"/>
+      <w:r>
+        <w:t>univariate</w:t>
+      </w:r>
+      <w:proofErr w:type="spellEnd"/>
+      <w:r>
+        <w:t xml:space="preserve"> analysis is not </w:t>
       </w:r>
       <w:r>
         <w:t>overly</w:t>
@@ -3705,7 +4449,15 @@
         <w:t xml:space="preserve">For instance, </w:t>
       </w:r>
       <w:r>
-        <w:t xml:space="preserve">if the reviewer looks at the middle panel of Figure 6, which shows the “Question minus Odd/Even” contrast from 800-1400 ms, he or she will note a swath of positive amplitude activity over left parietal electrodes that is not significant despite </w:t>
+        <w:t xml:space="preserve">if the reviewer looks at the middle panel of Figure 6, which shows the “Question minus Odd/Even” contrast from 800-1400 </w:t>
+      </w:r>
+      <w:proofErr w:type="spellStart"/>
+      <w:r>
+        <w:t>ms</w:t>
+      </w:r>
+      <w:proofErr w:type="spellEnd"/>
+      <w:r>
+        <w:t xml:space="preserve">, he or she will note a swath of positive amplitude activity over left parietal electrodes that is not significant despite </w:t>
       </w:r>
       <w:r>
         <w:rPr>
@@ -3759,7 +4511,15 @@
     <w:p/>
     <w:p>
       <w:r>
-        <w:t xml:space="preserve">Finally, given the concern just raised the reviewer may be asking why we decided to use the mass univariate approach at all—why not simply test the effects at a handful of electrodes as has been done in many prior ERP studies, thus obviating the need for strict multiple comparisons correction? The reason is that with 128 electrodes and a novel research question (how does depression influence source retrieval?), we did not have a strong enough set of </w:t>
+        <w:t xml:space="preserve">Finally, given the concern just raised the reviewer may be asking why we decided to use the mass </w:t>
+      </w:r>
+      <w:proofErr w:type="spellStart"/>
+      <w:r>
+        <w:t>univariate</w:t>
+      </w:r>
+      <w:proofErr w:type="spellEnd"/>
+      <w:r>
+        <w:t xml:space="preserve"> approach at all—why not simply test the effects at a handful of electrodes as has been done in many prior ERP studies, thus obviating the need for strict multiple comparisons correction? The reason is that with 128 electrodes and a novel research question (how does depression influence source retrieval?), we did not have a strong enough set of </w:t>
       </w:r>
       <w:r>
         <w:rPr>
@@ -3768,7 +4528,15 @@
         <w:t>a priori</w:t>
       </w:r>
       <w:r>
-        <w:t xml:space="preserve"> hypotheses to provide a comprehensive analysis of the data. We were strongly interested in effects over parietal electrodes that have been consistently implicated in recollection in prior studies, but we were also interested in the late posterior negativity that typically has a posterior focus but that can also extend over left frontal cortex during conceptual retrieval. Moreover, there are often long-lasting potentials evident over right frontal cortex during episodic retrieval tasks, and we were not sure how any of these effects might interact with depression—or whether we would detect entirely different effects. The mass univariate approach is a comprehensive approach to this issue, along with principled means for multiple comparisons correction. </w:t>
+        <w:t xml:space="preserve"> hypotheses to provide a comprehensive analysis of the data. We were strongly interested in effects over parietal electrodes that have been consistently implicated in recollection in prior studies, but we were also interested in the late posterior negativity that typically has a posterior focus but that can also extend over left frontal cortex during conceptual retrieval. Moreover, there are often long-lasting potentials evident over right frontal cortex during episodic retrieval tasks, and we were not sure how any of these effects might interact with depression—or whether we would detect entirely different effects. The mass </w:t>
+      </w:r>
+      <w:proofErr w:type="spellStart"/>
+      <w:r>
+        <w:t>univariate</w:t>
+      </w:r>
+      <w:proofErr w:type="spellEnd"/>
+      <w:r>
+        <w:t xml:space="preserve"> approach is a comprehensive approach to this issue, along with principled means for multiple comparisons correction. </w:t>
       </w:r>
     </w:p>
     <w:p/>
@@ -3781,11 +4549,19 @@
       <w:r>
         <w:t>6. ‘</w:t>
       </w:r>
-      <w:r>
-        <w:rPr>
-          <w:i/>
-        </w:rPr>
-        <w:t>The authors speculated on the left prefrontal activation during the retrieval but the data was not relevant. A more comprehensive explanation is needed to explain how they related the reduced parietal ERP amplitudes and the left prefrontal activity.”</w:t>
+      <w:proofErr w:type="gramStart"/>
+      <w:r>
+        <w:rPr>
+          <w:i/>
+        </w:rPr>
+        <w:t>The</w:t>
+      </w:r>
+      <w:proofErr w:type="gramEnd"/>
+      <w:r>
+        <w:rPr>
+          <w:i/>
+        </w:rPr>
+        <w:t xml:space="preserve"> authors speculated on the left prefrontal activation during the retrieval but the data was not relevant. A more comprehensive explanation is needed to explain how they related the reduced parietal ERP amplitudes and the left prefrontal activity.”</w:t>
       </w:r>
     </w:p>
     <w:p>
@@ -3800,8 +4576,25 @@
         <w:t xml:space="preserve">We </w:t>
       </w:r>
       <w:r>
-        <w:t xml:space="preserve">thank the reviewer for this comment. As the reviewer notes, significant activity was seen over left frontal cortex in the “Question minus Side” contrast when participants were confronted with words from the animacy task, but not when words from the mobility task were presented—in the latter case, strong activity over left parietal cortex was observed (left frontal activity was also seen in the “Question minus Odd/Even” contrast). Because the “Question minus Side” accuracy subtractions revealed significantly better performance for words from the mobility versus animacy task in both groups, </w:t>
-      </w:r>
+        <w:t xml:space="preserve">thank the reviewer for this comment. As the reviewer notes, significant activity was seen over left frontal cortex in the “Question minus Side” contrast when participants were confronted with words from the </w:t>
+      </w:r>
+      <w:proofErr w:type="spellStart"/>
+      <w:r>
+        <w:t>animacy</w:t>
+      </w:r>
+      <w:proofErr w:type="spellEnd"/>
+      <w:r>
+        <w:t xml:space="preserve"> task, but not when words from the mobility task were presented—in the latter case, strong activity over left parietal cortex was observed (left frontal activity was also seen in the “Question minus Odd/Even” contrast). Because the “Question minus Side” accuracy subtractions revealed significantly better performance for words from the mobility versus </w:t>
+      </w:r>
+      <w:proofErr w:type="spellStart"/>
+      <w:r>
+        <w:t>animacy</w:t>
+      </w:r>
+      <w:proofErr w:type="spellEnd"/>
+      <w:r>
+        <w:t xml:space="preserve"> task in both groups, </w:t>
+      </w:r>
+      <w:proofErr w:type="spellStart"/>
       <w:r>
         <w:rPr>
           <w:i/>
@@ -3809,8 +4602,13 @@
         <w:t>t</w:t>
       </w:r>
       <w:r>
-        <w:t xml:space="preserve">s &gt; 2.7, </w:t>
-      </w:r>
+        <w:t>s</w:t>
+      </w:r>
+      <w:proofErr w:type="spellEnd"/>
+      <w:r>
+        <w:t xml:space="preserve"> &gt; 2.7, </w:t>
+      </w:r>
+      <w:proofErr w:type="spellStart"/>
       <w:r>
         <w:rPr>
           <w:i/>
@@ -3818,7 +4616,11 @@
         <w:t>p</w:t>
       </w:r>
       <w:r>
-        <w:t xml:space="preserve">s &lt; 0.02, we speculated that the left frontal activity might reflect additional cue elaboration needed to generate candidate memories following poorer encoding, or possibility post-retrieval monitoring or selection. </w:t>
+        <w:t>s</w:t>
+      </w:r>
+      <w:proofErr w:type="spellEnd"/>
+      <w:r>
+        <w:t xml:space="preserve"> &lt; 0.02, we speculated that the left frontal activity might reflect additional cue elaboration needed to generate candidate memories following poorer encoding, or possibility post-retrieval monitoring or selection. </w:t>
       </w:r>
       <w:r>
         <w:t xml:space="preserve">In the revision, we now emphasize that the first mechanism—additional cue elaboration—is more likely, based on a recent functional magnetic resonance imaging (fMRI) paper by Han and colleagues </w:t>
@@ -3845,10 +4647,18 @@
         <w:t>. In this paper, Han and colleagues used orthogonal contrasts to dissociate cue elaboration from the need to monitor and select from several candidate memories, and they</w:t>
       </w:r>
       <w:r>
-        <w:t xml:space="preserve"> showed increased left v</w:t>
-      </w:r>
-      <w:r>
-        <w:t>entrolateral PFC activation for elaboration but not monitoring/selection. Although of course there are pronounced differences between fMRI and ERP research, to our knowledge this work offers the strongest empirical basis for the left frontal activity we observed.</w:t>
+        <w:t xml:space="preserve"> showed increased left </w:t>
+      </w:r>
+      <w:proofErr w:type="spellStart"/>
+      <w:r>
+        <w:t>v</w:t>
+      </w:r>
+      <w:r>
+        <w:t>entrolateral</w:t>
+      </w:r>
+      <w:proofErr w:type="spellEnd"/>
+      <w:r>
+        <w:t xml:space="preserve"> PFC activation for elaboration but not monitoring/selection. Although of course there are pronounced differences between fMRI and ERP research, to our knowledge this work offers the strongest empirical basis for the left frontal activity we observed.</w:t>
       </w:r>
     </w:p>
     <w:p/>
@@ -3860,7 +4670,21 @@
         <w:rPr>
           <w:i/>
         </w:rPr>
-        <w:t>“The main focus of the discussion should be to discuss the value and feasibility of reduced parietal amplitude in the presence of relatively intact behavioural performance. Are the authors speculating that this finding is a vulnerability marker for achieving remission?”</w:t>
+        <w:t xml:space="preserve">“The main focus of the discussion should be to discuss the value and feasibility of reduced parietal amplitude in the presence of relatively intact </w:t>
+      </w:r>
+      <w:proofErr w:type="spellStart"/>
+      <w:r>
+        <w:rPr>
+          <w:i/>
+        </w:rPr>
+        <w:t>behavioural</w:t>
+      </w:r>
+      <w:proofErr w:type="spellEnd"/>
+      <w:r>
+        <w:rPr>
+          <w:i/>
+        </w:rPr>
+        <w:t xml:space="preserve"> performance. Are the authors speculating that this finding is a vulnerability marker for achieving remission?”</w:t>
       </w:r>
     </w:p>
     <w:p/>
@@ -3936,12 +4760,14 @@
       <w:r>
         <w:t xml:space="preserve"> The additional space provided by </w:t>
       </w:r>
+      <w:proofErr w:type="spellStart"/>
       <w:r>
         <w:rPr>
           <w:i/>
         </w:rPr>
         <w:t>Neuropsychologia</w:t>
       </w:r>
+      <w:proofErr w:type="spellEnd"/>
       <w:r>
         <w:t xml:space="preserve"> makes this easier to do, and hopefully the result is a more readable paper.</w:t>
       </w:r>
@@ -4057,7 +4883,15 @@
     <w:p/>
     <w:p>
       <w:r>
-        <w:t xml:space="preserve">The reviewer’s point is well-taken; upon re-reading the manuscript alongside these reviews, we realize that we overstated the negative impact of depression on performance. Consequently, we have toned down such claims and have tried to offer a more accurate account of the results in the revised manuscript. Regarding the reviewer’s point about confidence, it is true that the depressed group was significantly less confident than the controls in response to the Side cue, and this raises the possibility that the significant group difference in left parietal ERP amplitudes in the Question/mobility condition (Figure 9) could reflect confidence as much as accuracy. </w:t>
+        <w:t xml:space="preserve">The reviewer’s point is </w:t>
+      </w:r>
+      <w:proofErr w:type="gramStart"/>
+      <w:r>
+        <w:t>well-taken</w:t>
+      </w:r>
+      <w:proofErr w:type="gramEnd"/>
+      <w:r>
+        <w:t xml:space="preserve">; upon re-reading the manuscript alongside these reviews, we realize that we overstated the negative impact of depression on performance. Consequently, we have toned down such claims and have tried to offer a more accurate account of the results in the revised manuscript. Regarding the reviewer’s point about confidence, it is true that the depressed group was significantly less confident than the controls in response to the Side cue, and this raises the possibility that the significant group difference in left parietal ERP amplitudes in the Question/mobility condition (Figure 9) could reflect confidence as much as accuracy. </w:t>
       </w:r>
       <w:r>
         <w:t>We see two ways to try to resolve this is</w:t>
@@ -4093,7 +4927,15 @@
         <w:t xml:space="preserve"> </w:t>
       </w:r>
       <w:r>
-        <w:t>the bar graphs at the bottom of Figure 9 with the left panel of Figure 4A, one can see that in both cases the MDD group shows a relative advantage (higher accuracy, more positive left parietal ERPs) for Question versus Side responses, while controls show the opposite: lower accuracy and lower ERP amplitudes for Question versus Side. By contrast, the left panel of Figure 5A shows greater confidence for Question versus Side responses in both groups. Thus, the ERPs appear to track accurac</w:t>
+        <w:t xml:space="preserve">the bar graphs at the bottom of Figure 9 with the left panel of Figure 4A, one can see that in both cases the MDD group shows a relative advantage (higher accuracy, more positive left parietal ERPs) for Question versus Side responses, while controls show the opposite: lower accuracy and lower ERP amplitudes for Question versus Side. </w:t>
+      </w:r>
+      <w:proofErr w:type="gramStart"/>
+      <w:r>
+        <w:t>By contrast, the left panel of Figure 5A shows greater confidence for Question versus Side responses in both groups.</w:t>
+      </w:r>
+      <w:proofErr w:type="gramEnd"/>
+      <w:r>
+        <w:t xml:space="preserve"> Thus, the ERPs appear to track accurac</w:t>
       </w:r>
       <w:r>
         <w:t>y better than confidence.</w:t>
@@ -4107,6 +4949,7 @@
       <w:r>
         <w:t xml:space="preserve">We found that “Question minus Side” difference scores for accuracy and confidence in response to words from the mobility task were significantly correlated across the groups, </w:t>
       </w:r>
+      <w:proofErr w:type="gramStart"/>
       <w:r>
         <w:rPr>
           <w:i/>
@@ -4114,7 +4957,11 @@
         <w:t>r</w:t>
       </w:r>
       <w:r>
-        <w:t xml:space="preserve">(46) = 0.42, </w:t>
+        <w:t>(</w:t>
+      </w:r>
+      <w:proofErr w:type="gramEnd"/>
+      <w:r>
+        <w:t xml:space="preserve">46) = 0.42, </w:t>
       </w:r>
       <w:r>
         <w:rPr>
@@ -4129,8 +4976,16 @@
         <w:rPr>
           <w:b/>
         </w:rPr>
-        <w:t>400-800 ms</w:t>
-      </w:r>
+        <w:t xml:space="preserve">400-800 </w:t>
+      </w:r>
+      <w:proofErr w:type="spellStart"/>
+      <w:r>
+        <w:rPr>
+          <w:b/>
+        </w:rPr>
+        <w:t>ms</w:t>
+      </w:r>
+      <w:proofErr w:type="spellEnd"/>
       <w:r>
         <w:t>:</w:t>
       </w:r>
@@ -4183,8 +5038,16 @@
         <w:rPr>
           <w:b/>
         </w:rPr>
-        <w:t>800-1400 ms</w:t>
-      </w:r>
+        <w:t xml:space="preserve">800-1400 </w:t>
+      </w:r>
+      <w:proofErr w:type="spellStart"/>
+      <w:r>
+        <w:rPr>
+          <w:b/>
+        </w:rPr>
+        <w:t>ms</w:t>
+      </w:r>
+      <w:proofErr w:type="spellEnd"/>
       <w:r>
         <w:t xml:space="preserve">: accuracy, </w:t>
       </w:r>
@@ -4285,7 +5148,15 @@
         <w:t>and</w:t>
       </w:r>
       <w:r>
-        <w:t xml:space="preserve"> confidence in MDD can be made, it will have to accomplished in a follow-up study that is better designed to tease apart these two factors.</w:t>
+        <w:t xml:space="preserve"> confidence in MDD can be made, it will have to </w:t>
+      </w:r>
+      <w:proofErr w:type="gramStart"/>
+      <w:r>
+        <w:t>accomplished</w:t>
+      </w:r>
+      <w:proofErr w:type="gramEnd"/>
+      <w:r>
+        <w:t xml:space="preserve"> in a follow-up study that is better designed to tease apart these two factors.</w:t>
       </w:r>
     </w:p>
     <w:p/>
@@ -4352,6 +5223,7 @@
       <w:r>
         <w:t xml:space="preserve">, </w:t>
       </w:r>
+      <w:proofErr w:type="gramStart"/>
       <w:r>
         <w:rPr>
           <w:i/>
@@ -4359,7 +5231,11 @@
         <w:t>F</w:t>
       </w:r>
       <w:r>
-        <w:t xml:space="preserve">(1, 46) = 152.83, </w:t>
+        <w:t>(</w:t>
+      </w:r>
+      <w:proofErr w:type="gramEnd"/>
+      <w:r>
+        <w:t xml:space="preserve">1, 46) = 152.83, </w:t>
       </w:r>
       <w:r>
         <w:rPr>
@@ -4409,6 +5285,7 @@
       <w:r>
         <w:t xml:space="preserve">, </w:t>
       </w:r>
+      <w:proofErr w:type="gramStart"/>
       <w:r>
         <w:rPr>
           <w:i/>
@@ -4416,7 +5293,11 @@
         <w:t>F</w:t>
       </w:r>
       <w:r>
-        <w:t xml:space="preserve">(1, 46) = 1.35, </w:t>
+        <w:t>(</w:t>
+      </w:r>
+      <w:proofErr w:type="gramEnd"/>
+      <w:r>
+        <w:t xml:space="preserve">1, 46) = 1.35, </w:t>
       </w:r>
       <w:r>
         <w:rPr>
@@ -4572,7 +5453,15 @@
         <w:fldChar w:fldCharType="end"/>
       </w:r>
       <w:r>
-        <w:t xml:space="preserve">. It seems possible to us that mental imagery might be involved in several of the processes that have been proposed to underlie parietal recollection effects (e.g., representation of retrieved content might involve vivid imagery, and directing attention to particular aspects of retrieved content might also involve imagery). Unfortunately, we cannot tease apart these processes with our data, especially as it is now clear that left parietal regions in close proximity—namely, the intraparietal sulcus and the superior parietal lobule—make separable contributions to memory retrieval </w:t>
+        <w:t xml:space="preserve">. It seems possible to us that mental imagery might be involved in several of the processes that have been proposed to underlie parietal recollection effects (e.g., representation of retrieved content might involve vivid imagery, and directing attention to particular aspects of retrieved content might also involve imagery). Unfortunately, we cannot tease apart these processes with our data, especially as it is now clear that left parietal regions in close proximity—namely, the </w:t>
+      </w:r>
+      <w:proofErr w:type="spellStart"/>
+      <w:r>
+        <w:t>intraparietal</w:t>
+      </w:r>
+      <w:proofErr w:type="spellEnd"/>
+      <w:r>
+        <w:t xml:space="preserve"> sulcus and the superior parietal lobule—make separable contributions to memory retrieval </w:t>
       </w:r>
       <w:r>
         <w:fldChar w:fldCharType="begin" w:fldLock="1"/>
@@ -4619,13 +5508,55 @@
         <w:rPr>
           <w:i/>
         </w:rPr>
-        <w:t xml:space="preserve">The PSQI correlations reminded me of the work of Jensen/Mazaheri and others showing that slow ERPs are related to asymmetric alpha oscillations. If drowsiness is related to altered alpha oscillations, one might expect PSQI to be associated with </w:t>
-      </w:r>
-      <w:r>
-        <w:rPr>
-          <w:i/>
-        </w:rPr>
-        <w:t>slow ERPs as is observed. It may also related to the attention proposal mentioned in the Introduction. Either way, this finding is not greatly discussed.”</w:t>
+        <w:t>The PSQI correlations reminded me of the work of Jensen/</w:t>
+      </w:r>
+      <w:proofErr w:type="spellStart"/>
+      <w:r>
+        <w:rPr>
+          <w:i/>
+        </w:rPr>
+        <w:t>Mazaheri</w:t>
+      </w:r>
+      <w:proofErr w:type="spellEnd"/>
+      <w:r>
+        <w:rPr>
+          <w:i/>
+        </w:rPr>
+        <w:t xml:space="preserve"> and others showing that slow ERPs are related to asymmetric alpha oscillations. If drowsiness is related to </w:t>
+      </w:r>
+      <w:proofErr w:type="gramStart"/>
+      <w:r>
+        <w:rPr>
+          <w:i/>
+        </w:rPr>
+        <w:t>altered</w:t>
+      </w:r>
+      <w:proofErr w:type="gramEnd"/>
+      <w:r>
+        <w:rPr>
+          <w:i/>
+        </w:rPr>
+        <w:t xml:space="preserve"> alpha oscillations, one might expect PSQI to be associated with </w:t>
+      </w:r>
+      <w:r>
+        <w:rPr>
+          <w:i/>
+        </w:rPr>
+        <w:t xml:space="preserve">slow ERPs as is observed. It may also </w:t>
+      </w:r>
+      <w:proofErr w:type="gramStart"/>
+      <w:r>
+        <w:rPr>
+          <w:i/>
+        </w:rPr>
+        <w:t>related</w:t>
+      </w:r>
+      <w:proofErr w:type="gramEnd"/>
+      <w:r>
+        <w:rPr>
+          <w:i/>
+        </w:rPr>
+        <w:t xml:space="preserve"> to the attention proposal mentioned in the Introduction. Either way, this finding is not greatly discussed.”</w:t>
       </w:r>
     </w:p>
     <w:p>
@@ -4646,7 +5577,15 @@
         <w:t>X</w:t>
       </w:r>
       <w:r>
-        <w:t xml:space="preserve">). We also appreciate the reviewer’s suggestion about a possible link with alpha oscillations, as well as the pointer to Jensen and Mazaheri’s work </w:t>
+        <w:t xml:space="preserve">). We also appreciate the reviewer’s suggestion about a possible link with alpha oscillations, as well as the pointer to Jensen and </w:t>
+      </w:r>
+      <w:proofErr w:type="spellStart"/>
+      <w:r>
+        <w:t>Mazaheri’s</w:t>
+      </w:r>
+      <w:proofErr w:type="spellEnd"/>
+      <w:r>
+        <w:t xml:space="preserve"> work </w:t>
       </w:r>
       <w:r>
         <w:fldChar w:fldCharType="begin" w:fldLock="1"/>
@@ -4667,7 +5606,15 @@
         <w:fldChar w:fldCharType="end"/>
       </w:r>
       <w:r>
-        <w:t>—we were not aware of this before. If we understand the central idea correctly, it is that stimulus-evoked changes in the amplitude of the peaks or troughs of oscillatory activity can give rise to slow ERPs, which contrasts with both (a) the argument that ongoing oscillatory activity simply cancels out when one forms ERPs and (b) the argument that ERPs are generated via a phase-reset of the ongoing activity. Moreover, Jensen and Mazaheri argue that the alpha rhythm is particularly important for inhibiting task-irrelevant cortical regions in order to enhance performance. Thus, we interpret the reviewer as suggesting that more drowsy depressed participants unhelpfully generate high amplitude alpha rhythms over the left parietal cortex, which might explain the negative correlation between chronic sleep disruption (as measured by PSQI) and the amplitude of the Question minus Side ERP effects (for words from the mobility task) seen over left parietal scalp. This is a f</w:t>
+        <w:t xml:space="preserve">—we were not aware of this before. If we understand the central idea correctly, it is that stimulus-evoked changes in the amplitude of the peaks or troughs of oscillatory activity can give rise to slow ERPs, which contrasts with both (a) the argument that ongoing oscillatory activity simply cancels out when one forms ERPs and (b) the argument that ERPs are generated via a phase-reset of the ongoing activity. Moreover, Jensen and </w:t>
+      </w:r>
+      <w:proofErr w:type="spellStart"/>
+      <w:r>
+        <w:t>Mazaheri</w:t>
+      </w:r>
+      <w:proofErr w:type="spellEnd"/>
+      <w:r>
+        <w:t xml:space="preserve"> argue that the alpha rhythm is particularly important for inhibiting task-irrelevant cortical regions in order to enhance performance. Thus, we interpret the reviewer as suggesting that more drowsy depressed participants unhelpfully generate high amplitude alpha rhythms over the left parietal cortex, which might explain the negative correlation between chronic sleep disruption (as measured by PSQI) and the amplitude of the Question minus Side ERP effects (for words from the mobility task) seen over left parietal scalp. This is a f</w:t>
       </w:r>
       <w:r>
         <w:t xml:space="preserve">ascinating suggestion, and we briefly acknowledge it on page </w:t>
@@ -4691,22 +5638,92 @@
         <w:rPr>
           <w:i/>
         </w:rPr>
-        <w:t>If mobility vs. animacy has such a big effect in controls, shouldn’t ERPs be presented broken down by this factor too?”</w:t>
+        <w:t xml:space="preserve">If mobility vs. </w:t>
+      </w:r>
+      <w:proofErr w:type="spellStart"/>
+      <w:r>
+        <w:rPr>
+          <w:i/>
+        </w:rPr>
+        <w:t>animacy</w:t>
+      </w:r>
+      <w:proofErr w:type="spellEnd"/>
+      <w:r>
+        <w:rPr>
+          <w:i/>
+        </w:rPr>
+        <w:t xml:space="preserve"> has such a big effect in controls, shouldn’t ERPs be presented broken down by this factor too?”</w:t>
       </w:r>
     </w:p>
     <w:p/>
     <w:p>
       <w:r>
-        <w:t xml:space="preserve">We provide the information the reviewer is seeking in Figures 8 and 9 of the revised manuscript, which focus on Question versus Side comparisons for words from the animacy and mobility tasks, respectively. </w:t>
-      </w:r>
-      <w:r>
-        <w:t xml:space="preserve">For both tasks, we computed “Question minus Side” difference scores and submitted the whole-scalp data to mass univariate analysis. Because we saw no group differences for words from the animacy task, we computed another mass univariate analysis across the groups—this is presented in Figure 8. </w:t>
-      </w:r>
-      <w:r>
-        <w:t>Directly addressing the reviewer’s question, we also plot the waveforms for Question and Side trials from the most significant electrode(s) in each cluster in each time widow. Figure 8 shows that for words from the animacy task, the Question trials were associated with a pronounced and long-lasting negativity relative to the Side trials. By contrast, we found a group difference in the “Question minus Side” subtraction for words from the mobility task</w:t>
-      </w:r>
-      <w:r>
-        <w:t xml:space="preserve"> in the 400-800 ms and 800-1400 ms intervals, and these are</w:t>
+        <w:t xml:space="preserve">We provide the information the reviewer is seeking in Figures 8 and 9 of the revised manuscript, which focus on Question versus Side comparisons for words from the </w:t>
+      </w:r>
+      <w:proofErr w:type="spellStart"/>
+      <w:r>
+        <w:t>animacy</w:t>
+      </w:r>
+      <w:proofErr w:type="spellEnd"/>
+      <w:r>
+        <w:t xml:space="preserve"> and mobility tasks, respectively. </w:t>
+      </w:r>
+      <w:r>
+        <w:t xml:space="preserve">For both tasks, we computed “Question minus Side” difference scores and submitted the whole-scalp data to mass </w:t>
+      </w:r>
+      <w:proofErr w:type="spellStart"/>
+      <w:r>
+        <w:t>univariate</w:t>
+      </w:r>
+      <w:proofErr w:type="spellEnd"/>
+      <w:r>
+        <w:t xml:space="preserve"> analysis. Because we saw no group differences for words from the </w:t>
+      </w:r>
+      <w:proofErr w:type="spellStart"/>
+      <w:r>
+        <w:t>animacy</w:t>
+      </w:r>
+      <w:proofErr w:type="spellEnd"/>
+      <w:r>
+        <w:t xml:space="preserve"> task, we computed another mass </w:t>
+      </w:r>
+      <w:proofErr w:type="spellStart"/>
+      <w:r>
+        <w:t>univariate</w:t>
+      </w:r>
+      <w:proofErr w:type="spellEnd"/>
+      <w:r>
+        <w:t xml:space="preserve"> analysis across the groups—this is presented in Figure 8. </w:t>
+      </w:r>
+      <w:r>
+        <w:t xml:space="preserve">Directly addressing the reviewer’s question, we also plot the waveforms for Question and Side trials from the most significant electrode(s) in each cluster in each time widow. Figure 8 shows that for words from the </w:t>
+      </w:r>
+      <w:proofErr w:type="spellStart"/>
+      <w:r>
+        <w:t>animacy</w:t>
+      </w:r>
+      <w:proofErr w:type="spellEnd"/>
+      <w:r>
+        <w:t xml:space="preserve"> task, the Question trials were associated with a pronounced and long-lasting negativity relative to the Side trials. By contrast, we found a group difference in the “Question minus Side” subtraction for words from the mobility task</w:t>
+      </w:r>
+      <w:r>
+        <w:t xml:space="preserve"> in the 400-800 </w:t>
+      </w:r>
+      <w:proofErr w:type="spellStart"/>
+      <w:r>
+        <w:t>ms</w:t>
+      </w:r>
+      <w:proofErr w:type="spellEnd"/>
+      <w:r>
+        <w:t xml:space="preserve"> and 800-1400 </w:t>
+      </w:r>
+      <w:proofErr w:type="spellStart"/>
+      <w:r>
+        <w:t>ms</w:t>
+      </w:r>
+      <w:proofErr w:type="spellEnd"/>
+      <w:r>
+        <w:t xml:space="preserve"> intervals, and these are</w:t>
       </w:r>
       <w:r>
         <w:t xml:space="preserve"> plotted in Figure 9. </w:t>
@@ -4721,7 +5738,15 @@
         <w:t xml:space="preserve">Cue </w:t>
       </w:r>
       <w:r>
-        <w:t xml:space="preserve">effect but no group difference for animacy words versus a </w:t>
+        <w:t xml:space="preserve">effect but no group difference for </w:t>
+      </w:r>
+      <w:proofErr w:type="spellStart"/>
+      <w:r>
+        <w:t>animacy</w:t>
+      </w:r>
+      <w:proofErr w:type="spellEnd"/>
+      <w:r>
+        <w:t xml:space="preserve"> words versus a </w:t>
       </w:r>
       <w:r>
         <w:rPr>
@@ -4807,6 +5832,7 @@
       <w:r>
         <w:t xml:space="preserve">, </w:t>
       </w:r>
+      <w:proofErr w:type="gramStart"/>
       <w:r>
         <w:rPr>
           <w:i/>
@@ -4814,7 +5840,11 @@
         <w:t>F</w:t>
       </w:r>
       <w:r>
-        <w:t>(1, 43) = 144.86</w:t>
+        <w:t>(</w:t>
+      </w:r>
+      <w:proofErr w:type="gramEnd"/>
+      <w:r>
+        <w:t>1, 43) = 144.86</w:t>
       </w:r>
       <w:r>
         <w:t>,</w:t>
@@ -4870,6 +5900,7 @@
       <w:r>
         <w:t xml:space="preserve"> approached significance, </w:t>
       </w:r>
+      <w:proofErr w:type="spellStart"/>
       <w:r>
         <w:rPr>
           <w:i/>
@@ -4877,11 +5908,16 @@
         <w:t>F</w:t>
       </w:r>
       <w:r>
-        <w:t>s &lt; 1</w:t>
+        <w:t>s</w:t>
+      </w:r>
+      <w:proofErr w:type="spellEnd"/>
+      <w:r>
+        <w:t xml:space="preserve"> &lt; 1</w:t>
       </w:r>
       <w:r>
         <w:t xml:space="preserve">.5, </w:t>
       </w:r>
+      <w:proofErr w:type="spellStart"/>
       <w:r>
         <w:rPr>
           <w:i/>
@@ -4889,7 +5925,11 @@
         <w:t>p</w:t>
       </w:r>
       <w:r>
-        <w:t>s &gt; 0.23</w:t>
+        <w:t>s</w:t>
+      </w:r>
+      <w:proofErr w:type="spellEnd"/>
+      <w:r>
+        <w:t xml:space="preserve"> &gt; 0.23</w:t>
       </w:r>
       <w:r>
         <w:t xml:space="preserve">. This suggests that the </w:t>
@@ -4954,7 +5994,21 @@
         <w:rPr>
           <w:i/>
         </w:rPr>
-        <w:t>On page 13, ‘no significant effects were seen in any time window’ is ambiguous, in the Abstract, ‘slasting’ is a typo, and on page 4, ‘loses’ is a typo</w:t>
+        <w:t>On page 13, ‘no significant effects were seen in any time window’ is ambiguous, in the Abstract, ‘</w:t>
+      </w:r>
+      <w:proofErr w:type="spellStart"/>
+      <w:r>
+        <w:rPr>
+          <w:i/>
+        </w:rPr>
+        <w:t>slasting</w:t>
+      </w:r>
+      <w:proofErr w:type="spellEnd"/>
+      <w:r>
+        <w:rPr>
+          <w:i/>
+        </w:rPr>
+        <w:t>’ is a typo, and on page 4, ‘loses’ is a typo</w:t>
       </w:r>
       <w:r>
         <w:t>.</w:t>
@@ -5133,7 +6187,15 @@
         <w:t>s</w:t>
       </w:r>
       <w:r>
-        <w:t xml:space="preserve"> to words from the animacy task.</w:t>
+        <w:t xml:space="preserve"> to words from the </w:t>
+      </w:r>
+      <w:proofErr w:type="spellStart"/>
+      <w:r>
+        <w:t>animacy</w:t>
+      </w:r>
+      <w:proofErr w:type="spellEnd"/>
+      <w:r>
+        <w:t xml:space="preserve"> task.</w:t>
       </w:r>
       <w:r>
         <w:t xml:space="preserve"> Thus, the accuracy results are essentially unchanged despite th</w:t>
@@ -5163,7 +6225,15 @@
         <w:t>Cue</w:t>
       </w:r>
       <w:r>
-        <w:t xml:space="preserve"> interaction rather than a three-way interaction. As the reviewer noted, we computed Question minus Side difference waves separately for words from the animacy and mobility tasks in each group (thus isolating the </w:t>
+        <w:t xml:space="preserve"> interaction rather than a three-way interaction. As the reviewer noted, we computed Question minus Side difference waves separately for words from the </w:t>
+      </w:r>
+      <w:proofErr w:type="spellStart"/>
+      <w:r>
+        <w:t>animacy</w:t>
+      </w:r>
+      <w:proofErr w:type="spellEnd"/>
+      <w:r>
+        <w:t xml:space="preserve"> and mobility tasks in each group (thus isolating the </w:t>
       </w:r>
       <w:r>
         <w:rPr>
@@ -5277,7 +6347,15 @@
         <w:t>or</w:t>
       </w:r>
       <w:r>
-        <w:t xml:space="preserve"> the animacy task from those clusters and </w:t>
+        <w:t xml:space="preserve"> the </w:t>
+      </w:r>
+      <w:proofErr w:type="spellStart"/>
+      <w:r>
+        <w:t>animacy</w:t>
+      </w:r>
+      <w:proofErr w:type="spellEnd"/>
+      <w:r>
+        <w:t xml:space="preserve"> task from those clusters and </w:t>
       </w:r>
       <w:r>
         <w:t xml:space="preserve">then </w:t>
@@ -5310,7 +6388,15 @@
         <w:t xml:space="preserve">Task </w:t>
       </w:r>
       <w:r>
-        <w:t xml:space="preserve">(mobility, animacy) </w:t>
+        <w:t xml:space="preserve">(mobility, </w:t>
+      </w:r>
+      <w:proofErr w:type="spellStart"/>
+      <w:r>
+        <w:t>animacy</w:t>
+      </w:r>
+      <w:proofErr w:type="spellEnd"/>
+      <w:r>
+        <w:t xml:space="preserve">) </w:t>
       </w:r>
       <w:r>
         <w:t>ANOVA</w:t>
@@ -5349,8 +6435,17 @@
         <w:t>Task</w:t>
       </w:r>
       <w:r>
-        <w:t xml:space="preserve"> triple interactions for the 400-800 ms interval, </w:t>
-      </w:r>
+        <w:t xml:space="preserve"> triple interactions for the 400-800 </w:t>
+      </w:r>
+      <w:proofErr w:type="spellStart"/>
+      <w:r>
+        <w:t>ms</w:t>
+      </w:r>
+      <w:proofErr w:type="spellEnd"/>
+      <w:r>
+        <w:t xml:space="preserve"> interval, </w:t>
+      </w:r>
+      <w:proofErr w:type="gramStart"/>
       <w:r>
         <w:rPr>
           <w:i/>
@@ -5358,7 +6453,11 @@
         <w:t>F</w:t>
       </w:r>
       <w:r>
-        <w:t xml:space="preserve">(1, 46) = 8.23, </w:t>
+        <w:t>(</w:t>
+      </w:r>
+      <w:proofErr w:type="gramEnd"/>
+      <w:r>
+        <w:t xml:space="preserve">1, 46) = 8.23, </w:t>
       </w:r>
       <w:r>
         <w:rPr>
@@ -5367,7 +6466,15 @@
         <w:t>p</w:t>
       </w:r>
       <w:r>
-        <w:t xml:space="preserve"> = 0.006, and the 800-1400 ms interval, </w:t>
+        <w:t xml:space="preserve"> = 0.006, and the 800-1400 </w:t>
+      </w:r>
+      <w:proofErr w:type="spellStart"/>
+      <w:r>
+        <w:t>ms</w:t>
+      </w:r>
+      <w:proofErr w:type="spellEnd"/>
+      <w:r>
+        <w:t xml:space="preserve"> interval, </w:t>
       </w:r>
       <w:r>
         <w:rPr>
@@ -5429,15 +6536,18 @@
       <w:r>
         <w:t xml:space="preserve"> words from the mobility task, </w:t>
       </w:r>
+      <w:proofErr w:type="spellStart"/>
       <w:r>
         <w:rPr>
           <w:i/>
         </w:rPr>
         <w:t>Fs</w:t>
       </w:r>
+      <w:proofErr w:type="spellEnd"/>
       <w:r>
         <w:t xml:space="preserve"> &gt; 14.3, </w:t>
       </w:r>
+      <w:proofErr w:type="spellStart"/>
       <w:r>
         <w:rPr>
           <w:i/>
@@ -5445,10 +6555,22 @@
         <w:t>p</w:t>
       </w:r>
       <w:r>
-        <w:t>s &lt; 0.0005. B</w:t>
-      </w:r>
-      <w:r>
-        <w:t xml:space="preserve">y contrast, analysis of responses to words from the animacy task revealed only a main effect of </w:t>
+        <w:t>s</w:t>
+      </w:r>
+      <w:proofErr w:type="spellEnd"/>
+      <w:r>
+        <w:t xml:space="preserve"> &lt; 0.0005. B</w:t>
+      </w:r>
+      <w:r>
+        <w:t xml:space="preserve">y contrast, analysis of responses to words from the </w:t>
+      </w:r>
+      <w:proofErr w:type="spellStart"/>
+      <w:r>
+        <w:t>animacy</w:t>
+      </w:r>
+      <w:proofErr w:type="spellEnd"/>
+      <w:r>
+        <w:t xml:space="preserve"> task revealed only a main effect of </w:t>
       </w:r>
       <w:r>
         <w:rPr>
@@ -5459,6 +6581,7 @@
       <w:r>
         <w:t xml:space="preserve">, </w:t>
       </w:r>
+      <w:proofErr w:type="gramStart"/>
       <w:r>
         <w:rPr>
           <w:i/>
@@ -5466,7 +6589,11 @@
         <w:t>F</w:t>
       </w:r>
       <w:r>
-        <w:t xml:space="preserve">(1, 46) = 3.89, </w:t>
+        <w:t>(</w:t>
+      </w:r>
+      <w:proofErr w:type="gramEnd"/>
+      <w:r>
+        <w:t xml:space="preserve">1, 46) = 3.89, </w:t>
       </w:r>
       <w:r>
         <w:rPr>
@@ -5559,8 +6686,16 @@
         <w:rPr>
           <w:b/>
         </w:rPr>
-        <w:t>400-800 ms</w:t>
-      </w:r>
+        <w:t xml:space="preserve">400-800 </w:t>
+      </w:r>
+      <w:proofErr w:type="spellStart"/>
+      <w:r>
+        <w:rPr>
+          <w:b/>
+        </w:rPr>
+        <w:t>ms</w:t>
+      </w:r>
+      <w:proofErr w:type="spellEnd"/>
       <w:r>
         <w:t xml:space="preserve">; accuracy, </w:t>
       </w:r>
@@ -5604,8 +6739,16 @@
         <w:rPr>
           <w:b/>
         </w:rPr>
-        <w:t>800-1400 ms</w:t>
-      </w:r>
+        <w:t xml:space="preserve">800-1400 </w:t>
+      </w:r>
+      <w:proofErr w:type="spellStart"/>
+      <w:r>
+        <w:rPr>
+          <w:b/>
+        </w:rPr>
+        <w:t>ms</w:t>
+      </w:r>
+      <w:proofErr w:type="spellEnd"/>
       <w:r>
         <w:t xml:space="preserve">; accuracy, </w:t>
       </w:r>
@@ -5645,12 +6788,14 @@
       <w:r>
         <w:t xml:space="preserve"> = 0.05). However, when we restricted these correlations to the MDD group, nothing approached significance, all </w:t>
       </w:r>
+      <w:proofErr w:type="spellStart"/>
       <w:r>
         <w:rPr>
           <w:i/>
         </w:rPr>
         <w:t>ps</w:t>
       </w:r>
+      <w:proofErr w:type="spellEnd"/>
       <w:r>
         <w:t xml:space="preserve"> &gt; 0.</w:t>
       </w:r>
@@ -5705,13 +6850,36 @@
         <w:t>prevalence rates</w:t>
       </w:r>
       <w:r>
-        <w:t>, assessment with the MINI revealed that 6 of our</w:t>
+        <w:t>, assessm</w:t>
+      </w:r>
+      <w:r>
+        <w:t xml:space="preserve">ent with the MINI revealed that, </w:t>
+      </w:r>
+      <w:r>
+        <w:t>of our</w:t>
       </w:r>
       <w:r>
         <w:t xml:space="preserve"> 24 depressed adults</w:t>
       </w:r>
       <w:r>
-        <w:t xml:space="preserve"> met criteria for past panic attacks, although they did not meet criteria for current panic disorder. No depressed adults met the diagnostic criteria for either current or past generalized anxiety disorder, social anxiety disorder, or specific phobia. We have </w:t>
+        <w:t xml:space="preserve">: </w:t>
+      </w:r>
+      <w:bookmarkStart w:id="0" w:name="_GoBack"/>
+      <w:r>
+        <w:t>two</w:t>
+      </w:r>
+      <w:r>
+        <w:t xml:space="preserve"> met criteria for </w:t>
+      </w:r>
+      <w:r>
+        <w:t xml:space="preserve">GAD in the past 6 months; 2 reported agoraphobia in the past month; 2 </w:t>
+      </w:r>
+      <w:r>
+        <w:t>reported social anxiety in the past month; 2 reported panic attacks in the last month; and 7 reported having panic attacks at least once in their lifetime</w:t>
+      </w:r>
+      <w:bookmarkEnd w:id="0"/>
+      <w:r>
+        <w:t xml:space="preserve">. We have </w:t>
       </w:r>
       <w:r>
         <w:rPr>
@@ -5866,6 +7034,7 @@
       <w:r>
         <w:t xml:space="preserve"> &lt; 2.7, </w:t>
       </w:r>
+      <w:proofErr w:type="spellStart"/>
       <w:r>
         <w:rPr>
           <w:i/>
@@ -5873,17 +7042,24 @@
         <w:t>p</w:t>
       </w:r>
       <w:r>
-        <w:t>s &gt; 0.11). This is actually not terribly surprising, as these three self-report measures were highly correlated with each other (</w:t>
-      </w:r>
+        <w:t>s</w:t>
+      </w:r>
+      <w:proofErr w:type="spellEnd"/>
+      <w:r>
+        <w:t xml:space="preserve"> &gt; 0.11). This is actually not terribly surprising, as these three self-report measures were highly correlated with each other (</w:t>
+      </w:r>
+      <w:proofErr w:type="spellStart"/>
       <w:r>
         <w:rPr>
           <w:i/>
         </w:rPr>
         <w:t>rs</w:t>
       </w:r>
+      <w:proofErr w:type="spellEnd"/>
       <w:r>
         <w:t xml:space="preserve"> &gt; 0.68, </w:t>
       </w:r>
+      <w:proofErr w:type="spellStart"/>
       <w:r>
         <w:rPr>
           <w:i/>
@@ -5891,7 +7067,11 @@
         <w:t>p</w:t>
       </w:r>
       <w:r>
-        <w:t xml:space="preserve">s &lt; 0.0002) despite the fact that they are designed to measure distinct aspects of psychopathology. We have described these analyses in the manuscript on page </w:t>
+        <w:t>s</w:t>
+      </w:r>
+      <w:proofErr w:type="spellEnd"/>
+      <w:r>
+        <w:t xml:space="preserve"> &lt; 0.0002) despite the fact that they are designed to measure distinct aspects of psychopathology. We have described these analyses in the manuscript on page </w:t>
       </w:r>
       <w:r>
         <w:rPr>
@@ -5917,6 +7097,7 @@
       <w:r>
         <w:t>nd the ERPs plotted in Figure 9; we did not find any such relationship (|</w:t>
       </w:r>
+      <w:proofErr w:type="spellStart"/>
       <w:r>
         <w:rPr>
           <w:i/>
@@ -5924,8 +7105,13 @@
         <w:t>r</w:t>
       </w:r>
       <w:r>
-        <w:t xml:space="preserve">|s &lt; 0.17, </w:t>
-      </w:r>
+        <w:t>|s</w:t>
+      </w:r>
+      <w:proofErr w:type="spellEnd"/>
+      <w:r>
+        <w:t xml:space="preserve"> &lt; 0.17, </w:t>
+      </w:r>
+      <w:proofErr w:type="spellStart"/>
       <w:r>
         <w:rPr>
           <w:i/>
@@ -5933,7 +7119,11 @@
         <w:t>p</w:t>
       </w:r>
       <w:r>
-        <w:t>s &gt; 0.44).</w:t>
+        <w:t>s</w:t>
+      </w:r>
+      <w:proofErr w:type="spellEnd"/>
+      <w:r>
+        <w:t xml:space="preserve"> &gt; 0.44).</w:t>
       </w:r>
     </w:p>
     <w:p/>
@@ -6084,8 +7274,6 @@
       <w:r>
         <w:t>We have taken this excellent suggestion—thank you!</w:t>
       </w:r>
-      <w:bookmarkStart w:id="0" w:name="_GoBack"/>
-      <w:bookmarkEnd w:id="0"/>
     </w:p>
     <w:p>
       <w:pPr>
@@ -6131,7 +7319,21 @@
         <w:rPr>
           <w:i/>
         </w:rPr>
-        <w:t>o the effects still hold when covarying education</w:t>
+        <w:t xml:space="preserve">o the effects still hold when </w:t>
+      </w:r>
+      <w:proofErr w:type="spellStart"/>
+      <w:r>
+        <w:rPr>
+          <w:i/>
+        </w:rPr>
+        <w:t>covarying</w:t>
+      </w:r>
+      <w:proofErr w:type="spellEnd"/>
+      <w:r>
+        <w:rPr>
+          <w:i/>
+        </w:rPr>
+        <w:t xml:space="preserve"> education</w:t>
       </w:r>
       <w:r>
         <w:rPr>

</xml_diff>

<commit_message>
Updating text, tables, response letter
</commit_message>
<xml_diff>
--- a/NeuroPsychol/Response_to_BP_Reviewers.docx
+++ b/NeuroPsychol/Response_to_BP_Reviewers.docx
@@ -3,219 +3,13 @@
 <w:document xmlns:wpc="http://schemas.microsoft.com/office/word/2010/wordprocessingCanvas" xmlns:mo="http://schemas.microsoft.com/office/mac/office/2008/main" xmlns:mc="http://schemas.openxmlformats.org/markup-compatibility/2006" xmlns:mv="urn:schemas-microsoft-com:mac:vml" xmlns:o="urn:schemas-microsoft-com:office:office" xmlns:r="http://schemas.openxmlformats.org/officeDocument/2006/relationships" xmlns:m="http://schemas.openxmlformats.org/officeDocument/2006/math" xmlns:v="urn:schemas-microsoft-com:vml" xmlns:wp14="http://schemas.microsoft.com/office/word/2010/wordprocessingDrawing" xmlns:wp="http://schemas.openxmlformats.org/drawingml/2006/wordprocessingDrawing" xmlns:w10="urn:schemas-microsoft-com:office:word" xmlns:w="http://schemas.openxmlformats.org/wordprocessingml/2006/main" xmlns:w14="http://schemas.microsoft.com/office/word/2010/wordml" xmlns:wpg="http://schemas.microsoft.com/office/word/2010/wordprocessingGroup" xmlns:wpi="http://schemas.microsoft.com/office/word/2010/wordprocessingInk" xmlns:wne="http://schemas.microsoft.com/office/word/2006/wordml" xmlns:wps="http://schemas.microsoft.com/office/word/2010/wordprocessingShape" mc:Ignorable="w14 wp14">
   <w:body>
     <w:p>
-      <w:r>
-        <w:rPr>
-          <w:u w:val="single"/>
-        </w:rPr>
-        <w:t>Thoughts</w:t>
-      </w:r>
-      <w:r>
-        <w:t>:</w:t>
-      </w:r>
-    </w:p>
-    <w:p/>
-    <w:p>
       <w:pPr>
         <w:rPr>
-          <w:sz w:val="22"/>
+          <w:b/>
         </w:rPr>
       </w:pPr>
-      <w:r>
-        <w:rPr>
-          <w:sz w:val="22"/>
-        </w:rPr>
-        <w:t>1</w:t>
-      </w:r>
-      <w:r>
-        <w:rPr>
-          <w:sz w:val="22"/>
-        </w:rPr>
-        <w:t>. I am</w:t>
-      </w:r>
-      <w:r>
-        <w:rPr>
-          <w:sz w:val="22"/>
-        </w:rPr>
-        <w:t xml:space="preserve"> looking for any other paper where a deep encoding condition is associated with worse performance in a conceptual vs. perceptual retrieval test, as is the case for us with respect to </w:t>
-      </w:r>
-      <w:proofErr w:type="spellStart"/>
-      <w:r>
-        <w:rPr>
-          <w:sz w:val="22"/>
-        </w:rPr>
-        <w:t>animacy</w:t>
-      </w:r>
-      <w:proofErr w:type="spellEnd"/>
-      <w:r>
-        <w:rPr>
-          <w:sz w:val="22"/>
-        </w:rPr>
-        <w:t xml:space="preserve"> words (worse for Question vs. Side). That’s an interesting an odd result, because you’d think that deep processing at encoding would support good conceptual retrieval—you had to think about the semantic properties of the object denoted by the word to answer the encoding question, but you didn’t have to think at all about Side and the Side placement is totally arbitrary, so </w:t>
-      </w:r>
-      <w:r>
-        <w:rPr>
-          <w:sz w:val="22"/>
-        </w:rPr>
-        <w:t xml:space="preserve">you’d think you’d get Question &gt; Side. Since you do not, I think this result must reflect interference at retrieval . . . you encoding the words okay in the </w:t>
-      </w:r>
-      <w:proofErr w:type="spellStart"/>
-      <w:r>
-        <w:rPr>
-          <w:sz w:val="22"/>
-        </w:rPr>
-        <w:t>animacy</w:t>
-      </w:r>
-      <w:proofErr w:type="spellEnd"/>
-      <w:r>
-        <w:rPr>
-          <w:sz w:val="22"/>
-        </w:rPr>
-        <w:t xml:space="preserve"> task, but when you respond to the Question condition you get mixed up vis-à-vis the mobility judgments and so that drives Question accuracy way down.</w:t>
-      </w:r>
-      <w:r>
-        <w:rPr>
-          <w:sz w:val="22"/>
-        </w:rPr>
-        <w:t xml:space="preserve"> Is there any precedent for that in the literature?</w:t>
-      </w:r>
-      <w:r>
-        <w:rPr>
-          <w:sz w:val="22"/>
-        </w:rPr>
-        <w:t xml:space="preserve"> Well, in </w:t>
-      </w:r>
-      <w:proofErr w:type="spellStart"/>
-      <w:r>
-        <w:rPr>
-          <w:sz w:val="22"/>
-        </w:rPr>
-        <w:t>Starns</w:t>
-      </w:r>
-      <w:proofErr w:type="spellEnd"/>
-      <w:r>
-        <w:rPr>
-          <w:sz w:val="22"/>
-        </w:rPr>
-        <w:t xml:space="preserve"> vs. Hicks (2005) Experiments 1A and 1B they did not control encoding strategy but they do show better source memory for font sizes than locations . . . but it’s not like font size is a semantic property of the words so I don’t think this really helps.</w:t>
-      </w:r>
-      <w:r>
-        <w:rPr>
-          <w:sz w:val="22"/>
-        </w:rPr>
-        <w:t xml:space="preserve"> This paper is a difficult read but its point is simple; in multi-source retrieval experiments, such as ours, people retrieve information about the two sources independently, and retrieving information about one source does not seem to cue memory for the other source. In their experiment 2, for instance, people learn two bits of source information for each word (font and location), and are either tested on both sources at one time, or at separate times (i.e., retrieve the font for every word, then go through again and retrieve the location for every word). You might have thought that you’d get some source-to-source cuing in the first condition, but you don’t—performance for either source is basically identical across these two testing formats. </w:t>
-      </w:r>
-      <w:r>
-        <w:rPr>
-          <w:sz w:val="22"/>
-        </w:rPr>
-        <w:t>The bottom line is that they find a robust correlation b/w memory for the two sources—if you remember one accurately you’ll probably remember the other accurately—but they find no evidence that remembering one source helps you remember the other. It seems more likely that the correlation just reflects good encoding of the entire episode.</w:t>
-      </w:r>
-      <w:r>
-        <w:rPr>
-          <w:sz w:val="22"/>
-        </w:rPr>
-        <w:t xml:space="preserve"> </w:t>
-      </w:r>
-      <w:r>
-        <w:rPr>
-          <w:b/>
-          <w:sz w:val="22"/>
-        </w:rPr>
-        <w:t>Actually, I think our data are consistent with this. Side information comes out just fine no matter what the encoding task, but Question information is affected . . . so they are separable bits of information about the episode.</w:t>
-      </w:r>
-      <w:r>
-        <w:rPr>
-          <w:b/>
-          <w:sz w:val="22"/>
-        </w:rPr>
-        <w:t xml:space="preserve"> </w:t>
-      </w:r>
-      <w:r>
-        <w:rPr>
-          <w:sz w:val="22"/>
-        </w:rPr>
-        <w:t>“These results demonstrate independence in memory for different source dimensions in the sense that remembering one dimension does not alter the probability that other dimensions will also be retrieved.”</w:t>
-      </w:r>
-      <w:r>
-        <w:rPr>
-          <w:sz w:val="22"/>
-        </w:rPr>
-        <w:t xml:space="preserve"> “By demonstrating that an encoding variable increases memory performance on one source dimension without affecting another, the results of Light and Berger and of Marsh et al. suggest that contextual features are encoded and retrieved independently.”</w:t>
-      </w:r>
-    </w:p>
-    <w:p>
-      <w:pPr>
-        <w:rPr>
-          <w:sz w:val="22"/>
-        </w:rPr>
-      </w:pPr>
-    </w:p>
-    <w:p>
-      <w:pPr>
-        <w:rPr>
-          <w:sz w:val="22"/>
-        </w:rPr>
-      </w:pPr>
-      <w:r>
-        <w:rPr>
-          <w:sz w:val="22"/>
-        </w:rPr>
-        <w:t xml:space="preserve">Vogt and </w:t>
-      </w:r>
-      <w:proofErr w:type="spellStart"/>
-      <w:r>
-        <w:rPr>
-          <w:sz w:val="22"/>
-        </w:rPr>
-        <w:t>Broder</w:t>
-      </w:r>
-      <w:proofErr w:type="spellEnd"/>
-      <w:r>
-        <w:rPr>
-          <w:sz w:val="22"/>
-        </w:rPr>
-        <w:t xml:space="preserve"> (2007) provide a nice summary of </w:t>
-      </w:r>
-      <w:proofErr w:type="spellStart"/>
-      <w:r>
-        <w:rPr>
-          <w:sz w:val="22"/>
-        </w:rPr>
-        <w:t>Starns</w:t>
-      </w:r>
-      <w:proofErr w:type="spellEnd"/>
-      <w:r>
-        <w:rPr>
-          <w:sz w:val="22"/>
-        </w:rPr>
-        <w:t xml:space="preserve"> &amp; Hicks (2005); when a source cue matches the encoding condition, source accuracy along that dimension improves—but critically, this benefit does not spread to the other source dimension.</w:t>
-      </w:r>
-      <w:r>
-        <w:rPr>
-          <w:sz w:val="22"/>
-        </w:rPr>
-        <w:t xml:space="preserve"> However, V&amp;B argue that these results may be partially contaminated by the use of the average conditional source identification measure (ACSIM)</w:t>
-      </w:r>
-      <w:r>
-        <w:rPr>
-          <w:sz w:val="22"/>
-        </w:rPr>
-        <w:t xml:space="preserve">. Thus, they go on to use more complex </w:t>
-      </w:r>
-      <w:proofErr w:type="gramStart"/>
-      <w:r>
-        <w:rPr>
-          <w:sz w:val="22"/>
-        </w:rPr>
-        <w:t>procedures to address this issue, and the bottom line is</w:t>
-      </w:r>
-      <w:proofErr w:type="gramEnd"/>
-      <w:r>
-        <w:rPr>
-          <w:sz w:val="22"/>
-        </w:rPr>
-        <w:t xml:space="preserve"> they replicate S&amp;H.</w:t>
-      </w:r>
+      <w:bookmarkStart w:id="0" w:name="_GoBack"/>
+      <w:bookmarkEnd w:id="0"/>
     </w:p>
     <w:p>
       <w:pPr>
@@ -224,32 +18,10 @@
           <w:b/>
         </w:rPr>
       </w:pPr>
-    </w:p>
-    <w:p>
-      <w:pPr>
+      <w:r>
         <w:rPr>
           <w:b/>
         </w:rPr>
-      </w:pPr>
-      <w:r>
-        <w:rPr>
-          <w:b/>
-        </w:rPr>
-        <w:br w:type="page"/>
-      </w:r>
-    </w:p>
-    <w:p>
-      <w:pPr>
-        <w:jc w:val="center"/>
-        <w:rPr>
-          <w:b/>
-        </w:rPr>
-      </w:pPr>
-      <w:r>
-        <w:rPr>
-          <w:b/>
-        </w:rPr>
-        <w:lastRenderedPageBreak/>
         <w:t xml:space="preserve">Response to reviews of </w:t>
       </w:r>
     </w:p>
@@ -583,7 +355,11 @@
         <w:t xml:space="preserve">. </w:t>
       </w:r>
       <w:r>
-        <w:t xml:space="preserve">In particular, if the reviewer compares the left panel of Figure 4A with the bar graphs at the bottom of Figure 9, he or she will notice the correspondence: for both accuracy and ERPs, the effect is Question &gt; Side for the depressed group but Question &lt; Side for controls. </w:t>
+        <w:t xml:space="preserve">In particular, if the reviewer </w:t>
+      </w:r>
+      <w:r>
+        <w:lastRenderedPageBreak/>
+        <w:t xml:space="preserve">compares the left panel of Figure 4A with the bar graphs at the bottom of Figure 9, he or she will notice the correspondence: for both accuracy and ERPs, the effect is Question &gt; Side for the depressed group but Question &lt; Side for controls. </w:t>
       </w:r>
       <w:r>
         <w:t>T</w:t>
@@ -9367,8 +9143,6 @@
       <w:r>
         <w:t xml:space="preserve"> Nonetheless, we now explicitly mention low power as limitation of the study (see page </w:t>
       </w:r>
-      <w:bookmarkStart w:id="0" w:name="_GoBack"/>
-      <w:bookmarkEnd w:id="0"/>
       <w:r>
         <w:rPr>
           <w:highlight w:val="yellow"/>

</xml_diff>